<commit_message>
day 1 updated code and materials
</commit_message>
<xml_diff>
--- a/Java Full Stack Notes.docx
+++ b/Java Full Stack Notes.docx
@@ -1034,8 +1034,295 @@
         <w:ind w:left="0" w:firstLine="0"/>
       </w:pPr>
       <w:r>
-        <w:t xml:space="preserve"> </w:t>
-      </w:r>
+        <w:rPr>
+          <w:highlight w:val="yellow"/>
+        </w:rPr>
+        <w:t>Activity:</w:t>
+      </w:r>
+    </w:p>
+    <w:p>
+      <w:pPr>
+        <w:ind w:left="0" w:firstLine="0"/>
+      </w:pPr>
+      <w:r>
+        <w:t>Create User class with id, name, constructor to initialize the id &amp; name, display method to print id &amp; name, in main method create 2 objects &amp; call the display method.</w:t>
+      </w:r>
+    </w:p>
+    <w:p>
+      <w:pPr>
+        <w:ind w:left="0" w:firstLine="0"/>
+      </w:pPr>
+    </w:p>
+    <w:p>
+      <w:pPr>
+        <w:ind w:left="0" w:firstLine="0"/>
+      </w:pPr>
+      <w:r>
+        <w:rPr>
+          <w:highlight w:val="yellow"/>
+        </w:rPr>
+        <w:t>Classes can have static and non-static(instance) members</w:t>
+      </w:r>
+    </w:p>
+    <w:p>
+      <w:pPr>
+        <w:ind w:left="0" w:firstLine="0"/>
+      </w:pPr>
+      <w:r>
+        <w:t>static members you can access directly from the class name, however non-static members you can access only by creating the object whenever you want these members to accessed outside the class.</w:t>
+      </w:r>
+    </w:p>
+    <w:p>
+      <w:pPr>
+        <w:ind w:left="0" w:firstLine="0"/>
+      </w:pPr>
+      <w:r>
+        <w:t xml:space="preserve">class User { </w:t>
+      </w:r>
+      <w:r>
+        <w:br/>
+        <w:t xml:space="preserve">  int id;</w:t>
+      </w:r>
+    </w:p>
+    <w:p>
+      <w:pPr>
+        <w:ind w:left="0" w:firstLine="0"/>
+      </w:pPr>
+      <w:r>
+        <w:t xml:space="preserve"> static int counter = 5;</w:t>
+      </w:r>
+      <w:r>
+        <w:br/>
+        <w:t>}</w:t>
+      </w:r>
+      <w:r>
+        <w:br/>
+        <w:t>User.counter = 7; // valid</w:t>
+      </w:r>
+      <w:r>
+        <w:br/>
+        <w:t xml:space="preserve">User.id = 33; // invalid, because id is instance variable </w:t>
+      </w:r>
+    </w:p>
+    <w:p>
+      <w:pPr>
+        <w:ind w:left="0" w:firstLine="0"/>
+      </w:pPr>
+      <w:r>
+        <w:t>static members are loaded at the time class loading, non-static members are loaded at the time of object creation.</w:t>
+      </w:r>
+    </w:p>
+    <w:p>
+      <w:pPr>
+        <w:ind w:left="0" w:firstLine="0"/>
+      </w:pPr>
+      <w:r>
+        <w:lastRenderedPageBreak/>
+        <w:drawing>
+          <wp:inline distT="0" distB="0" distL="0" distR="0" wp14:anchorId="510155B0" wp14:editId="65BA8956">
+            <wp:extent cx="5943600" cy="2888615"/>
+            <wp:effectExtent l="0" t="0" r="0" b="6985"/>
+            <wp:docPr id="465281864" name="Picture 1"/>
+            <wp:cNvGraphicFramePr>
+              <a:graphicFrameLocks xmlns:a="http://schemas.openxmlformats.org/drawingml/2006/main" noChangeAspect="1"/>
+            </wp:cNvGraphicFramePr>
+            <a:graphic xmlns:a="http://schemas.openxmlformats.org/drawingml/2006/main">
+              <a:graphicData uri="http://schemas.openxmlformats.org/drawingml/2006/picture">
+                <pic:pic xmlns:pic="http://schemas.openxmlformats.org/drawingml/2006/picture">
+                  <pic:nvPicPr>
+                    <pic:cNvPr id="465281864" name=""/>
+                    <pic:cNvPicPr/>
+                  </pic:nvPicPr>
+                  <pic:blipFill>
+                    <a:blip r:embed="rId5"/>
+                    <a:stretch>
+                      <a:fillRect/>
+                    </a:stretch>
+                  </pic:blipFill>
+                  <pic:spPr>
+                    <a:xfrm>
+                      <a:off x="0" y="0"/>
+                      <a:ext cx="5943600" cy="2888615"/>
+                    </a:xfrm>
+                    <a:prstGeom prst="rect">
+                      <a:avLst/>
+                    </a:prstGeom>
+                  </pic:spPr>
+                </pic:pic>
+              </a:graphicData>
+            </a:graphic>
+          </wp:inline>
+        </w:drawing>
+      </w:r>
+    </w:p>
+    <w:p>
+      <w:pPr>
+        <w:ind w:left="0" w:firstLine="0"/>
+      </w:pPr>
+    </w:p>
+    <w:p>
+      <w:pPr>
+        <w:ind w:left="0" w:firstLine="0"/>
+      </w:pPr>
+    </w:p>
+    <w:p>
+      <w:pPr>
+        <w:ind w:left="0" w:firstLine="0"/>
+      </w:pPr>
+      <w:r>
+        <w:rPr>
+          <w:highlight w:val="yellow"/>
+        </w:rPr>
+        <w:t>Quiz:</w:t>
+      </w:r>
+    </w:p>
+    <w:p>
+      <w:pPr>
+        <w:pStyle w:val="ListParagraph"/>
+        <w:numPr>
+          <w:ilvl w:val="0"/>
+          <w:numId w:val="9"/>
+        </w:numPr>
+      </w:pPr>
+    </w:p>
+    <w:p>
+      <w:pPr>
+        <w:ind w:left="720" w:firstLine="0"/>
+      </w:pPr>
+      <w:r>
+        <w:t>int x = 20;</w:t>
+      </w:r>
+    </w:p>
+    <w:p>
+      <w:pPr>
+        <w:ind w:left="720" w:firstLine="0"/>
+      </w:pPr>
+      <w:r>
+        <w:t xml:space="preserve">int y = </w:t>
+      </w:r>
+      <w:r>
+        <w:t>+</w:t>
+      </w:r>
+      <w:r>
+        <w:t>+x</w:t>
+      </w:r>
+      <w:r>
+        <w:t>;</w:t>
+      </w:r>
+    </w:p>
+    <w:p>
+      <w:pPr>
+        <w:ind w:left="720" w:firstLine="0"/>
+      </w:pPr>
+      <w:r>
+        <w:t xml:space="preserve">System.out.println(y); </w:t>
+      </w:r>
+      <w:r>
+        <w:t xml:space="preserve"> //2</w:t>
+      </w:r>
+      <w:r>
+        <w:t>1</w:t>
+      </w:r>
+      <w:r>
+        <w:br/>
+        <w:t>System.out.println(x); // 21</w:t>
+      </w:r>
+    </w:p>
+    <w:p>
+      <w:pPr>
+        <w:pStyle w:val="ListParagraph"/>
+        <w:numPr>
+          <w:ilvl w:val="0"/>
+          <w:numId w:val="9"/>
+        </w:numPr>
+      </w:pPr>
+      <w:r>
+        <w:t xml:space="preserve">class A { </w:t>
+      </w:r>
+      <w:r>
+        <w:br/>
+        <w:t xml:space="preserve">   static void demo() { test(); }</w:t>
+      </w:r>
+      <w:r>
+        <w:t xml:space="preserve"> // error</w:t>
+      </w:r>
+      <w:r>
+        <w:br/>
+        <w:t xml:space="preserve">   void test() { System.out.println(“hello”); </w:t>
+      </w:r>
+      <w:r>
+        <w:t xml:space="preserve"> }</w:t>
+      </w:r>
+      <w:r>
+        <w:br/>
+        <w:t>}</w:t>
+      </w:r>
+    </w:p>
+    <w:p>
+      <w:pPr>
+        <w:pStyle w:val="ListParagraph"/>
+        <w:numPr>
+          <w:ilvl w:val="0"/>
+          <w:numId w:val="9"/>
+        </w:numPr>
+      </w:pPr>
+      <w:r>
+        <w:t>class A {</w:t>
+      </w:r>
+      <w:r>
+        <w:br/>
+      </w:r>
+      <w:r>
+        <w:t xml:space="preserve">   static void demo() { </w:t>
+      </w:r>
+      <w:r>
+        <w:t xml:space="preserve"> A a = new A(); a.</w:t>
+      </w:r>
+      <w:r>
+        <w:t xml:space="preserve">test(); } // </w:t>
+      </w:r>
+      <w:r>
+        <w:t>ok</w:t>
+      </w:r>
+      <w:r>
+        <w:br/>
+        <w:t xml:space="preserve">   void test() { System.out.println(“hello”);  }</w:t>
+      </w:r>
+      <w:r>
+        <w:br/>
+      </w:r>
+      <w:r>
+        <w:t>}</w:t>
+      </w:r>
+    </w:p>
+    <w:p>
+      <w:pPr>
+        <w:ind w:left="720" w:firstLine="0"/>
+      </w:pPr>
+      <w:r>
+        <w:lastRenderedPageBreak/>
+        <w:t>}</w:t>
+      </w:r>
+    </w:p>
+    <w:p>
+      <w:pPr>
+        <w:ind w:left="0" w:firstLine="0"/>
+      </w:pPr>
+    </w:p>
+    <w:p>
+      <w:pPr>
+        <w:ind w:left="0" w:firstLine="0"/>
+      </w:pPr>
+    </w:p>
+    <w:p>
+      <w:pPr>
+        <w:ind w:left="0" w:firstLine="0"/>
+      </w:pPr>
+    </w:p>
+    <w:p>
+      <w:pPr>
+        <w:ind w:left="0" w:firstLine="0"/>
+      </w:pPr>
     </w:p>
     <w:p>
       <w:pPr>
@@ -1357,6 +1644,184 @@
     </w:lvl>
   </w:abstractNum>
   <w:abstractNum w:abstractNumId="3" w15:restartNumberingAfterBreak="0">
+    <w:nsid w:val="429A4193"/>
+    <w:multiLevelType w:val="hybridMultilevel"/>
+    <w:tmpl w:val="88EC28E4"/>
+    <w:lvl w:ilvl="0" w:tplc="04090011">
+      <w:start w:val="1"/>
+      <w:numFmt w:val="decimal"/>
+      <w:lvlText w:val="%1)"/>
+      <w:lvlJc w:val="left"/>
+      <w:pPr>
+        <w:ind w:left="720" w:hanging="360"/>
+      </w:pPr>
+      <w:rPr>
+        <w:rFonts w:hint="default"/>
+      </w:rPr>
+    </w:lvl>
+    <w:lvl w:ilvl="1" w:tplc="04090019" w:tentative="1">
+      <w:start w:val="1"/>
+      <w:numFmt w:val="lowerLetter"/>
+      <w:lvlText w:val="%2."/>
+      <w:lvlJc w:val="left"/>
+      <w:pPr>
+        <w:ind w:left="1440" w:hanging="360"/>
+      </w:pPr>
+    </w:lvl>
+    <w:lvl w:ilvl="2" w:tplc="0409001B" w:tentative="1">
+      <w:start w:val="1"/>
+      <w:numFmt w:val="lowerRoman"/>
+      <w:lvlText w:val="%3."/>
+      <w:lvlJc w:val="right"/>
+      <w:pPr>
+        <w:ind w:left="2160" w:hanging="180"/>
+      </w:pPr>
+    </w:lvl>
+    <w:lvl w:ilvl="3" w:tplc="0409000F" w:tentative="1">
+      <w:start w:val="1"/>
+      <w:numFmt w:val="decimal"/>
+      <w:lvlText w:val="%4."/>
+      <w:lvlJc w:val="left"/>
+      <w:pPr>
+        <w:ind w:left="2880" w:hanging="360"/>
+      </w:pPr>
+    </w:lvl>
+    <w:lvl w:ilvl="4" w:tplc="04090019" w:tentative="1">
+      <w:start w:val="1"/>
+      <w:numFmt w:val="lowerLetter"/>
+      <w:lvlText w:val="%5."/>
+      <w:lvlJc w:val="left"/>
+      <w:pPr>
+        <w:ind w:left="3600" w:hanging="360"/>
+      </w:pPr>
+    </w:lvl>
+    <w:lvl w:ilvl="5" w:tplc="0409001B" w:tentative="1">
+      <w:start w:val="1"/>
+      <w:numFmt w:val="lowerRoman"/>
+      <w:lvlText w:val="%6."/>
+      <w:lvlJc w:val="right"/>
+      <w:pPr>
+        <w:ind w:left="4320" w:hanging="180"/>
+      </w:pPr>
+    </w:lvl>
+    <w:lvl w:ilvl="6" w:tplc="0409000F" w:tentative="1">
+      <w:start w:val="1"/>
+      <w:numFmt w:val="decimal"/>
+      <w:lvlText w:val="%7."/>
+      <w:lvlJc w:val="left"/>
+      <w:pPr>
+        <w:ind w:left="5040" w:hanging="360"/>
+      </w:pPr>
+    </w:lvl>
+    <w:lvl w:ilvl="7" w:tplc="04090019" w:tentative="1">
+      <w:start w:val="1"/>
+      <w:numFmt w:val="lowerLetter"/>
+      <w:lvlText w:val="%8."/>
+      <w:lvlJc w:val="left"/>
+      <w:pPr>
+        <w:ind w:left="5760" w:hanging="360"/>
+      </w:pPr>
+    </w:lvl>
+    <w:lvl w:ilvl="8" w:tplc="0409001B" w:tentative="1">
+      <w:start w:val="1"/>
+      <w:numFmt w:val="lowerRoman"/>
+      <w:lvlText w:val="%9."/>
+      <w:lvlJc w:val="right"/>
+      <w:pPr>
+        <w:ind w:left="6480" w:hanging="180"/>
+      </w:pPr>
+    </w:lvl>
+  </w:abstractNum>
+  <w:abstractNum w:abstractNumId="4" w15:restartNumberingAfterBreak="0">
+    <w:nsid w:val="42D769CF"/>
+    <w:multiLevelType w:val="hybridMultilevel"/>
+    <w:tmpl w:val="4C8E774A"/>
+    <w:lvl w:ilvl="0" w:tplc="04090011">
+      <w:start w:val="1"/>
+      <w:numFmt w:val="decimal"/>
+      <w:lvlText w:val="%1)"/>
+      <w:lvlJc w:val="left"/>
+      <w:pPr>
+        <w:ind w:left="720" w:hanging="360"/>
+      </w:pPr>
+      <w:rPr>
+        <w:rFonts w:hint="default"/>
+      </w:rPr>
+    </w:lvl>
+    <w:lvl w:ilvl="1" w:tplc="04090019" w:tentative="1">
+      <w:start w:val="1"/>
+      <w:numFmt w:val="lowerLetter"/>
+      <w:lvlText w:val="%2."/>
+      <w:lvlJc w:val="left"/>
+      <w:pPr>
+        <w:ind w:left="1440" w:hanging="360"/>
+      </w:pPr>
+    </w:lvl>
+    <w:lvl w:ilvl="2" w:tplc="0409001B" w:tentative="1">
+      <w:start w:val="1"/>
+      <w:numFmt w:val="lowerRoman"/>
+      <w:lvlText w:val="%3."/>
+      <w:lvlJc w:val="right"/>
+      <w:pPr>
+        <w:ind w:left="2160" w:hanging="180"/>
+      </w:pPr>
+    </w:lvl>
+    <w:lvl w:ilvl="3" w:tplc="0409000F" w:tentative="1">
+      <w:start w:val="1"/>
+      <w:numFmt w:val="decimal"/>
+      <w:lvlText w:val="%4."/>
+      <w:lvlJc w:val="left"/>
+      <w:pPr>
+        <w:ind w:left="2880" w:hanging="360"/>
+      </w:pPr>
+    </w:lvl>
+    <w:lvl w:ilvl="4" w:tplc="04090019" w:tentative="1">
+      <w:start w:val="1"/>
+      <w:numFmt w:val="lowerLetter"/>
+      <w:lvlText w:val="%5."/>
+      <w:lvlJc w:val="left"/>
+      <w:pPr>
+        <w:ind w:left="3600" w:hanging="360"/>
+      </w:pPr>
+    </w:lvl>
+    <w:lvl w:ilvl="5" w:tplc="0409001B" w:tentative="1">
+      <w:start w:val="1"/>
+      <w:numFmt w:val="lowerRoman"/>
+      <w:lvlText w:val="%6."/>
+      <w:lvlJc w:val="right"/>
+      <w:pPr>
+        <w:ind w:left="4320" w:hanging="180"/>
+      </w:pPr>
+    </w:lvl>
+    <w:lvl w:ilvl="6" w:tplc="0409000F" w:tentative="1">
+      <w:start w:val="1"/>
+      <w:numFmt w:val="decimal"/>
+      <w:lvlText w:val="%7."/>
+      <w:lvlJc w:val="left"/>
+      <w:pPr>
+        <w:ind w:left="5040" w:hanging="360"/>
+      </w:pPr>
+    </w:lvl>
+    <w:lvl w:ilvl="7" w:tplc="04090019" w:tentative="1">
+      <w:start w:val="1"/>
+      <w:numFmt w:val="lowerLetter"/>
+      <w:lvlText w:val="%8."/>
+      <w:lvlJc w:val="left"/>
+      <w:pPr>
+        <w:ind w:left="5760" w:hanging="360"/>
+      </w:pPr>
+    </w:lvl>
+    <w:lvl w:ilvl="8" w:tplc="0409001B" w:tentative="1">
+      <w:start w:val="1"/>
+      <w:numFmt w:val="lowerRoman"/>
+      <w:lvlText w:val="%9."/>
+      <w:lvlJc w:val="right"/>
+      <w:pPr>
+        <w:ind w:left="6480" w:hanging="180"/>
+      </w:pPr>
+    </w:lvl>
+  </w:abstractNum>
+  <w:abstractNum w:abstractNumId="5" w15:restartNumberingAfterBreak="0">
     <w:nsid w:val="4FD978D4"/>
     <w:multiLevelType w:val="hybridMultilevel"/>
     <w:tmpl w:val="973AFD52"/>
@@ -1445,7 +1910,7 @@
       </w:pPr>
     </w:lvl>
   </w:abstractNum>
-  <w:abstractNum w:abstractNumId="4" w15:restartNumberingAfterBreak="0">
+  <w:abstractNum w:abstractNumId="6" w15:restartNumberingAfterBreak="0">
     <w:nsid w:val="5782644C"/>
     <w:multiLevelType w:val="hybridMultilevel"/>
     <w:tmpl w:val="00FAC5F0"/>
@@ -1558,7 +2023,7 @@
       </w:rPr>
     </w:lvl>
   </w:abstractNum>
-  <w:abstractNum w:abstractNumId="5" w15:restartNumberingAfterBreak="0">
+  <w:abstractNum w:abstractNumId="7" w15:restartNumberingAfterBreak="0">
     <w:nsid w:val="676725A1"/>
     <w:multiLevelType w:val="hybridMultilevel"/>
     <w:tmpl w:val="82DCD1A0"/>
@@ -1671,14 +2136,103 @@
       </w:rPr>
     </w:lvl>
   </w:abstractNum>
+  <w:abstractNum w:abstractNumId="8" w15:restartNumberingAfterBreak="0">
+    <w:nsid w:val="7B6E0BDB"/>
+    <w:multiLevelType w:val="hybridMultilevel"/>
+    <w:tmpl w:val="6568E4E4"/>
+    <w:lvl w:ilvl="0" w:tplc="04090011">
+      <w:start w:val="1"/>
+      <w:numFmt w:val="decimal"/>
+      <w:lvlText w:val="%1)"/>
+      <w:lvlJc w:val="left"/>
+      <w:pPr>
+        <w:ind w:left="720" w:hanging="360"/>
+      </w:pPr>
+      <w:rPr>
+        <w:rFonts w:hint="default"/>
+      </w:rPr>
+    </w:lvl>
+    <w:lvl w:ilvl="1" w:tplc="04090019" w:tentative="1">
+      <w:start w:val="1"/>
+      <w:numFmt w:val="lowerLetter"/>
+      <w:lvlText w:val="%2."/>
+      <w:lvlJc w:val="left"/>
+      <w:pPr>
+        <w:ind w:left="1440" w:hanging="360"/>
+      </w:pPr>
+    </w:lvl>
+    <w:lvl w:ilvl="2" w:tplc="0409001B" w:tentative="1">
+      <w:start w:val="1"/>
+      <w:numFmt w:val="lowerRoman"/>
+      <w:lvlText w:val="%3."/>
+      <w:lvlJc w:val="right"/>
+      <w:pPr>
+        <w:ind w:left="2160" w:hanging="180"/>
+      </w:pPr>
+    </w:lvl>
+    <w:lvl w:ilvl="3" w:tplc="0409000F" w:tentative="1">
+      <w:start w:val="1"/>
+      <w:numFmt w:val="decimal"/>
+      <w:lvlText w:val="%4."/>
+      <w:lvlJc w:val="left"/>
+      <w:pPr>
+        <w:ind w:left="2880" w:hanging="360"/>
+      </w:pPr>
+    </w:lvl>
+    <w:lvl w:ilvl="4" w:tplc="04090019" w:tentative="1">
+      <w:start w:val="1"/>
+      <w:numFmt w:val="lowerLetter"/>
+      <w:lvlText w:val="%5."/>
+      <w:lvlJc w:val="left"/>
+      <w:pPr>
+        <w:ind w:left="3600" w:hanging="360"/>
+      </w:pPr>
+    </w:lvl>
+    <w:lvl w:ilvl="5" w:tplc="0409001B" w:tentative="1">
+      <w:start w:val="1"/>
+      <w:numFmt w:val="lowerRoman"/>
+      <w:lvlText w:val="%6."/>
+      <w:lvlJc w:val="right"/>
+      <w:pPr>
+        <w:ind w:left="4320" w:hanging="180"/>
+      </w:pPr>
+    </w:lvl>
+    <w:lvl w:ilvl="6" w:tplc="0409000F" w:tentative="1">
+      <w:start w:val="1"/>
+      <w:numFmt w:val="decimal"/>
+      <w:lvlText w:val="%7."/>
+      <w:lvlJc w:val="left"/>
+      <w:pPr>
+        <w:ind w:left="5040" w:hanging="360"/>
+      </w:pPr>
+    </w:lvl>
+    <w:lvl w:ilvl="7" w:tplc="04090019" w:tentative="1">
+      <w:start w:val="1"/>
+      <w:numFmt w:val="lowerLetter"/>
+      <w:lvlText w:val="%8."/>
+      <w:lvlJc w:val="left"/>
+      <w:pPr>
+        <w:ind w:left="5760" w:hanging="360"/>
+      </w:pPr>
+    </w:lvl>
+    <w:lvl w:ilvl="8" w:tplc="0409001B" w:tentative="1">
+      <w:start w:val="1"/>
+      <w:numFmt w:val="lowerRoman"/>
+      <w:lvlText w:val="%9."/>
+      <w:lvlJc w:val="right"/>
+      <w:pPr>
+        <w:ind w:left="6480" w:hanging="180"/>
+      </w:pPr>
+    </w:lvl>
+  </w:abstractNum>
   <w:num w:numId="1" w16cid:durableId="216477627">
-    <w:abstractNumId w:val="5"/>
+    <w:abstractNumId w:val="7"/>
   </w:num>
   <w:num w:numId="2" w16cid:durableId="1158113604">
     <w:abstractNumId w:val="2"/>
   </w:num>
   <w:num w:numId="3" w16cid:durableId="2113209843">
-    <w:abstractNumId w:val="3"/>
+    <w:abstractNumId w:val="5"/>
   </w:num>
   <w:num w:numId="4" w16cid:durableId="2144807346">
     <w:abstractNumId w:val="1"/>
@@ -1687,6 +2241,15 @@
     <w:abstractNumId w:val="0"/>
   </w:num>
   <w:num w:numId="6" w16cid:durableId="1080445378">
+    <w:abstractNumId w:val="6"/>
+  </w:num>
+  <w:num w:numId="7" w16cid:durableId="825510747">
+    <w:abstractNumId w:val="8"/>
+  </w:num>
+  <w:num w:numId="8" w16cid:durableId="2054229991">
+    <w:abstractNumId w:val="3"/>
+  </w:num>
+  <w:num w:numId="9" w16cid:durableId="2126264631">
     <w:abstractNumId w:val="4"/>
   </w:num>
 </w:numbering>

</xml_diff>

<commit_message>
exceptin handling with modern try syntax
</commit_message>
<xml_diff>
--- a/Java Full Stack Notes.docx
+++ b/Java Full Stack Notes.docx
@@ -3195,6 +3195,95 @@
       <w:pPr>
         <w:ind w:left="0" w:firstLine="0"/>
       </w:pPr>
+      <w:r>
+        <w:rPr>
+          <w:highlight w:val="yellow"/>
+        </w:rPr>
+        <w:lastRenderedPageBreak/>
+        <w:t>try with resource:</w:t>
+      </w:r>
+    </w:p>
+    <w:p>
+      <w:pPr>
+        <w:ind w:left="0" w:firstLine="0"/>
+      </w:pPr>
+      <w:r>
+        <w:t>It is introduced in Java 7, to automatically close the resources like Files, Databases, Scanner to reduce too much try catch finally</w:t>
+      </w:r>
+      <w:r>
+        <w:t xml:space="preserve">, this syntax you can use only on the classes that implement </w:t>
+      </w:r>
+      <w:proofErr w:type="spellStart"/>
+      <w:r>
+        <w:t>AutoCloseable</w:t>
+      </w:r>
+      <w:proofErr w:type="spellEnd"/>
+      <w:r>
+        <w:t xml:space="preserve"> or Closeable </w:t>
+      </w:r>
+    </w:p>
+    <w:p>
+      <w:pPr>
+        <w:ind w:left="0" w:firstLine="0"/>
+      </w:pPr>
+      <w:r>
+        <w:t xml:space="preserve">try </w:t>
+      </w:r>
+      <w:r>
+        <w:rPr>
+          <w:color w:val="FF0000"/>
+        </w:rPr>
+        <w:t xml:space="preserve">( </w:t>
+      </w:r>
+      <w:r>
+        <w:rPr>
+          <w:color w:val="FF0000"/>
+        </w:rPr>
+        <w:t xml:space="preserve">Scanner scan = new Scanner(System.in); </w:t>
+      </w:r>
+      <w:r>
+        <w:rPr>
+          <w:color w:val="FF0000"/>
+        </w:rPr>
+        <w:br/>
+      </w:r>
+      <w:r>
+        <w:t xml:space="preserve">FileReader reader = new FileReader(scan.next()); BufferedReader buffer = new BufferedReader(reader) </w:t>
+      </w:r>
+      <w:r>
+        <w:rPr>
+          <w:color w:val="FF0000"/>
+        </w:rPr>
+        <w:t xml:space="preserve">) </w:t>
+      </w:r>
+      <w:r>
+        <w:t xml:space="preserve"> </w:t>
+      </w:r>
+      <w:r>
+        <w:br/>
+        <w:t>{</w:t>
+      </w:r>
+      <w:r>
+        <w:br/>
+      </w:r>
+      <w:r>
+        <w:br/>
+        <w:t>}</w:t>
+      </w:r>
+    </w:p>
+    <w:p>
+      <w:pPr>
+        <w:ind w:left="0" w:firstLine="0"/>
+      </w:pPr>
+      <w:r>
+        <w:t>try( String str = “hello”; ) { }// this gives comp</w:t>
+      </w:r>
+      <w:r>
+        <w:t>i</w:t>
+      </w:r>
+      <w:r>
+        <w:t>lation error</w:t>
+      </w:r>
     </w:p>
     <w:sectPr>
       <w:pgSz w:w="12240" w:h="15840"/>

</xml_diff>

<commit_message>
string methods and multithreading
</commit_message>
<xml_diff>
--- a/Java Full Stack Notes.docx
+++ b/Java Full Stack Notes.docx
@@ -186,7 +186,15 @@
         <w:ind w:left="0" w:firstLine="0"/>
       </w:pPr>
       <w:r>
-        <w:t>It is a platform independent &amp; object oriented programming language.</w:t>
+        <w:t xml:space="preserve">It is a platform independent &amp; </w:t>
+      </w:r>
+      <w:proofErr w:type="gramStart"/>
+      <w:r>
+        <w:t>object oriented</w:t>
+      </w:r>
+      <w:proofErr w:type="gramEnd"/>
+      <w:r>
+        <w:t xml:space="preserve"> programming language.</w:t>
       </w:r>
     </w:p>
     <w:p>
@@ -205,7 +213,23 @@
         <w:t xml:space="preserve">Object Oriented Language: </w:t>
       </w:r>
       <w:r>
-        <w:t>You create real world entities in the application and define the properties &amp; behaviors of these real world entities, these real world entities are called as objects.</w:t>
+        <w:t xml:space="preserve">You create real world entities in the application and define the properties &amp; behaviors of these </w:t>
+      </w:r>
+      <w:proofErr w:type="gramStart"/>
+      <w:r>
+        <w:t>real world</w:t>
+      </w:r>
+      <w:proofErr w:type="gramEnd"/>
+      <w:r>
+        <w:t xml:space="preserve"> entities, these </w:t>
+      </w:r>
+      <w:proofErr w:type="gramStart"/>
+      <w:r>
+        <w:t>real world</w:t>
+      </w:r>
+      <w:proofErr w:type="gramEnd"/>
+      <w:r>
+        <w:t xml:space="preserve"> entities are called as objects.</w:t>
       </w:r>
     </w:p>
     <w:p>
@@ -216,7 +240,35 @@
         <w:rPr>
           <w:highlight w:val="yellow"/>
         </w:rPr>
-        <w:t>Two things are must in object oriented language which are also called as building blocks of an object oriented language</w:t>
+        <w:t xml:space="preserve">Two things are must in </w:t>
+      </w:r>
+      <w:proofErr w:type="gramStart"/>
+      <w:r>
+        <w:rPr>
+          <w:highlight w:val="yellow"/>
+        </w:rPr>
+        <w:t>object oriented</w:t>
+      </w:r>
+      <w:proofErr w:type="gramEnd"/>
+      <w:r>
+        <w:rPr>
+          <w:highlight w:val="yellow"/>
+        </w:rPr>
+        <w:t xml:space="preserve"> language which are also called as building blocks of an </w:t>
+      </w:r>
+      <w:proofErr w:type="gramStart"/>
+      <w:r>
+        <w:rPr>
+          <w:highlight w:val="yellow"/>
+        </w:rPr>
+        <w:t>object oriented</w:t>
+      </w:r>
+      <w:proofErr w:type="gramEnd"/>
+      <w:r>
+        <w:rPr>
+          <w:highlight w:val="yellow"/>
+        </w:rPr>
+        <w:t xml:space="preserve"> language</w:t>
       </w:r>
     </w:p>
     <w:p>
@@ -257,7 +309,11 @@
       </w:pPr>
       <w:r>
         <w:lastRenderedPageBreak/>
-        <w:t>Java: public static void main(</w:t>
+        <w:t xml:space="preserve">Java: public static void </w:t>
+      </w:r>
+      <w:proofErr w:type="gramStart"/>
+      <w:r>
+        <w:t>main(</w:t>
       </w:r>
       <w:r>
         <w:rPr>
@@ -266,7 +322,19 @@
         <w:t>S</w:t>
       </w:r>
       <w:r>
-        <w:t xml:space="preserve">tring[] args) { } </w:t>
+        <w:t>tring[</w:t>
+      </w:r>
+      <w:proofErr w:type="gramEnd"/>
+      <w:r>
+        <w:t xml:space="preserve">] args) </w:t>
+      </w:r>
+      <w:proofErr w:type="gramStart"/>
+      <w:r>
+        <w:t>{ }</w:t>
+      </w:r>
+      <w:proofErr w:type="gramEnd"/>
+      <w:r>
+        <w:t xml:space="preserve"> </w:t>
       </w:r>
     </w:p>
     <w:p>
@@ -278,7 +346,11 @@
       </w:r>
       <w:r>
         <w:br/>
-        <w:t xml:space="preserve">   public static void main(</w:t>
+        <w:t xml:space="preserve">   public static void </w:t>
+      </w:r>
+      <w:proofErr w:type="gramStart"/>
+      <w:r>
+        <w:t>main(</w:t>
       </w:r>
       <w:r>
         <w:rPr>
@@ -287,7 +359,11 @@
         <w:t>S</w:t>
       </w:r>
       <w:r>
-        <w:t xml:space="preserve">tring[] args) { </w:t>
+        <w:t>tring[</w:t>
+      </w:r>
+      <w:proofErr w:type="gramEnd"/>
+      <w:r>
+        <w:t xml:space="preserve">] args) { </w:t>
       </w:r>
       <w:r>
         <w:br/>
@@ -317,8 +393,13 @@
       <w:pPr>
         <w:ind w:left="0" w:firstLine="0"/>
       </w:pPr>
-      <w:r>
-        <w:t>String[] - it is a command line argument which accepts the input from the user before launching the main</w:t>
+      <w:proofErr w:type="gramStart"/>
+      <w:r>
+        <w:t>String[</w:t>
+      </w:r>
+      <w:proofErr w:type="gramEnd"/>
+      <w:r>
+        <w:t>] - it is a command line argument which accepts the input from the user before launching the main</w:t>
       </w:r>
     </w:p>
     <w:p>
@@ -453,7 +534,15 @@
         </w:numPr>
       </w:pPr>
       <w:r>
-        <w:t>Operators - *, -, +, /, ++, --, &lt;=, &gt;=, ==, &gt;, &lt;, %, !=, &amp;&amp;, ||</w:t>
+        <w:t>Operators - *, -, +, /, ++, --, &lt;=, &gt;=, ==, &gt;, &lt;, %</w:t>
+      </w:r>
+      <w:proofErr w:type="gramStart"/>
+      <w:r>
+        <w:t>, !</w:t>
+      </w:r>
+      <w:proofErr w:type="gramEnd"/>
+      <w:r>
+        <w:t>=, &amp;&amp;, ||</w:t>
       </w:r>
     </w:p>
     <w:p>
@@ -465,7 +554,23 @@
         </w:numPr>
       </w:pPr>
       <w:r>
-        <w:t>Conditional statements - if else .. if else if .. else, switch</w:t>
+        <w:t>Conditional statements - if else</w:t>
+      </w:r>
+      <w:proofErr w:type="gramStart"/>
+      <w:r>
+        <w:t xml:space="preserve"> ..</w:t>
+      </w:r>
+      <w:proofErr w:type="gramEnd"/>
+      <w:r>
+        <w:t xml:space="preserve"> if else if</w:t>
+      </w:r>
+      <w:proofErr w:type="gramStart"/>
+      <w:r>
+        <w:t xml:space="preserve"> ..</w:t>
+      </w:r>
+      <w:proofErr w:type="gramEnd"/>
+      <w:r>
+        <w:t xml:space="preserve"> else, switch</w:t>
       </w:r>
     </w:p>
     <w:p>
@@ -532,32 +637,84 @@
       <w:pPr>
         <w:ind w:left="0" w:firstLine="0"/>
       </w:pPr>
-      <w:r>
-        <w:t xml:space="preserve">display(), update(), getDetails(), </w:t>
+      <w:proofErr w:type="gramStart"/>
+      <w:r>
+        <w:t>display(</w:t>
+      </w:r>
+      <w:proofErr w:type="gramEnd"/>
+      <w:r>
+        <w:t xml:space="preserve">), </w:t>
+      </w:r>
+      <w:proofErr w:type="gramStart"/>
+      <w:r>
+        <w:t>update(</w:t>
+      </w:r>
+      <w:proofErr w:type="gramEnd"/>
+      <w:r>
+        <w:t xml:space="preserve">), </w:t>
+      </w:r>
+      <w:proofErr w:type="gramStart"/>
+      <w:r>
+        <w:t>getDetails(</w:t>
+      </w:r>
+      <w:proofErr w:type="gramEnd"/>
+      <w:r>
+        <w:t xml:space="preserve">), </w:t>
       </w:r>
       <w:proofErr w:type="spellStart"/>
+      <w:proofErr w:type="gramStart"/>
       <w:r>
         <w:t>searchEmployee</w:t>
       </w:r>
       <w:proofErr w:type="spellEnd"/>
       <w:r>
-        <w:t xml:space="preserve">(), </w:t>
+        <w:t>(</w:t>
+      </w:r>
+      <w:proofErr w:type="gramEnd"/>
+      <w:r>
+        <w:t xml:space="preserve">), </w:t>
       </w:r>
       <w:proofErr w:type="spellStart"/>
+      <w:proofErr w:type="gramStart"/>
       <w:r>
         <w:t>searchCustomer</w:t>
       </w:r>
       <w:proofErr w:type="spellEnd"/>
       <w:r>
-        <w:t xml:space="preserve">() and so on, avoid using test(), demo(), </w:t>
+        <w:t>(</w:t>
+      </w:r>
+      <w:proofErr w:type="gramEnd"/>
+      <w:r>
+        <w:t xml:space="preserve">) and so on, avoid using </w:t>
+      </w:r>
+      <w:proofErr w:type="gramStart"/>
+      <w:r>
+        <w:t>test(</w:t>
+      </w:r>
+      <w:proofErr w:type="gramEnd"/>
+      <w:r>
+        <w:t xml:space="preserve">), </w:t>
+      </w:r>
+      <w:proofErr w:type="gramStart"/>
+      <w:r>
+        <w:t>demo(</w:t>
+      </w:r>
+      <w:proofErr w:type="gramEnd"/>
+      <w:r>
+        <w:t xml:space="preserve">), </w:t>
       </w:r>
       <w:proofErr w:type="spellStart"/>
+      <w:proofErr w:type="gramStart"/>
       <w:r>
         <w:t>abc</w:t>
       </w:r>
       <w:proofErr w:type="spellEnd"/>
       <w:r>
-        <w:t>() and so on.</w:t>
+        <w:t>(</w:t>
+      </w:r>
+      <w:proofErr w:type="gramEnd"/>
+      <w:r>
+        <w:t>) and so on.</w:t>
       </w:r>
     </w:p>
     <w:p>
@@ -612,7 +769,15 @@
       </w:r>
       <w:r>
         <w:br/>
-        <w:t>ex: Max: 6, Min: -5, Sum : 16</w:t>
+        <w:t xml:space="preserve">ex: Max: 6, Min: -5, </w:t>
+      </w:r>
+      <w:proofErr w:type="gramStart"/>
+      <w:r>
+        <w:t>Sum :</w:t>
+      </w:r>
+      <w:proofErr w:type="gramEnd"/>
+      <w:r>
+        <w:t xml:space="preserve"> 16</w:t>
       </w:r>
     </w:p>
     <w:p>
@@ -651,11 +816,19 @@
       <w:r>
         <w:t xml:space="preserve">, the </w:t>
       </w:r>
+      <w:proofErr w:type="gramStart"/>
       <w:r>
         <w:rPr>
           <w:highlight w:val="yellow"/>
         </w:rPr>
-        <w:t>String[]</w:t>
+        <w:t>String[</w:t>
+      </w:r>
+      <w:proofErr w:type="gramEnd"/>
+      <w:r>
+        <w:rPr>
+          <w:highlight w:val="yellow"/>
+        </w:rPr>
+        <w:t>]</w:t>
       </w:r>
       <w:r>
         <w:t xml:space="preserve"> in the main is a command line argument</w:t>
@@ -819,7 +992,15 @@
       </w:r>
       <w:r>
         <w:br/>
-        <w:t xml:space="preserve">void add(byte x, byte y) { </w:t>
+        <w:t xml:space="preserve">void </w:t>
+      </w:r>
+      <w:proofErr w:type="gramStart"/>
+      <w:r>
+        <w:t>add(</w:t>
+      </w:r>
+      <w:proofErr w:type="gramEnd"/>
+      <w:r>
+        <w:t xml:space="preserve">byte x, byte y) { </w:t>
       </w:r>
       <w:r>
         <w:br/>
@@ -932,7 +1113,15 @@
       </w:pPr>
       <w:r>
         <w:lastRenderedPageBreak/>
-        <w:t>User user1 = new User();</w:t>
+        <w:t xml:space="preserve">User user1 = new </w:t>
+      </w:r>
+      <w:proofErr w:type="gramStart"/>
+      <w:r>
+        <w:t>User(</w:t>
+      </w:r>
+      <w:proofErr w:type="gramEnd"/>
+      <w:r>
+        <w:t>);</w:t>
       </w:r>
     </w:p>
     <w:p>
@@ -1072,10 +1261,12 @@
               <w:ind w:left="0" w:firstLine="0"/>
             </w:pPr>
             <w:proofErr w:type="spellStart"/>
+            <w:proofErr w:type="gramStart"/>
             <w:r>
               <w:t>It’s</w:t>
             </w:r>
             <w:proofErr w:type="spellEnd"/>
+            <w:proofErr w:type="gramEnd"/>
             <w:r>
               <w:t xml:space="preserve"> name need not to be same as the class name, however you can give class name but they are invoked only when you call them explicitly</w:t>
             </w:r>
@@ -1320,10 +1511,18 @@
         <w:ind w:left="720" w:firstLine="0"/>
       </w:pPr>
       <w:r>
-        <w:t xml:space="preserve">System.out.println(y); </w:t>
-      </w:r>
-      <w:r>
-        <w:t xml:space="preserve"> //2</w:t>
+        <w:t>System.out.println(y</w:t>
+      </w:r>
+      <w:proofErr w:type="gramStart"/>
+      <w:r>
+        <w:t xml:space="preserve">); </w:t>
+      </w:r>
+      <w:r>
+        <w:t xml:space="preserve"> /</w:t>
+      </w:r>
+      <w:proofErr w:type="gramEnd"/>
+      <w:r>
+        <w:t>/2</w:t>
       </w:r>
       <w:r>
         <w:t>1</w:t>
@@ -1346,18 +1545,60 @@
       </w:r>
       <w:r>
         <w:br/>
-        <w:t xml:space="preserve">   static void demo() { test(); }</w:t>
-      </w:r>
+        <w:t xml:space="preserve">   static void </w:t>
+      </w:r>
+      <w:proofErr w:type="gramStart"/>
+      <w:r>
+        <w:t>demo(</w:t>
+      </w:r>
+      <w:proofErr w:type="gramEnd"/>
+      <w:r>
+        <w:t xml:space="preserve">) </w:t>
+      </w:r>
+      <w:proofErr w:type="gramStart"/>
+      <w:r>
+        <w:t>{ test</w:t>
+      </w:r>
+      <w:proofErr w:type="gramEnd"/>
+      <w:r>
+        <w:t>()</w:t>
+      </w:r>
+      <w:proofErr w:type="gramStart"/>
+      <w:r>
+        <w:t>; }</w:t>
+      </w:r>
+      <w:proofErr w:type="gramEnd"/>
       <w:r>
         <w:t xml:space="preserve"> // error</w:t>
       </w:r>
       <w:r>
         <w:br/>
-        <w:t xml:space="preserve">   void test() { System.out.println(“hello”); </w:t>
+        <w:t xml:space="preserve">   void </w:t>
+      </w:r>
+      <w:proofErr w:type="gramStart"/>
+      <w:r>
+        <w:t>test(</w:t>
+      </w:r>
+      <w:proofErr w:type="gramEnd"/>
+      <w:r>
+        <w:t xml:space="preserve">) </w:t>
+      </w:r>
+      <w:proofErr w:type="gramStart"/>
+      <w:r>
+        <w:t>{ System.out.println</w:t>
+      </w:r>
+      <w:proofErr w:type="gramEnd"/>
+      <w:r>
+        <w:t>(“hello”</w:t>
+      </w:r>
+      <w:proofErr w:type="gramStart"/>
+      <w:r>
+        <w:t xml:space="preserve">); </w:t>
       </w:r>
       <w:r>
         <w:t xml:space="preserve"> }</w:t>
       </w:r>
+      <w:proofErr w:type="gramEnd"/>
       <w:r>
         <w:br/>
         <w:t>}</w:t>
@@ -1376,7 +1617,23 @@
       </w:r>
       <w:r>
         <w:br/>
-        <w:t xml:space="preserve">   static void demo() {  A </w:t>
+        <w:t xml:space="preserve">   static void </w:t>
+      </w:r>
+      <w:proofErr w:type="gramStart"/>
+      <w:r>
+        <w:t>demo(</w:t>
+      </w:r>
+      <w:proofErr w:type="gramEnd"/>
+      <w:r>
+        <w:t xml:space="preserve">) </w:t>
+      </w:r>
+      <w:proofErr w:type="gramStart"/>
+      <w:r>
+        <w:t>{  A</w:t>
+      </w:r>
+      <w:proofErr w:type="gramEnd"/>
+      <w:r>
+        <w:t xml:space="preserve"> </w:t>
       </w:r>
       <w:proofErr w:type="spellStart"/>
       <w:r>
@@ -1384,20 +1641,65 @@
       </w:r>
       <w:proofErr w:type="spellEnd"/>
       <w:r>
-        <w:t xml:space="preserve"> = new A(); </w:t>
+        <w:t xml:space="preserve"> = new </w:t>
+      </w:r>
+      <w:proofErr w:type="gramStart"/>
+      <w:r>
+        <w:t>A(</w:t>
+      </w:r>
+      <w:proofErr w:type="gramEnd"/>
+      <w:r>
+        <w:t xml:space="preserve">); </w:t>
       </w:r>
       <w:proofErr w:type="spellStart"/>
       <w:r>
-        <w:t>a.test</w:t>
+        <w:t>a.</w:t>
+      </w:r>
+      <w:proofErr w:type="gramStart"/>
+      <w:r>
+        <w:t>test</w:t>
       </w:r>
       <w:proofErr w:type="spellEnd"/>
       <w:r>
-        <w:t>(); } // ok</w:t>
-      </w:r>
-      <w:r>
-        <w:br/>
-        <w:t xml:space="preserve">   void test() { System.out.println(“hello”);  }</w:t>
-      </w:r>
+        <w:t>(</w:t>
+      </w:r>
+      <w:proofErr w:type="gramEnd"/>
+      <w:r>
+        <w:t>)</w:t>
+      </w:r>
+      <w:proofErr w:type="gramStart"/>
+      <w:r>
+        <w:t>; }</w:t>
+      </w:r>
+      <w:proofErr w:type="gramEnd"/>
+      <w:r>
+        <w:t xml:space="preserve"> // ok</w:t>
+      </w:r>
+      <w:r>
+        <w:br/>
+        <w:t xml:space="preserve">   void </w:t>
+      </w:r>
+      <w:proofErr w:type="gramStart"/>
+      <w:r>
+        <w:t>test(</w:t>
+      </w:r>
+      <w:proofErr w:type="gramEnd"/>
+      <w:r>
+        <w:t xml:space="preserve">) </w:t>
+      </w:r>
+      <w:proofErr w:type="gramStart"/>
+      <w:r>
+        <w:t>{ System.out.println</w:t>
+      </w:r>
+      <w:proofErr w:type="gramEnd"/>
+      <w:r>
+        <w:t>(“hello”</w:t>
+      </w:r>
+      <w:proofErr w:type="gramStart"/>
+      <w:r>
+        <w:t>);  }</w:t>
+      </w:r>
+      <w:proofErr w:type="gramEnd"/>
       <w:r>
         <w:br/>
         <w:t>}</w:t>
@@ -1438,12 +1740,24 @@
       </w:r>
       <w:r>
         <w:br/>
-        <w:t xml:space="preserve">   B(int x) { </w:t>
-      </w:r>
-      <w:r>
-        <w:br/>
+        <w:t xml:space="preserve">   </w:t>
+      </w:r>
+      <w:proofErr w:type="gramStart"/>
+      <w:r>
+        <w:t>B(</w:t>
+      </w:r>
+      <w:proofErr w:type="gramEnd"/>
+      <w:r>
+        <w:t xml:space="preserve">int x) { </w:t>
+      </w:r>
+      <w:r>
+        <w:br/>
+      </w:r>
+      <w:proofErr w:type="gramStart"/>
+      <w:r>
         <w:t xml:space="preserve">  }</w:t>
       </w:r>
+      <w:proofErr w:type="gramEnd"/>
       <w:r>
         <w:br/>
         <w:t xml:space="preserve">   // only one constructor will be created which takes int parameter</w:t>
@@ -1544,7 +1858,23 @@
       </w:r>
       <w:r>
         <w:br/>
-        <w:t xml:space="preserve">    display() { } // display data </w:t>
+        <w:t xml:space="preserve">    </w:t>
+      </w:r>
+      <w:proofErr w:type="gramStart"/>
+      <w:r>
+        <w:t>display(</w:t>
+      </w:r>
+      <w:proofErr w:type="gramEnd"/>
+      <w:r>
+        <w:t xml:space="preserve">) </w:t>
+      </w:r>
+      <w:proofErr w:type="gramStart"/>
+      <w:r>
+        <w:t>{ }</w:t>
+      </w:r>
+      <w:proofErr w:type="gramEnd"/>
+      <w:r>
+        <w:t xml:space="preserve"> // display data </w:t>
       </w:r>
       <w:r>
         <w:br/>
@@ -1606,7 +1936,15 @@
         </w:numPr>
       </w:pPr>
       <w:r>
-        <w:t>In Java you can achieve various types of inheritance like single level, multi-level, hierarchical, multiple(supported only through interface) &amp; hybrid</w:t>
+        <w:t xml:space="preserve">In Java you can achieve various types of inheritance like single level, multi-level, hierarchical, </w:t>
+      </w:r>
+      <w:proofErr w:type="gramStart"/>
+      <w:r>
+        <w:t>multiple(</w:t>
+      </w:r>
+      <w:proofErr w:type="gramEnd"/>
+      <w:r>
+        <w:t>supported only through interface) &amp; hybrid</w:t>
       </w:r>
       <w:r>
         <w:t xml:space="preserve"> (supported only through interface)</w:t>
@@ -1621,7 +1959,15 @@
         </w:numPr>
       </w:pPr>
       <w:r>
-        <w:t>If a class doesn’t extend any class it automatically extends Object class</w:t>
+        <w:t xml:space="preserve">If a class doesn’t extend any </w:t>
+      </w:r>
+      <w:proofErr w:type="gramStart"/>
+      <w:r>
+        <w:t>class</w:t>
+      </w:r>
+      <w:proofErr w:type="gramEnd"/>
+      <w:r>
+        <w:t xml:space="preserve"> it automatically extends Object class</w:t>
       </w:r>
     </w:p>
     <w:p>
@@ -1633,7 +1979,23 @@
         </w:numPr>
       </w:pPr>
       <w:r>
-        <w:t>Subclass constructors calls the default constructors of the parent class by default, however you can pass parameters to the super() to call the parameterized constructor of the parent class</w:t>
+        <w:t xml:space="preserve">Subclass constructors </w:t>
+      </w:r>
+      <w:proofErr w:type="gramStart"/>
+      <w:r>
+        <w:t>calls</w:t>
+      </w:r>
+      <w:proofErr w:type="gramEnd"/>
+      <w:r>
+        <w:t xml:space="preserve"> the default constructors of the parent class by default, however you can pass parameters to the </w:t>
+      </w:r>
+      <w:proofErr w:type="gramStart"/>
+      <w:r>
+        <w:t>super(</w:t>
+      </w:r>
+      <w:proofErr w:type="gramEnd"/>
+      <w:r>
+        <w:t>) to call the parameterized constructor of the parent class</w:t>
       </w:r>
     </w:p>
     <w:p>
@@ -1759,7 +2121,15 @@
         <w:t>Method Overloading:</w:t>
       </w:r>
       <w:r>
-        <w:t xml:space="preserve"> You will create multiple methods with the same name in the same class with different signature(parameter type or order or return type)</w:t>
+        <w:t xml:space="preserve"> You will create multiple methods with the same name in the same class with different </w:t>
+      </w:r>
+      <w:proofErr w:type="gramStart"/>
+      <w:r>
+        <w:t>signature(</w:t>
+      </w:r>
+      <w:proofErr w:type="gramEnd"/>
+      <w:r>
+        <w:t>parameter type or order or return type)</w:t>
       </w:r>
     </w:p>
     <w:p>
@@ -1806,43 +2176,121 @@
       </w:r>
       <w:r>
         <w:br/>
-        <w:t xml:space="preserve">  Employee(int id) { this.id = id; }</w:t>
-      </w:r>
-      <w:r>
-        <w:br/>
-        <w:t xml:space="preserve">  public void setAge(int age) { this.age = age; }</w:t>
-      </w:r>
+        <w:t xml:space="preserve">  Employee(int id) </w:t>
+      </w:r>
+      <w:proofErr w:type="gramStart"/>
+      <w:r>
+        <w:t>{ this.id</w:t>
+      </w:r>
+      <w:proofErr w:type="gramEnd"/>
+      <w:r>
+        <w:t xml:space="preserve"> = id</w:t>
+      </w:r>
+      <w:proofErr w:type="gramStart"/>
+      <w:r>
+        <w:t>; }</w:t>
+      </w:r>
+      <w:proofErr w:type="gramEnd"/>
+      <w:r>
+        <w:br/>
+        <w:t xml:space="preserve">  public void </w:t>
+      </w:r>
+      <w:proofErr w:type="gramStart"/>
+      <w:r>
+        <w:t>setAge(</w:t>
+      </w:r>
+      <w:proofErr w:type="gramEnd"/>
+      <w:r>
+        <w:t xml:space="preserve">int age) </w:t>
+      </w:r>
+      <w:proofErr w:type="gramStart"/>
+      <w:r>
+        <w:t>{ this.age</w:t>
+      </w:r>
+      <w:proofErr w:type="gramEnd"/>
+      <w:r>
+        <w:t xml:space="preserve"> = age</w:t>
+      </w:r>
+      <w:proofErr w:type="gramStart"/>
+      <w:r>
+        <w:t>; }</w:t>
+      </w:r>
+      <w:proofErr w:type="gramEnd"/>
       <w:r>
         <w:br/>
         <w:t xml:space="preserve">  public int </w:t>
       </w:r>
       <w:proofErr w:type="spellStart"/>
+      <w:proofErr w:type="gramStart"/>
       <w:r>
         <w:t>getAge</w:t>
       </w:r>
       <w:proofErr w:type="spellEnd"/>
       <w:r>
-        <w:t>() { return age; }</w:t>
-      </w:r>
+        <w:t>(</w:t>
+      </w:r>
+      <w:proofErr w:type="gramEnd"/>
+      <w:r>
+        <w:t xml:space="preserve">) </w:t>
+      </w:r>
+      <w:proofErr w:type="gramStart"/>
+      <w:r>
+        <w:t>{ return</w:t>
+      </w:r>
+      <w:proofErr w:type="gramEnd"/>
+      <w:r>
+        <w:t xml:space="preserve"> age</w:t>
+      </w:r>
+      <w:proofErr w:type="gramStart"/>
+      <w:r>
+        <w:t>; }</w:t>
+      </w:r>
+      <w:proofErr w:type="gramEnd"/>
       <w:r>
         <w:br/>
         <w:t xml:space="preserve">  public int </w:t>
       </w:r>
       <w:proofErr w:type="spellStart"/>
+      <w:proofErr w:type="gramStart"/>
       <w:r>
         <w:t>getId</w:t>
       </w:r>
       <w:proofErr w:type="spellEnd"/>
       <w:r>
-        <w:t>() { return id; }</w:t>
-      </w:r>
+        <w:t>(</w:t>
+      </w:r>
+      <w:proofErr w:type="gramEnd"/>
+      <w:r>
+        <w:t xml:space="preserve">) </w:t>
+      </w:r>
+      <w:proofErr w:type="gramStart"/>
+      <w:r>
+        <w:t>{ return</w:t>
+      </w:r>
+      <w:proofErr w:type="gramEnd"/>
+      <w:r>
+        <w:t xml:space="preserve"> id</w:t>
+      </w:r>
+      <w:proofErr w:type="gramStart"/>
+      <w:r>
+        <w:t>; }</w:t>
+      </w:r>
+      <w:proofErr w:type="gramEnd"/>
       <w:r>
         <w:br/>
         <w:t>}</w:t>
       </w:r>
       <w:r>
         <w:br/>
-        <w:t>Employee emp = new Employee(34);</w:t>
+        <w:t xml:space="preserve">Employee emp = new </w:t>
+      </w:r>
+      <w:proofErr w:type="gramStart"/>
+      <w:r>
+        <w:t>Employee(</w:t>
+      </w:r>
+      <w:proofErr w:type="gramEnd"/>
+      <w:r>
+        <w:t>34);</w:t>
       </w:r>
       <w:r>
         <w:br/>
@@ -1975,14 +2423,38 @@
       </w:r>
       <w:r>
         <w:br/>
-        <w:t xml:space="preserve">   void store();</w:t>
-      </w:r>
-      <w:r>
-        <w:t xml:space="preserve"> // public abstract void store();</w:t>
-      </w:r>
-      <w:r>
-        <w:br/>
-        <w:t xml:space="preserve">  void delete();</w:t>
+        <w:t xml:space="preserve">   void </w:t>
+      </w:r>
+      <w:proofErr w:type="gramStart"/>
+      <w:r>
+        <w:t>store(</w:t>
+      </w:r>
+      <w:proofErr w:type="gramEnd"/>
+      <w:r>
+        <w:t>);</w:t>
+      </w:r>
+      <w:r>
+        <w:t xml:space="preserve"> // public abstract void </w:t>
+      </w:r>
+      <w:proofErr w:type="gramStart"/>
+      <w:r>
+        <w:t>store(</w:t>
+      </w:r>
+      <w:proofErr w:type="gramEnd"/>
+      <w:r>
+        <w:t>);</w:t>
+      </w:r>
+      <w:r>
+        <w:br/>
+        <w:t xml:space="preserve">  void </w:t>
+      </w:r>
+      <w:proofErr w:type="gramStart"/>
+      <w:r>
+        <w:t>delete(</w:t>
+      </w:r>
+      <w:proofErr w:type="gramEnd"/>
+      <w:r>
+        <w:t>);</w:t>
       </w:r>
       <w:r>
         <w:br/>
@@ -2050,40 +2522,103 @@
         <w:ind w:left="0" w:firstLine="0"/>
       </w:pPr>
       <w:r>
-        <w:t xml:space="preserve">D1       ui1(UserDB db) { </w:t>
+        <w:t xml:space="preserve">D1       ui1(UserDB db) </w:t>
+      </w:r>
+      <w:proofErr w:type="gramStart"/>
+      <w:r>
+        <w:t xml:space="preserve">{ </w:t>
       </w:r>
       <w:proofErr w:type="spellStart"/>
       <w:r>
-        <w:t>db.store</w:t>
+        <w:t>db</w:t>
+      </w:r>
+      <w:proofErr w:type="gramEnd"/>
+      <w:r>
+        <w:t>.</w:t>
+      </w:r>
+      <w:proofErr w:type="gramStart"/>
+      <w:r>
+        <w:t>store</w:t>
       </w:r>
       <w:proofErr w:type="spellEnd"/>
       <w:r>
-        <w:t>(); }</w:t>
-      </w:r>
-      <w:r>
-        <w:br/>
-        <w:t xml:space="preserve">D2       ui2(UserDB db) { </w:t>
+        <w:t>(</w:t>
+      </w:r>
+      <w:proofErr w:type="gramEnd"/>
+      <w:r>
+        <w:t>)</w:t>
+      </w:r>
+      <w:proofErr w:type="gramStart"/>
+      <w:r>
+        <w:t>; }</w:t>
+      </w:r>
+      <w:proofErr w:type="gramEnd"/>
+      <w:r>
+        <w:br/>
+        <w:t xml:space="preserve">D2       ui2(UserDB db) </w:t>
+      </w:r>
+      <w:proofErr w:type="gramStart"/>
+      <w:r>
+        <w:t xml:space="preserve">{ </w:t>
       </w:r>
       <w:proofErr w:type="spellStart"/>
       <w:r>
-        <w:t>db.delete</w:t>
+        <w:t>db</w:t>
+      </w:r>
+      <w:proofErr w:type="gramEnd"/>
+      <w:r>
+        <w:t>.</w:t>
+      </w:r>
+      <w:proofErr w:type="gramStart"/>
+      <w:r>
+        <w:t>delete</w:t>
       </w:r>
       <w:proofErr w:type="spellEnd"/>
       <w:r>
-        <w:t>(): }</w:t>
-      </w:r>
-      <w:r>
-        <w:br/>
-        <w:t xml:space="preserve">D3      ui3(UserDB db) { </w:t>
+        <w:t>(</w:t>
+      </w:r>
+      <w:proofErr w:type="gramEnd"/>
+      <w:r>
+        <w:t>)</w:t>
+      </w:r>
+      <w:proofErr w:type="gramStart"/>
+      <w:r>
+        <w:t>: }</w:t>
+      </w:r>
+      <w:proofErr w:type="gramEnd"/>
+      <w:r>
+        <w:br/>
+        <w:t xml:space="preserve">D3      ui3(UserDB db) </w:t>
+      </w:r>
+      <w:proofErr w:type="gramStart"/>
+      <w:r>
+        <w:t xml:space="preserve">{ </w:t>
       </w:r>
       <w:proofErr w:type="spellStart"/>
       <w:r>
-        <w:t>db.store</w:t>
+        <w:t>db</w:t>
+      </w:r>
+      <w:proofErr w:type="gramEnd"/>
+      <w:r>
+        <w:t>.</w:t>
+      </w:r>
+      <w:proofErr w:type="gramStart"/>
+      <w:r>
+        <w:t>store</w:t>
       </w:r>
       <w:proofErr w:type="spellEnd"/>
       <w:r>
-        <w:t>(); }</w:t>
-      </w:r>
+        <w:t>(</w:t>
+      </w:r>
+      <w:proofErr w:type="gramEnd"/>
+      <w:r>
+        <w:t>)</w:t>
+      </w:r>
+      <w:proofErr w:type="gramStart"/>
+      <w:r>
+        <w:t>; }</w:t>
+      </w:r>
+      <w:proofErr w:type="gramEnd"/>
     </w:p>
     <w:p>
       <w:pPr>
@@ -2098,25 +2633,54 @@
         <w:t xml:space="preserve">D5     ui1(new </w:t>
       </w:r>
       <w:proofErr w:type="spellStart"/>
+      <w:proofErr w:type="gramStart"/>
       <w:r>
         <w:t>UserDBOneImpl</w:t>
       </w:r>
       <w:proofErr w:type="spellEnd"/>
       <w:r>
-        <w:t>());</w:t>
-      </w:r>
-    </w:p>
-    <w:p>
-      <w:pPr>
-        <w:ind w:left="0" w:firstLine="0"/>
-      </w:pPr>
-    </w:p>
-    <w:p>
-      <w:pPr>
-        <w:ind w:left="0" w:firstLine="0"/>
-      </w:pPr>
-      <w:r>
-        <w:t xml:space="preserve">Customer -&gt; login(), transfer(), getDetails(), </w:t>
+        <w:t>(</w:t>
+      </w:r>
+      <w:proofErr w:type="gramEnd"/>
+      <w:r>
+        <w:t>));</w:t>
+      </w:r>
+    </w:p>
+    <w:p>
+      <w:pPr>
+        <w:ind w:left="0" w:firstLine="0"/>
+      </w:pPr>
+    </w:p>
+    <w:p>
+      <w:pPr>
+        <w:ind w:left="0" w:firstLine="0"/>
+      </w:pPr>
+      <w:r>
+        <w:t xml:space="preserve">Customer -&gt; </w:t>
+      </w:r>
+      <w:proofErr w:type="gramStart"/>
+      <w:r>
+        <w:t>login(</w:t>
+      </w:r>
+      <w:proofErr w:type="gramEnd"/>
+      <w:r>
+        <w:t xml:space="preserve">), </w:t>
+      </w:r>
+      <w:proofErr w:type="gramStart"/>
+      <w:r>
+        <w:t>transfer(</w:t>
+      </w:r>
+      <w:proofErr w:type="gramEnd"/>
+      <w:r>
+        <w:t xml:space="preserve">), </w:t>
+      </w:r>
+      <w:proofErr w:type="gramStart"/>
+      <w:r>
+        <w:t>getDetails(</w:t>
+      </w:r>
+      <w:proofErr w:type="gramEnd"/>
+      <w:r>
+        <w:t xml:space="preserve">), </w:t>
       </w:r>
     </w:p>
     <w:p>
@@ -2127,12 +2691,17 @@
         <w:t xml:space="preserve">Employee -&gt; </w:t>
       </w:r>
       <w:proofErr w:type="spellStart"/>
+      <w:proofErr w:type="gramStart"/>
       <w:r>
         <w:t>deleteAccount</w:t>
       </w:r>
       <w:proofErr w:type="spellEnd"/>
       <w:r>
-        <w:t>()</w:t>
+        <w:t>(</w:t>
+      </w:r>
+      <w:proofErr w:type="gramEnd"/>
+      <w:r>
+        <w:t>)</w:t>
       </w:r>
       <w:r>
         <w:br/>
@@ -2151,7 +2720,31 @@
       </w:r>
       <w:r>
         <w:br/>
-        <w:t xml:space="preserve">   login(); transfer(); getDetails();</w:t>
+        <w:t xml:space="preserve">   </w:t>
+      </w:r>
+      <w:proofErr w:type="gramStart"/>
+      <w:r>
+        <w:t>login(</w:t>
+      </w:r>
+      <w:proofErr w:type="gramEnd"/>
+      <w:r>
+        <w:t xml:space="preserve">); </w:t>
+      </w:r>
+      <w:proofErr w:type="gramStart"/>
+      <w:r>
+        <w:t>transfer(</w:t>
+      </w:r>
+      <w:proofErr w:type="gramEnd"/>
+      <w:r>
+        <w:t xml:space="preserve">); </w:t>
+      </w:r>
+      <w:proofErr w:type="gramStart"/>
+      <w:r>
+        <w:t>getDetails(</w:t>
+      </w:r>
+      <w:proofErr w:type="gramEnd"/>
+      <w:r>
+        <w:t>);</w:t>
       </w:r>
       <w:r>
         <w:br/>
@@ -2174,12 +2767,17 @@
         <w:t xml:space="preserve">   </w:t>
       </w:r>
       <w:proofErr w:type="spellStart"/>
+      <w:proofErr w:type="gramStart"/>
       <w:r>
         <w:t>deleteAccount</w:t>
       </w:r>
       <w:proofErr w:type="spellEnd"/>
       <w:r>
-        <w:t xml:space="preserve">(); </w:t>
+        <w:t>(</w:t>
+      </w:r>
+      <w:proofErr w:type="gramEnd"/>
+      <w:r>
+        <w:t xml:space="preserve">); </w:t>
       </w:r>
       <w:r>
         <w:br/>
@@ -2211,8 +2809,21 @@
       </w:r>
       <w:proofErr w:type="spellEnd"/>
       <w:r>
-        <w:t xml:space="preserve"> { 4 methods  }</w:t>
-      </w:r>
+        <w:t xml:space="preserve"> </w:t>
+      </w:r>
+      <w:proofErr w:type="gramStart"/>
+      <w:r>
+        <w:t>{ 4</w:t>
+      </w:r>
+      <w:proofErr w:type="gramEnd"/>
+      <w:r>
+        <w:t xml:space="preserve"> </w:t>
+      </w:r>
+      <w:proofErr w:type="gramStart"/>
+      <w:r>
+        <w:t>methods  }</w:t>
+      </w:r>
+      <w:proofErr w:type="gramEnd"/>
       <w:r>
         <w:br/>
       </w:r>
@@ -2221,6 +2832,7 @@
         <w:t xml:space="preserve">Customer -&gt; </w:t>
       </w:r>
       <w:proofErr w:type="spellStart"/>
+      <w:proofErr w:type="gramStart"/>
       <w:r>
         <w:t>ui</w:t>
       </w:r>
@@ -2229,73 +2841,122 @@
         <w:t>(</w:t>
       </w:r>
       <w:proofErr w:type="spellStart"/>
+      <w:proofErr w:type="gramEnd"/>
       <w:r>
         <w:t>CustomerOP</w:t>
       </w:r>
       <w:proofErr w:type="spellEnd"/>
       <w:r>
-        <w:t xml:space="preserve"> cop) { </w:t>
+        <w:t xml:space="preserve"> cop) </w:t>
+      </w:r>
+      <w:proofErr w:type="gramStart"/>
+      <w:r>
+        <w:t xml:space="preserve">{ </w:t>
       </w:r>
       <w:proofErr w:type="spellStart"/>
       <w:r>
-        <w:t>cop.login</w:t>
+        <w:t>cop</w:t>
+      </w:r>
+      <w:proofErr w:type="gramEnd"/>
+      <w:r>
+        <w:t>.</w:t>
+      </w:r>
+      <w:proofErr w:type="gramStart"/>
+      <w:r>
+        <w:t>login</w:t>
       </w:r>
       <w:proofErr w:type="spellEnd"/>
       <w:r>
+        <w:t>(</w:t>
+      </w:r>
+      <w:proofErr w:type="gramEnd"/>
+      <w:r>
+        <w:t xml:space="preserve">), </w:t>
+      </w:r>
+      <w:proofErr w:type="spellStart"/>
+      <w:proofErr w:type="gramStart"/>
+      <w:r>
+        <w:t>cop.getDetails</w:t>
+      </w:r>
+      <w:proofErr w:type="spellEnd"/>
+      <w:proofErr w:type="gramEnd"/>
+      <w:r>
         <w:t xml:space="preserve">(), </w:t>
       </w:r>
       <w:proofErr w:type="spellStart"/>
-      <w:r>
-        <w:t>cop.getDetails</w:t>
+      <w:proofErr w:type="gramStart"/>
+      <w:r>
+        <w:t>cop.transfer</w:t>
       </w:r>
       <w:proofErr w:type="spellEnd"/>
-      <w:r>
-        <w:t xml:space="preserve">(), </w:t>
+      <w:proofErr w:type="gramEnd"/>
+      <w:r>
+        <w:t>(</w:t>
+      </w:r>
+      <w:proofErr w:type="gramStart"/>
+      <w:r>
+        <w:t>) }</w:t>
+      </w:r>
+      <w:proofErr w:type="gramEnd"/>
+      <w:r>
+        <w:br/>
+        <w:t xml:space="preserve">Employee -&gt; </w:t>
       </w:r>
       <w:proofErr w:type="spellStart"/>
-      <w:r>
-        <w:t>cop.transfer</w:t>
+      <w:proofErr w:type="gramStart"/>
+      <w:r>
+        <w:t>ui</w:t>
       </w:r>
       <w:proofErr w:type="spellEnd"/>
       <w:r>
-        <w:t>() }</w:t>
-      </w:r>
-      <w:r>
-        <w:br/>
-        <w:t xml:space="preserve">Employee -&gt; </w:t>
+        <w:t>(</w:t>
       </w:r>
       <w:proofErr w:type="spellStart"/>
-      <w:r>
-        <w:t>ui</w:t>
+      <w:proofErr w:type="gramEnd"/>
+      <w:r>
+        <w:t>EmployeeOP</w:t>
       </w:r>
       <w:proofErr w:type="spellEnd"/>
       <w:r>
+        <w:t xml:space="preserve"> </w:t>
+      </w:r>
+      <w:proofErr w:type="spellStart"/>
+      <w:r>
+        <w:t>eop</w:t>
+      </w:r>
+      <w:proofErr w:type="spellEnd"/>
+      <w:r>
+        <w:t xml:space="preserve">) </w:t>
+      </w:r>
+      <w:proofErr w:type="gramStart"/>
+      <w:r>
+        <w:t xml:space="preserve">{ </w:t>
+      </w:r>
+      <w:proofErr w:type="spellStart"/>
+      <w:r>
+        <w:t>eop</w:t>
+      </w:r>
+      <w:proofErr w:type="gramEnd"/>
+      <w:r>
+        <w:t>.</w:t>
+      </w:r>
+      <w:proofErr w:type="gramStart"/>
+      <w:r>
+        <w:t>deleteAccount</w:t>
+      </w:r>
+      <w:proofErr w:type="spellEnd"/>
+      <w:r>
         <w:t>(</w:t>
       </w:r>
-      <w:proofErr w:type="spellStart"/>
-      <w:r>
-        <w:t>EmployeeOP</w:t>
-      </w:r>
-      <w:proofErr w:type="spellEnd"/>
-      <w:r>
-        <w:t xml:space="preserve"> </w:t>
-      </w:r>
-      <w:proofErr w:type="spellStart"/>
-      <w:r>
-        <w:t>eop</w:t>
-      </w:r>
-      <w:proofErr w:type="spellEnd"/>
-      <w:r>
-        <w:t xml:space="preserve">) { </w:t>
-      </w:r>
-      <w:proofErr w:type="spellStart"/>
-      <w:r>
-        <w:t>eop.deleteAccount</w:t>
-      </w:r>
-      <w:proofErr w:type="spellEnd"/>
-      <w:r>
-        <w:t>(); }</w:t>
-      </w:r>
+      <w:proofErr w:type="gramEnd"/>
+      <w:r>
+        <w:t>)</w:t>
+      </w:r>
+      <w:proofErr w:type="gramStart"/>
+      <w:r>
+        <w:t>; }</w:t>
+      </w:r>
+      <w:proofErr w:type="gramEnd"/>
     </w:p>
     <w:p>
       <w:pPr>
@@ -2893,11 +3554,16 @@
       </w:r>
       <w:r>
         <w:br/>
-        <w:t xml:space="preserve">public class A { </w:t>
+        <w:t xml:space="preserve">public class A </w:t>
+      </w:r>
+      <w:proofErr w:type="gramStart"/>
+      <w:r>
+        <w:t xml:space="preserve">{ </w:t>
       </w:r>
       <w:r>
         <w:tab/>
       </w:r>
+      <w:proofErr w:type="gramEnd"/>
       <w:r>
         <w:tab/>
       </w:r>
@@ -2958,7 +3624,15 @@
       </w:r>
       <w:r>
         <w:tab/>
-        <w:t>class C extends A { // z will be inherited</w:t>
+        <w:t xml:space="preserve">class C extends A </w:t>
+      </w:r>
+      <w:proofErr w:type="gramStart"/>
+      <w:r>
+        <w:t>{ /</w:t>
+      </w:r>
+      <w:proofErr w:type="gramEnd"/>
+      <w:r>
+        <w:t>/ z will be inherited</w:t>
       </w:r>
     </w:p>
     <w:p>
@@ -2993,7 +3667,21 @@
         <w:rPr>
           <w:highlight w:val="yellow"/>
         </w:rPr>
-        <w:t>try { }:</w:t>
+        <w:t xml:space="preserve">try </w:t>
+      </w:r>
+      <w:proofErr w:type="gramStart"/>
+      <w:r>
+        <w:rPr>
+          <w:highlight w:val="yellow"/>
+        </w:rPr>
+        <w:t>{ }</w:t>
+      </w:r>
+      <w:proofErr w:type="gramEnd"/>
+      <w:r>
+        <w:rPr>
+          <w:highlight w:val="yellow"/>
+        </w:rPr>
+        <w:t>:</w:t>
       </w:r>
       <w:r>
         <w:t xml:space="preserve"> try block should have code that might generate exception, ex: accessing the DB, accessing the files, working with remote service</w:t>
@@ -3008,7 +3696,21 @@
           <w:highlight w:val="yellow"/>
         </w:rPr>
         <w:lastRenderedPageBreak/>
-        <w:t>catch(..) { } :</w:t>
+        <w:t xml:space="preserve">catch(..) </w:t>
+      </w:r>
+      <w:proofErr w:type="gramStart"/>
+      <w:r>
+        <w:rPr>
+          <w:highlight w:val="yellow"/>
+        </w:rPr>
+        <w:t>{ }</w:t>
+      </w:r>
+      <w:proofErr w:type="gramEnd"/>
+      <w:r>
+        <w:rPr>
+          <w:highlight w:val="yellow"/>
+        </w:rPr>
+        <w:t xml:space="preserve"> :</w:t>
       </w:r>
       <w:r>
         <w:t xml:space="preserve"> catch block will handle the exceptions generated in try block, you can have multiple catch blocks</w:t>
@@ -3022,7 +3724,21 @@
         <w:rPr>
           <w:highlight w:val="yellow"/>
         </w:rPr>
-        <w:t>finally { } :</w:t>
+        <w:t xml:space="preserve">finally </w:t>
+      </w:r>
+      <w:proofErr w:type="gramStart"/>
+      <w:r>
+        <w:rPr>
+          <w:highlight w:val="yellow"/>
+        </w:rPr>
+        <w:t>{ }</w:t>
+      </w:r>
+      <w:proofErr w:type="gramEnd"/>
+      <w:r>
+        <w:rPr>
+          <w:highlight w:val="yellow"/>
+        </w:rPr>
+        <w:t xml:space="preserve"> :</w:t>
       </w:r>
       <w:r>
         <w:t xml:space="preserve"> This is absolutely executed whether or not exception handled, some mandatory statements that needs to be called like closing the files, db connections</w:t>
@@ -3188,7 +3904,15 @@
       </w:r>
       <w:proofErr w:type="spellEnd"/>
       <w:r>
-        <w:t xml:space="preserve"> which are not forced to handle at the compilation time, because these exceptions are programmers mistakes that can be resolved with the proper logic</w:t>
+        <w:t xml:space="preserve"> which are not forced to handle at the compilation time, because these exceptions are </w:t>
+      </w:r>
+      <w:proofErr w:type="gramStart"/>
+      <w:r>
+        <w:t>programmers</w:t>
+      </w:r>
+      <w:proofErr w:type="gramEnd"/>
+      <w:r>
+        <w:t xml:space="preserve"> mistakes that can be resolved with the proper logic</w:t>
       </w:r>
     </w:p>
     <w:p>
@@ -3229,6 +3953,7 @@
       <w:r>
         <w:t xml:space="preserve">try </w:t>
       </w:r>
+      <w:proofErr w:type="gramStart"/>
       <w:r>
         <w:rPr>
           <w:color w:val="FF0000"/>
@@ -3239,27 +3964,67 @@
         <w:rPr>
           <w:color w:val="FF0000"/>
         </w:rPr>
-        <w:t xml:space="preserve">Scanner scan = new Scanner(System.in); </w:t>
-      </w:r>
+        <w:t>Scanner</w:t>
+      </w:r>
+      <w:proofErr w:type="gramEnd"/>
       <w:r>
         <w:rPr>
           <w:color w:val="FF0000"/>
         </w:rPr>
-        <w:br/>
-      </w:r>
-      <w:r>
-        <w:t xml:space="preserve">FileReader reader = new FileReader(scan.next()); BufferedReader buffer = new BufferedReader(reader) </w:t>
-      </w:r>
+        <w:t xml:space="preserve"> scan = new </w:t>
+      </w:r>
+      <w:proofErr w:type="gramStart"/>
       <w:r>
         <w:rPr>
           <w:color w:val="FF0000"/>
         </w:rPr>
+        <w:t>Scanner(</w:t>
+      </w:r>
+      <w:proofErr w:type="gramEnd"/>
+      <w:r>
+        <w:rPr>
+          <w:color w:val="FF0000"/>
+        </w:rPr>
+        <w:t xml:space="preserve">System.in); </w:t>
+      </w:r>
+      <w:r>
+        <w:rPr>
+          <w:color w:val="FF0000"/>
+        </w:rPr>
+        <w:br/>
+      </w:r>
+      <w:r>
+        <w:t>FileReader reader = new FileReader(</w:t>
+      </w:r>
+      <w:proofErr w:type="gramStart"/>
+      <w:r>
+        <w:t>scan.next</w:t>
+      </w:r>
+      <w:proofErr w:type="gramEnd"/>
+      <w:r>
+        <w:t>()); BufferedReader buffer = new BufferedReader(reader</w:t>
+      </w:r>
+      <w:proofErr w:type="gramStart"/>
+      <w:r>
         <w:t xml:space="preserve">) </w:t>
       </w:r>
       <w:r>
+        <w:rPr>
+          <w:color w:val="FF0000"/>
+        </w:rPr>
+        <w:t>)</w:t>
+      </w:r>
+      <w:proofErr w:type="gramEnd"/>
+      <w:r>
+        <w:rPr>
+          <w:color w:val="FF0000"/>
+        </w:rPr>
         <w:t xml:space="preserve"> </w:t>
       </w:r>
       <w:r>
+        <w:t xml:space="preserve"> </w:t>
+      </w:r>
+      <w:r>
         <w:br/>
         <w:t>{</w:t>
       </w:r>
@@ -3275,8 +4040,29 @@
       <w:pPr>
         <w:ind w:left="0" w:firstLine="0"/>
       </w:pPr>
-      <w:r>
-        <w:t>try( String str = “hello”; ) { }// this gives comp</w:t>
+      <w:proofErr w:type="gramStart"/>
+      <w:r>
+        <w:t>try( String</w:t>
+      </w:r>
+      <w:proofErr w:type="gramEnd"/>
+      <w:r>
+        <w:t xml:space="preserve"> str = “hello”</w:t>
+      </w:r>
+      <w:proofErr w:type="gramStart"/>
+      <w:r>
+        <w:t>; )</w:t>
+      </w:r>
+      <w:proofErr w:type="gramEnd"/>
+      <w:r>
+        <w:t xml:space="preserve"> </w:t>
+      </w:r>
+      <w:proofErr w:type="gramStart"/>
+      <w:r>
+        <w:t>{ }</w:t>
+      </w:r>
+      <w:proofErr w:type="gramEnd"/>
+      <w:r>
+        <w:t>// this gives comp</w:t>
       </w:r>
       <w:r>
         <w:t>i</w:t>
@@ -3284,6 +4070,1141 @@
       <w:r>
         <w:t>lation error</w:t>
       </w:r>
+    </w:p>
+    <w:p>
+      <w:pPr>
+        <w:ind w:left="0" w:firstLine="0"/>
+      </w:pPr>
+    </w:p>
+    <w:p>
+      <w:pPr>
+        <w:ind w:left="0" w:firstLine="0"/>
+      </w:pPr>
+      <w:r>
+        <w:rPr>
+          <w:highlight w:val="yellow"/>
+        </w:rPr>
+        <w:t>Custom exceptions</w:t>
+      </w:r>
+    </w:p>
+    <w:p>
+      <w:pPr>
+        <w:ind w:left="0" w:firstLine="0"/>
+      </w:pPr>
+      <w:r>
+        <w:t xml:space="preserve">Creating exceptions of our own based on the project requirement by extending any one of the Exception </w:t>
+      </w:r>
+      <w:proofErr w:type="gramStart"/>
+      <w:r>
+        <w:t>class</w:t>
+      </w:r>
+      <w:proofErr w:type="gramEnd"/>
+      <w:r>
+        <w:t xml:space="preserve">, you can extend any one of the exception </w:t>
+      </w:r>
+      <w:proofErr w:type="gramStart"/>
+      <w:r>
+        <w:t>class</w:t>
+      </w:r>
+      <w:proofErr w:type="gramEnd"/>
+      <w:r>
+        <w:t xml:space="preserve"> like Exception or </w:t>
+      </w:r>
+      <w:proofErr w:type="spellStart"/>
+      <w:r>
+        <w:t>RuntimeException</w:t>
+      </w:r>
+      <w:proofErr w:type="spellEnd"/>
+      <w:r>
+        <w:t xml:space="preserve">, to create checked exception you can </w:t>
+      </w:r>
+      <w:proofErr w:type="gramStart"/>
+      <w:r>
+        <w:t>extend  Exception</w:t>
+      </w:r>
+      <w:proofErr w:type="gramEnd"/>
+      <w:r>
+        <w:t xml:space="preserve"> or sub class of Exception except </w:t>
+      </w:r>
+      <w:proofErr w:type="spellStart"/>
+      <w:r>
+        <w:t>RuntimeException</w:t>
+      </w:r>
+      <w:proofErr w:type="spellEnd"/>
+      <w:r>
+        <w:t xml:space="preserve">, if you extend </w:t>
+      </w:r>
+      <w:proofErr w:type="spellStart"/>
+      <w:r>
+        <w:t>RuntimeException</w:t>
+      </w:r>
+      <w:proofErr w:type="spellEnd"/>
+      <w:r>
+        <w:t xml:space="preserve"> it becomes unchecked.</w:t>
+      </w:r>
+    </w:p>
+    <w:p>
+      <w:pPr>
+        <w:ind w:left="0" w:firstLine="0"/>
+      </w:pPr>
+      <w:r>
+        <w:t xml:space="preserve">ex: InsufficientBalanceException, </w:t>
+      </w:r>
+      <w:proofErr w:type="spellStart"/>
+      <w:r>
+        <w:t>AgeInvalidException</w:t>
+      </w:r>
+      <w:proofErr w:type="spellEnd"/>
+      <w:r>
+        <w:t xml:space="preserve">, </w:t>
+      </w:r>
+      <w:proofErr w:type="spellStart"/>
+      <w:r>
+        <w:t>LimitExceedException</w:t>
+      </w:r>
+      <w:proofErr w:type="spellEnd"/>
+      <w:r>
+        <w:t xml:space="preserve"> and so on.</w:t>
+      </w:r>
+    </w:p>
+    <w:p>
+      <w:pPr>
+        <w:ind w:left="0" w:firstLine="0"/>
+      </w:pPr>
+    </w:p>
+    <w:p>
+      <w:pPr>
+        <w:ind w:left="0" w:firstLine="0"/>
+      </w:pPr>
+      <w:r>
+        <w:t xml:space="preserve">class EmployeeNotFoundException extends Exception { </w:t>
+      </w:r>
+      <w:r>
+        <w:br/>
+        <w:t xml:space="preserve">   // minimum 2 or more constructors you must create</w:t>
+      </w:r>
+      <w:r>
+        <w:br/>
+        <w:t>}</w:t>
+      </w:r>
+    </w:p>
+    <w:p>
+      <w:pPr>
+        <w:ind w:left="0" w:firstLine="0"/>
+      </w:pPr>
+      <w:r>
+        <w:t xml:space="preserve">Employee </w:t>
+      </w:r>
+      <w:proofErr w:type="gramStart"/>
+      <w:r>
+        <w:t>find(</w:t>
+      </w:r>
+      <w:proofErr w:type="gramEnd"/>
+      <w:r>
+        <w:t xml:space="preserve">int id) throws EmployeeNotFoundException { </w:t>
+      </w:r>
+      <w:r>
+        <w:br/>
+        <w:t xml:space="preserve">   </w:t>
+      </w:r>
+      <w:proofErr w:type="gramStart"/>
+      <w:r>
+        <w:t>if(</w:t>
+      </w:r>
+      <w:proofErr w:type="gramEnd"/>
+      <w:r>
+        <w:t xml:space="preserve">…) </w:t>
+      </w:r>
+      <w:proofErr w:type="gramStart"/>
+      <w:r>
+        <w:t>{ throw</w:t>
+      </w:r>
+      <w:proofErr w:type="gramEnd"/>
+      <w:r>
+        <w:t xml:space="preserve"> new </w:t>
+      </w:r>
+      <w:proofErr w:type="gramStart"/>
+      <w:r>
+        <w:t>EmployeeNotFoundException(</w:t>
+      </w:r>
+      <w:proofErr w:type="gramEnd"/>
+      <w:r>
+        <w:t>…)</w:t>
+      </w:r>
+      <w:proofErr w:type="gramStart"/>
+      <w:r>
+        <w:t>; }</w:t>
+      </w:r>
+      <w:proofErr w:type="gramEnd"/>
+      <w:r>
+        <w:br/>
+        <w:t>}</w:t>
+      </w:r>
+    </w:p>
+    <w:p>
+      <w:pPr>
+        <w:ind w:left="0" w:firstLine="0"/>
+      </w:pPr>
+    </w:p>
+    <w:p>
+      <w:pPr>
+        <w:ind w:left="0" w:firstLine="0"/>
+      </w:pPr>
+      <w:r>
+        <w:rPr>
+          <w:highlight w:val="yellow"/>
+        </w:rPr>
+        <w:lastRenderedPageBreak/>
+        <w:t>Assertions:</w:t>
+      </w:r>
+      <w:r>
+        <w:t xml:space="preserve"> These are used to test some results in your code, if the result is not </w:t>
+      </w:r>
+      <w:r>
+        <w:t xml:space="preserve">as per the </w:t>
+      </w:r>
+      <w:proofErr w:type="gramStart"/>
+      <w:r>
+        <w:t>expectation</w:t>
+      </w:r>
+      <w:proofErr w:type="gramEnd"/>
+      <w:r>
+        <w:t xml:space="preserve"> </w:t>
+      </w:r>
+      <w:r>
+        <w:rPr>
+          <w:color w:val="FF0000"/>
+        </w:rPr>
+        <w:t xml:space="preserve">then you can make assert false </w:t>
+      </w:r>
+      <w:r>
+        <w:t xml:space="preserve">that </w:t>
+      </w:r>
+      <w:r>
+        <w:t xml:space="preserve">can throw an assertion error, it is used only at the time of development / testing </w:t>
+      </w:r>
+    </w:p>
+    <w:p>
+      <w:pPr>
+        <w:ind w:left="0" w:firstLine="0"/>
+      </w:pPr>
+      <w:r>
+        <w:t xml:space="preserve">int age = </w:t>
+      </w:r>
+      <w:proofErr w:type="spellStart"/>
+      <w:proofErr w:type="gramStart"/>
+      <w:r>
+        <w:t>scan.nextInt</w:t>
+      </w:r>
+      <w:proofErr w:type="spellEnd"/>
+      <w:proofErr w:type="gramEnd"/>
+      <w:r>
+        <w:t>();</w:t>
+      </w:r>
+    </w:p>
+    <w:p>
+      <w:pPr>
+        <w:ind w:left="0" w:firstLine="0"/>
+      </w:pPr>
+      <w:r>
+        <w:t xml:space="preserve">assert (age </w:t>
+      </w:r>
+      <w:r>
+        <w:t>&gt;=</w:t>
+      </w:r>
+      <w:r>
+        <w:t xml:space="preserve"> 18</w:t>
+      </w:r>
+      <w:proofErr w:type="gramStart"/>
+      <w:r>
+        <w:t>) :</w:t>
+      </w:r>
+      <w:proofErr w:type="gramEnd"/>
+      <w:r>
+        <w:t xml:space="preserve"> “Age is less than 18”</w:t>
+      </w:r>
+      <w:r>
+        <w:t>;</w:t>
+      </w:r>
+    </w:p>
+    <w:p>
+      <w:pPr>
+        <w:ind w:left="0" w:firstLine="0"/>
+      </w:pPr>
+      <w:r>
+        <w:t>This works only if you enable the assertion</w:t>
+      </w:r>
+      <w:r>
+        <w:t>, you get an assertion error if the assert condition is false.</w:t>
+      </w:r>
+    </w:p>
+    <w:p>
+      <w:pPr>
+        <w:ind w:left="0" w:firstLine="0"/>
+      </w:pPr>
+      <w:r>
+        <w:t xml:space="preserve">By </w:t>
+      </w:r>
+      <w:proofErr w:type="gramStart"/>
+      <w:r>
+        <w:t>default</w:t>
+      </w:r>
+      <w:proofErr w:type="gramEnd"/>
+      <w:r>
+        <w:t xml:space="preserve"> assertions are disabled, to enable you must use </w:t>
+      </w:r>
+      <w:r>
+        <w:rPr>
+          <w:highlight w:val="yellow"/>
+        </w:rPr>
+        <w:t>-</w:t>
+      </w:r>
+      <w:proofErr w:type="spellStart"/>
+      <w:r>
+        <w:rPr>
+          <w:highlight w:val="yellow"/>
+        </w:rPr>
+        <w:t>ea</w:t>
+      </w:r>
+      <w:proofErr w:type="spellEnd"/>
+      <w:r>
+        <w:t xml:space="preserve"> option in the </w:t>
+      </w:r>
+      <w:proofErr w:type="spellStart"/>
+      <w:r>
+        <w:t>vm</w:t>
+      </w:r>
+      <w:proofErr w:type="spellEnd"/>
+      <w:r>
+        <w:t xml:space="preserve"> argument i.e., java -</w:t>
+      </w:r>
+      <w:proofErr w:type="spellStart"/>
+      <w:r>
+        <w:t>ea</w:t>
+      </w:r>
+      <w:proofErr w:type="spellEnd"/>
+      <w:r>
+        <w:t xml:space="preserve"> in case you are using command prompt, else in Eclipse you need to use configuration in Run As option</w:t>
+      </w:r>
+    </w:p>
+    <w:p>
+      <w:pPr>
+        <w:ind w:left="0" w:firstLine="0"/>
+      </w:pPr>
+      <w:r>
+        <w:rPr>
+          <w:highlight w:val="yellow"/>
+        </w:rPr>
+        <w:t>Multithreading</w:t>
+      </w:r>
+    </w:p>
+    <w:p>
+      <w:pPr>
+        <w:ind w:left="0" w:firstLine="0"/>
+      </w:pPr>
+      <w:r>
+        <w:t>Running more than one task at the same time</w:t>
+      </w:r>
+      <w:r>
+        <w:t>, means at the same time multiple threads can run the methods</w:t>
+      </w:r>
+      <w:r>
+        <w:t xml:space="preserve"> by sharing the CPU time</w:t>
+      </w:r>
+      <w:r>
+        <w:t xml:space="preserve"> </w:t>
+      </w:r>
+    </w:p>
+    <w:p>
+      <w:pPr>
+        <w:ind w:left="0" w:firstLine="0"/>
+      </w:pPr>
+      <w:r>
+        <w:t xml:space="preserve">There are mainly two ways to write </w:t>
+      </w:r>
+      <w:proofErr w:type="spellStart"/>
+      <w:r>
+        <w:t>multi threaded</w:t>
+      </w:r>
+      <w:proofErr w:type="spellEnd"/>
+      <w:r>
+        <w:t xml:space="preserve"> applications in Java</w:t>
+      </w:r>
+    </w:p>
+    <w:p>
+      <w:pPr>
+        <w:pStyle w:val="ListParagraph"/>
+        <w:numPr>
+          <w:ilvl w:val="0"/>
+          <w:numId w:val="16"/>
+        </w:numPr>
+      </w:pPr>
+      <w:r>
+        <w:t xml:space="preserve">By extending the Thread class </w:t>
+      </w:r>
+    </w:p>
+    <w:p>
+      <w:pPr>
+        <w:pStyle w:val="ListParagraph"/>
+        <w:numPr>
+          <w:ilvl w:val="0"/>
+          <w:numId w:val="16"/>
+        </w:numPr>
+      </w:pPr>
+      <w:r>
+        <w:t xml:space="preserve">Another is by implementing a Runnable interface, it has </w:t>
+      </w:r>
+      <w:proofErr w:type="gramStart"/>
+      <w:r>
+        <w:t>run(</w:t>
+      </w:r>
+      <w:proofErr w:type="gramEnd"/>
+      <w:r>
+        <w:t>) method that is an entry point for the threads</w:t>
+      </w:r>
+    </w:p>
+    <w:p>
+      <w:pPr>
+        <w:ind w:left="0" w:firstLine="0"/>
+      </w:pPr>
+      <w:r>
+        <w:rPr>
+          <w:highlight w:val="yellow"/>
+        </w:rPr>
+        <w:t>Note:</w:t>
+      </w:r>
+      <w:r>
+        <w:t xml:space="preserve"> Thread class implements Runnable interface internally</w:t>
+      </w:r>
+    </w:p>
+    <w:p>
+      <w:pPr>
+        <w:ind w:left="0" w:firstLine="0"/>
+      </w:pPr>
+      <w:r>
+        <w:t xml:space="preserve">To create </w:t>
+      </w:r>
+      <w:proofErr w:type="gramStart"/>
+      <w:r>
+        <w:t>threads</w:t>
+      </w:r>
+      <w:proofErr w:type="gramEnd"/>
+      <w:r>
+        <w:t xml:space="preserve"> you must use Thread class that provides various methods to manage threads</w:t>
+      </w:r>
+    </w:p>
+    <w:p>
+      <w:pPr>
+        <w:ind w:left="0" w:firstLine="0"/>
+      </w:pPr>
+      <w:r>
+        <w:t>Thread thread1 = new Thread(</w:t>
+      </w:r>
+      <w:proofErr w:type="spellStart"/>
+      <w:r>
+        <w:t>runnableTypeObject</w:t>
+      </w:r>
+      <w:proofErr w:type="spellEnd"/>
+      <w:r>
+        <w:t>);</w:t>
+      </w:r>
+      <w:r>
+        <w:br/>
+        <w:t>Thread thread2 = new Thread(</w:t>
+      </w:r>
+      <w:proofErr w:type="spellStart"/>
+      <w:r>
+        <w:t>runnableTypeObject</w:t>
+      </w:r>
+      <w:proofErr w:type="spellEnd"/>
+      <w:r>
+        <w:t>)</w:t>
+      </w:r>
+    </w:p>
+    <w:p>
+      <w:pPr>
+        <w:ind w:left="0" w:firstLine="0"/>
+      </w:pPr>
+      <w:r>
+        <w:t>thread1.start(); // it registers the threads in the thread schedular</w:t>
+      </w:r>
+    </w:p>
+    <w:p>
+      <w:pPr>
+        <w:ind w:left="0" w:firstLine="0"/>
+      </w:pPr>
+      <w:r>
+        <w:t>thread2.start(); // 2</w:t>
+      </w:r>
+      <w:r>
+        <w:rPr>
+          <w:vertAlign w:val="superscript"/>
+        </w:rPr>
+        <w:t>nd</w:t>
+      </w:r>
+      <w:r>
+        <w:t xml:space="preserve"> thread registers in the thread schedular</w:t>
+      </w:r>
+    </w:p>
+    <w:p>
+      <w:pPr>
+        <w:ind w:left="0" w:firstLine="0"/>
+      </w:pPr>
+      <w:r>
+        <w:t xml:space="preserve">Once the threads are registered </w:t>
+      </w:r>
+      <w:proofErr w:type="gramStart"/>
+      <w:r>
+        <w:t>run(</w:t>
+      </w:r>
+      <w:proofErr w:type="gramEnd"/>
+      <w:r>
+        <w:t>) method logics will be executed</w:t>
+      </w:r>
+    </w:p>
+    <w:p>
+      <w:pPr>
+        <w:ind w:left="0" w:firstLine="0"/>
+      </w:pPr>
+      <w:r>
+        <w:lastRenderedPageBreak/>
+        <w:t>Thread.currentThread(): returns the currently running thread</w:t>
+      </w:r>
+      <w:r>
+        <w:br/>
+      </w:r>
+      <w:proofErr w:type="spellStart"/>
+      <w:r>
+        <w:t>Thread.sleep</w:t>
+      </w:r>
+      <w:proofErr w:type="spellEnd"/>
+      <w:r>
+        <w:t>(long): thread goes to sleep state</w:t>
+      </w:r>
+    </w:p>
+    <w:p>
+      <w:pPr>
+        <w:ind w:left="0" w:firstLine="0"/>
+      </w:pPr>
+      <w:proofErr w:type="gramStart"/>
+      <w:r>
+        <w:t>getName(</w:t>
+      </w:r>
+      <w:proofErr w:type="gramEnd"/>
+      <w:r>
+        <w:t>): returns the name of the thread</w:t>
+      </w:r>
+    </w:p>
+    <w:p>
+      <w:pPr>
+        <w:ind w:left="0" w:firstLine="0"/>
+      </w:pPr>
+      <w:proofErr w:type="gramStart"/>
+      <w:r>
+        <w:t>setName(</w:t>
+      </w:r>
+      <w:proofErr w:type="gramEnd"/>
+      <w:r>
+        <w:t>String): to provide the name for the thread</w:t>
+      </w:r>
+    </w:p>
+    <w:p>
+      <w:pPr>
+        <w:ind w:left="0" w:firstLine="0"/>
+      </w:pPr>
+      <w:r>
+        <w:rPr>
+          <w:highlight w:val="yellow"/>
+        </w:rPr>
+        <w:t>Executor Framework</w:t>
+      </w:r>
+    </w:p>
+    <w:p>
+      <w:pPr>
+        <w:ind w:left="0" w:firstLine="0"/>
+      </w:pPr>
+      <w:r>
+        <w:t>it takes care of creating the threads and allows to reuse the threads in the thread pool.</w:t>
+      </w:r>
+    </w:p>
+    <w:p>
+      <w:pPr>
+        <w:ind w:left="0" w:firstLine="0"/>
+      </w:pPr>
+      <w:r>
+        <w:t>Thread t = new Thread(..); // here thread will be created &amp; destroyed once the job is done</w:t>
+      </w:r>
+    </w:p>
+    <w:p>
+      <w:pPr>
+        <w:ind w:left="0" w:firstLine="0"/>
+      </w:pPr>
+    </w:p>
+    <w:p>
+      <w:pPr>
+        <w:ind w:left="0" w:firstLine="0"/>
+      </w:pPr>
+      <w:r>
+        <w:t xml:space="preserve">Executor </w:t>
+      </w:r>
+      <w:proofErr w:type="spellStart"/>
+      <w:r>
+        <w:t>executor</w:t>
+      </w:r>
+      <w:proofErr w:type="spellEnd"/>
+      <w:r>
+        <w:t xml:space="preserve"> = </w:t>
+      </w:r>
+      <w:proofErr w:type="spellStart"/>
+      <w:r>
+        <w:t>Executors.newFixedThreadPool</w:t>
+      </w:r>
+      <w:proofErr w:type="spellEnd"/>
+      <w:r>
+        <w:t>(3);</w:t>
+      </w:r>
+    </w:p>
+    <w:p>
+      <w:pPr>
+        <w:ind w:left="0" w:firstLine="0"/>
+      </w:pPr>
+      <w:proofErr w:type="spellStart"/>
+      <w:proofErr w:type="gramStart"/>
+      <w:r>
+        <w:t>executor.</w:t>
+      </w:r>
+      <w:r>
+        <w:t>execute</w:t>
+      </w:r>
+      <w:proofErr w:type="spellEnd"/>
+      <w:proofErr w:type="gramEnd"/>
+      <w:r>
+        <w:t>(</w:t>
+      </w:r>
+      <w:proofErr w:type="spellStart"/>
+      <w:r>
+        <w:t>runnableType</w:t>
+      </w:r>
+      <w:proofErr w:type="spellEnd"/>
+      <w:r>
+        <w:t>);</w:t>
+      </w:r>
+    </w:p>
+    <w:p>
+      <w:pPr>
+        <w:ind w:left="0" w:firstLine="0"/>
+      </w:pPr>
+      <w:r>
+        <w:rPr>
+          <w:highlight w:val="yellow"/>
+        </w:rPr>
+        <w:t>J</w:t>
+      </w:r>
+      <w:r>
+        <w:rPr>
+          <w:highlight w:val="yellow"/>
+        </w:rPr>
+        <w:t>RE &amp; JVM</w:t>
+      </w:r>
+      <w:r>
+        <w:rPr>
+          <w:highlight w:val="yellow"/>
+        </w:rPr>
+        <w:t xml:space="preserve"> architecture &amp; Garbage collector</w:t>
+      </w:r>
+    </w:p>
+    <w:p>
+      <w:pPr>
+        <w:ind w:left="0" w:firstLine="0"/>
+      </w:pPr>
+      <w:r>
+        <w:drawing>
+          <wp:inline distT="0" distB="0" distL="0" distR="0" wp14:anchorId="375E6A18" wp14:editId="3D22B18C">
+            <wp:extent cx="5943600" cy="3924300"/>
+            <wp:effectExtent l="0" t="0" r="0" b="0"/>
+            <wp:docPr id="401925709" name="Picture 1"/>
+            <wp:cNvGraphicFramePr>
+              <a:graphicFrameLocks xmlns:a="http://schemas.openxmlformats.org/drawingml/2006/main" noChangeAspect="1"/>
+            </wp:cNvGraphicFramePr>
+            <a:graphic xmlns:a="http://schemas.openxmlformats.org/drawingml/2006/main">
+              <a:graphicData uri="http://schemas.openxmlformats.org/drawingml/2006/picture">
+                <pic:pic xmlns:pic="http://schemas.openxmlformats.org/drawingml/2006/picture">
+                  <pic:nvPicPr>
+                    <pic:cNvPr id="401925709" name=""/>
+                    <pic:cNvPicPr/>
+                  </pic:nvPicPr>
+                  <pic:blipFill>
+                    <a:blip r:embed="rId7"/>
+                    <a:stretch>
+                      <a:fillRect/>
+                    </a:stretch>
+                  </pic:blipFill>
+                  <pic:spPr>
+                    <a:xfrm>
+                      <a:off x="0" y="0"/>
+                      <a:ext cx="5943600" cy="3924300"/>
+                    </a:xfrm>
+                    <a:prstGeom prst="rect">
+                      <a:avLst/>
+                    </a:prstGeom>
+                  </pic:spPr>
+                </pic:pic>
+              </a:graphicData>
+            </a:graphic>
+          </wp:inline>
+        </w:drawing>
+      </w:r>
+    </w:p>
+    <w:p>
+      <w:pPr>
+        <w:ind w:left="0" w:firstLine="0"/>
+      </w:pPr>
+      <w:r>
+        <w:lastRenderedPageBreak/>
+        <w:t>Garbage collect</w:t>
+      </w:r>
+      <w:r>
+        <w:t>or</w:t>
+      </w:r>
+      <w:r>
+        <w:t xml:space="preserve"> is a thread, which takes care of marking all the objects that has no reference &amp; remove those objects automatically so that it gives space for other objects</w:t>
+      </w:r>
+    </w:p>
+    <w:p>
+      <w:pPr>
+        <w:ind w:left="0" w:firstLine="0"/>
+      </w:pPr>
+      <w:proofErr w:type="gramStart"/>
+      <w:r>
+        <w:t>main(</w:t>
+      </w:r>
+      <w:proofErr w:type="gramEnd"/>
+      <w:r>
+        <w:t xml:space="preserve">) { </w:t>
+      </w:r>
+      <w:r>
+        <w:br/>
+        <w:t xml:space="preserve">   </w:t>
+      </w:r>
+      <w:proofErr w:type="gramStart"/>
+      <w:r>
+        <w:t>test(</w:t>
+      </w:r>
+      <w:proofErr w:type="gramEnd"/>
+      <w:r>
+        <w:t>);</w:t>
+      </w:r>
+      <w:r>
+        <w:br/>
+        <w:t xml:space="preserve">   demo();</w:t>
+      </w:r>
+      <w:r>
+        <w:br/>
+        <w:t>}</w:t>
+      </w:r>
+      <w:r>
+        <w:br/>
+      </w:r>
+      <w:proofErr w:type="gramStart"/>
+      <w:r>
+        <w:t>test(</w:t>
+      </w:r>
+      <w:proofErr w:type="gramEnd"/>
+      <w:r>
+        <w:t xml:space="preserve">) { </w:t>
+      </w:r>
+      <w:r>
+        <w:br/>
+        <w:t xml:space="preserve">  A </w:t>
+      </w:r>
+      <w:proofErr w:type="spellStart"/>
+      <w:r>
+        <w:t>a</w:t>
+      </w:r>
+      <w:proofErr w:type="spellEnd"/>
+      <w:r>
+        <w:t xml:space="preserve"> = new </w:t>
+      </w:r>
+      <w:proofErr w:type="gramStart"/>
+      <w:r>
+        <w:t>A(</w:t>
+      </w:r>
+      <w:proofErr w:type="gramEnd"/>
+      <w:r>
+        <w:t>);</w:t>
+      </w:r>
+      <w:r>
+        <w:br/>
+        <w:t xml:space="preserve">  B </w:t>
+      </w:r>
+      <w:proofErr w:type="spellStart"/>
+      <w:r>
+        <w:t>b</w:t>
+      </w:r>
+      <w:proofErr w:type="spellEnd"/>
+      <w:r>
+        <w:t xml:space="preserve"> = new B();</w:t>
+      </w:r>
+      <w:r>
+        <w:br/>
+        <w:t>}</w:t>
+      </w:r>
+      <w:r>
+        <w:br/>
+      </w:r>
+      <w:proofErr w:type="gramStart"/>
+      <w:r>
+        <w:t>demo(</w:t>
+      </w:r>
+      <w:proofErr w:type="gramEnd"/>
+      <w:r>
+        <w:t xml:space="preserve">) { </w:t>
+      </w:r>
+      <w:r>
+        <w:br/>
+        <w:t xml:space="preserve"> X </w:t>
+      </w:r>
+      <w:proofErr w:type="spellStart"/>
+      <w:r>
+        <w:t>x</w:t>
+      </w:r>
+      <w:proofErr w:type="spellEnd"/>
+      <w:r>
+        <w:t xml:space="preserve"> = new </w:t>
+      </w:r>
+      <w:proofErr w:type="gramStart"/>
+      <w:r>
+        <w:t>X(</w:t>
+      </w:r>
+      <w:proofErr w:type="gramEnd"/>
+      <w:r>
+        <w:t>);</w:t>
+      </w:r>
+      <w:r>
+        <w:br/>
+        <w:t>}</w:t>
+      </w:r>
+    </w:p>
+    <w:p>
+      <w:pPr>
+        <w:ind w:left="0" w:firstLine="0"/>
+      </w:pPr>
+      <w:r>
+        <w:t xml:space="preserve">Here once the </w:t>
+      </w:r>
+      <w:proofErr w:type="gramStart"/>
+      <w:r>
+        <w:t>test(</w:t>
+      </w:r>
+      <w:proofErr w:type="gramEnd"/>
+      <w:r>
+        <w:t>) method is completed its execution, a &amp; b references will be removed whose objects are eligible for garbage collection</w:t>
+      </w:r>
+      <w:r>
+        <w:t xml:space="preserve">, when garbage collector marks the </w:t>
+      </w:r>
+      <w:proofErr w:type="gramStart"/>
+      <w:r>
+        <w:t>object</w:t>
+      </w:r>
+      <w:proofErr w:type="gramEnd"/>
+      <w:r>
+        <w:t xml:space="preserve"> it will find two types of objects</w:t>
+      </w:r>
+      <w:r>
+        <w:t>.</w:t>
+      </w:r>
+    </w:p>
+    <w:p>
+      <w:pPr>
+        <w:pStyle w:val="ListParagraph"/>
+        <w:numPr>
+          <w:ilvl w:val="0"/>
+          <w:numId w:val="17"/>
+        </w:numPr>
+      </w:pPr>
+      <w:r>
+        <w:t>object with reference</w:t>
+      </w:r>
+    </w:p>
+    <w:p>
+      <w:pPr>
+        <w:pStyle w:val="ListParagraph"/>
+        <w:numPr>
+          <w:ilvl w:val="0"/>
+          <w:numId w:val="17"/>
+        </w:numPr>
+      </w:pPr>
+      <w:r>
+        <w:t>object without reference – only these objects will be removed.</w:t>
+      </w:r>
+    </w:p>
+    <w:p>
+      <w:pPr>
+        <w:ind w:left="0" w:firstLine="0"/>
+      </w:pPr>
+      <w:r>
+        <w:rPr>
+          <w:highlight w:val="yellow"/>
+        </w:rPr>
+        <w:t>String class</w:t>
+      </w:r>
+      <w:r>
+        <w:t xml:space="preserve"> </w:t>
+      </w:r>
+    </w:p>
+    <w:p>
+      <w:pPr>
+        <w:ind w:left="0" w:firstLine="0"/>
+      </w:pPr>
+      <w:r>
+        <w:t xml:space="preserve">It creates an immutable string object, once string object </w:t>
+      </w:r>
+      <w:r>
+        <w:t>is created you can’t modify its content.</w:t>
+      </w:r>
+    </w:p>
+    <w:p>
+      <w:pPr>
+        <w:ind w:left="0" w:firstLine="0"/>
+      </w:pPr>
+      <w:r>
+        <w:rPr>
+          <w:highlight w:val="yellow"/>
+        </w:rPr>
+        <w:t>String methods:</w:t>
+      </w:r>
+    </w:p>
+    <w:p>
+      <w:pPr>
+        <w:ind w:left="0" w:firstLine="0"/>
+      </w:pPr>
+      <w:proofErr w:type="spellStart"/>
+      <w:proofErr w:type="gramStart"/>
+      <w:r>
+        <w:t>concat</w:t>
+      </w:r>
+      <w:proofErr w:type="spellEnd"/>
+      <w:r>
+        <w:t>(</w:t>
+      </w:r>
+      <w:proofErr w:type="gramEnd"/>
+      <w:r>
+        <w:t xml:space="preserve">), </w:t>
+      </w:r>
+      <w:proofErr w:type="gramStart"/>
+      <w:r>
+        <w:t>toUpperCase(</w:t>
+      </w:r>
+      <w:proofErr w:type="gramEnd"/>
+      <w:r>
+        <w:t xml:space="preserve">), </w:t>
+      </w:r>
+      <w:proofErr w:type="gramStart"/>
+      <w:r>
+        <w:t>toLowerCase(</w:t>
+      </w:r>
+      <w:proofErr w:type="gramEnd"/>
+      <w:r>
+        <w:t xml:space="preserve">), </w:t>
+      </w:r>
+      <w:proofErr w:type="spellStart"/>
+      <w:proofErr w:type="gramStart"/>
+      <w:r>
+        <w:t>charAt</w:t>
+      </w:r>
+      <w:proofErr w:type="spellEnd"/>
+      <w:r>
+        <w:t>(</w:t>
+      </w:r>
+      <w:proofErr w:type="gramEnd"/>
+      <w:r>
+        <w:t xml:space="preserve">), </w:t>
+      </w:r>
+      <w:proofErr w:type="gramStart"/>
+      <w:r>
+        <w:t>length(</w:t>
+      </w:r>
+      <w:proofErr w:type="gramEnd"/>
+      <w:r>
+        <w:t xml:space="preserve">), </w:t>
+      </w:r>
+      <w:proofErr w:type="gramStart"/>
+      <w:r>
+        <w:t>equals(</w:t>
+      </w:r>
+      <w:proofErr w:type="gramEnd"/>
+      <w:r>
+        <w:t xml:space="preserve">), </w:t>
+      </w:r>
+      <w:proofErr w:type="spellStart"/>
+      <w:proofErr w:type="gramStart"/>
+      <w:r>
+        <w:t>equalsIgnoreCase</w:t>
+      </w:r>
+      <w:proofErr w:type="spellEnd"/>
+      <w:r>
+        <w:t>(</w:t>
+      </w:r>
+      <w:proofErr w:type="gramEnd"/>
+      <w:r>
+        <w:t xml:space="preserve">), </w:t>
+      </w:r>
+      <w:proofErr w:type="gramStart"/>
+      <w:r>
+        <w:t>substring(</w:t>
+      </w:r>
+      <w:proofErr w:type="gramEnd"/>
+      <w:r>
+        <w:t xml:space="preserve">), </w:t>
+      </w:r>
+      <w:proofErr w:type="spellStart"/>
+      <w:proofErr w:type="gramStart"/>
+      <w:r>
+        <w:t>indexOf</w:t>
+      </w:r>
+      <w:proofErr w:type="spellEnd"/>
+      <w:r>
+        <w:t>(</w:t>
+      </w:r>
+      <w:proofErr w:type="gramEnd"/>
+      <w:r>
+        <w:t>)</w:t>
+      </w:r>
+      <w:r>
+        <w:t xml:space="preserve">, </w:t>
+      </w:r>
+      <w:proofErr w:type="gramStart"/>
+      <w:r>
+        <w:t>split(</w:t>
+      </w:r>
+      <w:proofErr w:type="gramEnd"/>
+      <w:r>
+        <w:t xml:space="preserve">), </w:t>
+      </w:r>
+      <w:proofErr w:type="gramStart"/>
+      <w:r>
+        <w:t>strip(</w:t>
+      </w:r>
+      <w:proofErr w:type="gramEnd"/>
+      <w:r>
+        <w:t xml:space="preserve">), </w:t>
+      </w:r>
+      <w:proofErr w:type="gramStart"/>
+      <w:r>
+        <w:t>isBlank(</w:t>
+      </w:r>
+      <w:proofErr w:type="gramEnd"/>
+      <w:r>
+        <w:t>)</w:t>
+      </w:r>
+      <w:r>
+        <w:t xml:space="preserve"> and so on.</w:t>
+      </w:r>
+    </w:p>
+    <w:p>
+      <w:pPr>
+        <w:ind w:left="0" w:firstLine="0"/>
+      </w:pPr>
+      <w:r>
+        <w:t>String s1, s2, s3, s4, s5;</w:t>
+      </w:r>
+      <w:r>
+        <w:br/>
+        <w:t>s1 = “hello”;</w:t>
+      </w:r>
+      <w:r>
+        <w:br/>
+        <w:t>s2 = “hello</w:t>
+      </w:r>
+      <w:proofErr w:type="gramStart"/>
+      <w:r>
+        <w:t>”;</w:t>
+      </w:r>
+      <w:r>
+        <w:t xml:space="preserve">  /</w:t>
+      </w:r>
+      <w:proofErr w:type="gramEnd"/>
+      <w:r>
+        <w:t xml:space="preserve">/ s1 == s2 &gt;&gt; true </w:t>
+      </w:r>
+      <w:r>
+        <w:br/>
+      </w:r>
+      <w:r>
+        <w:lastRenderedPageBreak/>
+        <w:t>s3 = new String(“hello”);</w:t>
+      </w:r>
+      <w:r>
+        <w:t xml:space="preserve"> // s1 == s3 &gt;&gt; false</w:t>
+      </w:r>
+      <w:r>
+        <w:br/>
+        <w:t>s4 = new String(“hello”);</w:t>
+      </w:r>
+      <w:r>
+        <w:t xml:space="preserve"> // s3 == s4 &gt;&gt; false</w:t>
+      </w:r>
+    </w:p>
+    <w:p>
+      <w:pPr>
+        <w:ind w:left="0" w:firstLine="0"/>
+      </w:pPr>
+      <w:r>
+        <w:t>s</w:t>
+      </w:r>
+      <w:proofErr w:type="gramStart"/>
+      <w:r>
+        <w:t>1.equals</w:t>
+      </w:r>
+      <w:proofErr w:type="gramEnd"/>
+      <w:r>
+        <w:t>(s3); // compares content instead of address</w:t>
+      </w:r>
+      <w:r>
+        <w:br/>
+        <w:t>s1.concat(“123”);</w:t>
+      </w:r>
+      <w:r>
+        <w:br/>
+        <w:t>System.out.println(s1); // hello</w:t>
+      </w:r>
+      <w:r>
+        <w:br/>
+        <w:t>s1 = s</w:t>
+      </w:r>
+      <w:proofErr w:type="gramStart"/>
+      <w:r>
+        <w:t>1.concat</w:t>
+      </w:r>
+      <w:proofErr w:type="gramEnd"/>
+      <w:r>
+        <w:t>(“12345”);</w:t>
+      </w:r>
+      <w:r>
+        <w:br/>
+        <w:t>System.out.println(s1); // hello123</w:t>
+      </w:r>
+    </w:p>
+    <w:p>
+      <w:pPr>
+        <w:ind w:left="0" w:firstLine="0"/>
+      </w:pPr>
+    </w:p>
+    <w:p>
+      <w:pPr>
+        <w:ind w:left="0" w:firstLine="0"/>
+      </w:pPr>
+    </w:p>
+    <w:p>
+      <w:pPr>
+        <w:ind w:left="0" w:firstLine="0"/>
+      </w:pPr>
+    </w:p>
+    <w:p>
+      <w:pPr>
+        <w:ind w:left="0" w:firstLine="0"/>
+      </w:pPr>
     </w:p>
     <w:sectPr>
       <w:pgSz w:w="12240" w:h="15840"/>
@@ -3678,6 +5599,184 @@
     </w:lvl>
   </w:abstractNum>
   <w:abstractNum w:abstractNumId="4" w15:restartNumberingAfterBreak="0">
+    <w:nsid w:val="3BA32D83"/>
+    <w:multiLevelType w:val="hybridMultilevel"/>
+    <w:tmpl w:val="87C87748"/>
+    <w:lvl w:ilvl="0" w:tplc="0409000F">
+      <w:start w:val="1"/>
+      <w:numFmt w:val="decimal"/>
+      <w:lvlText w:val="%1."/>
+      <w:lvlJc w:val="left"/>
+      <w:pPr>
+        <w:ind w:left="720" w:hanging="360"/>
+      </w:pPr>
+      <w:rPr>
+        <w:rFonts w:hint="default"/>
+      </w:rPr>
+    </w:lvl>
+    <w:lvl w:ilvl="1" w:tplc="04090019" w:tentative="1">
+      <w:start w:val="1"/>
+      <w:numFmt w:val="lowerLetter"/>
+      <w:lvlText w:val="%2."/>
+      <w:lvlJc w:val="left"/>
+      <w:pPr>
+        <w:ind w:left="1440" w:hanging="360"/>
+      </w:pPr>
+    </w:lvl>
+    <w:lvl w:ilvl="2" w:tplc="0409001B" w:tentative="1">
+      <w:start w:val="1"/>
+      <w:numFmt w:val="lowerRoman"/>
+      <w:lvlText w:val="%3."/>
+      <w:lvlJc w:val="right"/>
+      <w:pPr>
+        <w:ind w:left="2160" w:hanging="180"/>
+      </w:pPr>
+    </w:lvl>
+    <w:lvl w:ilvl="3" w:tplc="0409000F" w:tentative="1">
+      <w:start w:val="1"/>
+      <w:numFmt w:val="decimal"/>
+      <w:lvlText w:val="%4."/>
+      <w:lvlJc w:val="left"/>
+      <w:pPr>
+        <w:ind w:left="2880" w:hanging="360"/>
+      </w:pPr>
+    </w:lvl>
+    <w:lvl w:ilvl="4" w:tplc="04090019" w:tentative="1">
+      <w:start w:val="1"/>
+      <w:numFmt w:val="lowerLetter"/>
+      <w:lvlText w:val="%5."/>
+      <w:lvlJc w:val="left"/>
+      <w:pPr>
+        <w:ind w:left="3600" w:hanging="360"/>
+      </w:pPr>
+    </w:lvl>
+    <w:lvl w:ilvl="5" w:tplc="0409001B" w:tentative="1">
+      <w:start w:val="1"/>
+      <w:numFmt w:val="lowerRoman"/>
+      <w:lvlText w:val="%6."/>
+      <w:lvlJc w:val="right"/>
+      <w:pPr>
+        <w:ind w:left="4320" w:hanging="180"/>
+      </w:pPr>
+    </w:lvl>
+    <w:lvl w:ilvl="6" w:tplc="0409000F" w:tentative="1">
+      <w:start w:val="1"/>
+      <w:numFmt w:val="decimal"/>
+      <w:lvlText w:val="%7."/>
+      <w:lvlJc w:val="left"/>
+      <w:pPr>
+        <w:ind w:left="5040" w:hanging="360"/>
+      </w:pPr>
+    </w:lvl>
+    <w:lvl w:ilvl="7" w:tplc="04090019" w:tentative="1">
+      <w:start w:val="1"/>
+      <w:numFmt w:val="lowerLetter"/>
+      <w:lvlText w:val="%8."/>
+      <w:lvlJc w:val="left"/>
+      <w:pPr>
+        <w:ind w:left="5760" w:hanging="360"/>
+      </w:pPr>
+    </w:lvl>
+    <w:lvl w:ilvl="8" w:tplc="0409001B" w:tentative="1">
+      <w:start w:val="1"/>
+      <w:numFmt w:val="lowerRoman"/>
+      <w:lvlText w:val="%9."/>
+      <w:lvlJc w:val="right"/>
+      <w:pPr>
+        <w:ind w:left="6480" w:hanging="180"/>
+      </w:pPr>
+    </w:lvl>
+  </w:abstractNum>
+  <w:abstractNum w:abstractNumId="5" w15:restartNumberingAfterBreak="0">
+    <w:nsid w:val="421675B9"/>
+    <w:multiLevelType w:val="hybridMultilevel"/>
+    <w:tmpl w:val="B42A47D6"/>
+    <w:lvl w:ilvl="0" w:tplc="0409000F">
+      <w:start w:val="1"/>
+      <w:numFmt w:val="decimal"/>
+      <w:lvlText w:val="%1."/>
+      <w:lvlJc w:val="left"/>
+      <w:pPr>
+        <w:ind w:left="720" w:hanging="360"/>
+      </w:pPr>
+      <w:rPr>
+        <w:rFonts w:hint="default"/>
+      </w:rPr>
+    </w:lvl>
+    <w:lvl w:ilvl="1" w:tplc="04090019" w:tentative="1">
+      <w:start w:val="1"/>
+      <w:numFmt w:val="lowerLetter"/>
+      <w:lvlText w:val="%2."/>
+      <w:lvlJc w:val="left"/>
+      <w:pPr>
+        <w:ind w:left="1440" w:hanging="360"/>
+      </w:pPr>
+    </w:lvl>
+    <w:lvl w:ilvl="2" w:tplc="0409001B" w:tentative="1">
+      <w:start w:val="1"/>
+      <w:numFmt w:val="lowerRoman"/>
+      <w:lvlText w:val="%3."/>
+      <w:lvlJc w:val="right"/>
+      <w:pPr>
+        <w:ind w:left="2160" w:hanging="180"/>
+      </w:pPr>
+    </w:lvl>
+    <w:lvl w:ilvl="3" w:tplc="0409000F" w:tentative="1">
+      <w:start w:val="1"/>
+      <w:numFmt w:val="decimal"/>
+      <w:lvlText w:val="%4."/>
+      <w:lvlJc w:val="left"/>
+      <w:pPr>
+        <w:ind w:left="2880" w:hanging="360"/>
+      </w:pPr>
+    </w:lvl>
+    <w:lvl w:ilvl="4" w:tplc="04090019" w:tentative="1">
+      <w:start w:val="1"/>
+      <w:numFmt w:val="lowerLetter"/>
+      <w:lvlText w:val="%5."/>
+      <w:lvlJc w:val="left"/>
+      <w:pPr>
+        <w:ind w:left="3600" w:hanging="360"/>
+      </w:pPr>
+    </w:lvl>
+    <w:lvl w:ilvl="5" w:tplc="0409001B" w:tentative="1">
+      <w:start w:val="1"/>
+      <w:numFmt w:val="lowerRoman"/>
+      <w:lvlText w:val="%6."/>
+      <w:lvlJc w:val="right"/>
+      <w:pPr>
+        <w:ind w:left="4320" w:hanging="180"/>
+      </w:pPr>
+    </w:lvl>
+    <w:lvl w:ilvl="6" w:tplc="0409000F" w:tentative="1">
+      <w:start w:val="1"/>
+      <w:numFmt w:val="decimal"/>
+      <w:lvlText w:val="%7."/>
+      <w:lvlJc w:val="left"/>
+      <w:pPr>
+        <w:ind w:left="5040" w:hanging="360"/>
+      </w:pPr>
+    </w:lvl>
+    <w:lvl w:ilvl="7" w:tplc="04090019" w:tentative="1">
+      <w:start w:val="1"/>
+      <w:numFmt w:val="lowerLetter"/>
+      <w:lvlText w:val="%8."/>
+      <w:lvlJc w:val="left"/>
+      <w:pPr>
+        <w:ind w:left="5760" w:hanging="360"/>
+      </w:pPr>
+    </w:lvl>
+    <w:lvl w:ilvl="8" w:tplc="0409001B" w:tentative="1">
+      <w:start w:val="1"/>
+      <w:numFmt w:val="lowerRoman"/>
+      <w:lvlText w:val="%9."/>
+      <w:lvlJc w:val="right"/>
+      <w:pPr>
+        <w:ind w:left="6480" w:hanging="180"/>
+      </w:pPr>
+    </w:lvl>
+  </w:abstractNum>
+  <w:abstractNum w:abstractNumId="6" w15:restartNumberingAfterBreak="0">
     <w:nsid w:val="429A4193"/>
     <w:multiLevelType w:val="hybridMultilevel"/>
     <w:tmpl w:val="88EC28E4"/>
@@ -3766,7 +5865,7 @@
       </w:pPr>
     </w:lvl>
   </w:abstractNum>
-  <w:abstractNum w:abstractNumId="5" w15:restartNumberingAfterBreak="0">
+  <w:abstractNum w:abstractNumId="7" w15:restartNumberingAfterBreak="0">
     <w:nsid w:val="42D769CF"/>
     <w:multiLevelType w:val="hybridMultilevel"/>
     <w:tmpl w:val="4C8E774A"/>
@@ -3855,7 +5954,96 @@
       </w:pPr>
     </w:lvl>
   </w:abstractNum>
-  <w:abstractNum w:abstractNumId="6" w15:restartNumberingAfterBreak="0">
+  <w:abstractNum w:abstractNumId="8" w15:restartNumberingAfterBreak="0">
+    <w:nsid w:val="45DD5FB3"/>
+    <w:multiLevelType w:val="hybridMultilevel"/>
+    <w:tmpl w:val="97181C96"/>
+    <w:lvl w:ilvl="0" w:tplc="0409000F">
+      <w:start w:val="1"/>
+      <w:numFmt w:val="decimal"/>
+      <w:lvlText w:val="%1."/>
+      <w:lvlJc w:val="left"/>
+      <w:pPr>
+        <w:ind w:left="720" w:hanging="360"/>
+      </w:pPr>
+      <w:rPr>
+        <w:rFonts w:hint="default"/>
+      </w:rPr>
+    </w:lvl>
+    <w:lvl w:ilvl="1" w:tplc="04090019" w:tentative="1">
+      <w:start w:val="1"/>
+      <w:numFmt w:val="lowerLetter"/>
+      <w:lvlText w:val="%2."/>
+      <w:lvlJc w:val="left"/>
+      <w:pPr>
+        <w:ind w:left="1440" w:hanging="360"/>
+      </w:pPr>
+    </w:lvl>
+    <w:lvl w:ilvl="2" w:tplc="0409001B" w:tentative="1">
+      <w:start w:val="1"/>
+      <w:numFmt w:val="lowerRoman"/>
+      <w:lvlText w:val="%3."/>
+      <w:lvlJc w:val="right"/>
+      <w:pPr>
+        <w:ind w:left="2160" w:hanging="180"/>
+      </w:pPr>
+    </w:lvl>
+    <w:lvl w:ilvl="3" w:tplc="0409000F" w:tentative="1">
+      <w:start w:val="1"/>
+      <w:numFmt w:val="decimal"/>
+      <w:lvlText w:val="%4."/>
+      <w:lvlJc w:val="left"/>
+      <w:pPr>
+        <w:ind w:left="2880" w:hanging="360"/>
+      </w:pPr>
+    </w:lvl>
+    <w:lvl w:ilvl="4" w:tplc="04090019" w:tentative="1">
+      <w:start w:val="1"/>
+      <w:numFmt w:val="lowerLetter"/>
+      <w:lvlText w:val="%5."/>
+      <w:lvlJc w:val="left"/>
+      <w:pPr>
+        <w:ind w:left="3600" w:hanging="360"/>
+      </w:pPr>
+    </w:lvl>
+    <w:lvl w:ilvl="5" w:tplc="0409001B" w:tentative="1">
+      <w:start w:val="1"/>
+      <w:numFmt w:val="lowerRoman"/>
+      <w:lvlText w:val="%6."/>
+      <w:lvlJc w:val="right"/>
+      <w:pPr>
+        <w:ind w:left="4320" w:hanging="180"/>
+      </w:pPr>
+    </w:lvl>
+    <w:lvl w:ilvl="6" w:tplc="0409000F" w:tentative="1">
+      <w:start w:val="1"/>
+      <w:numFmt w:val="decimal"/>
+      <w:lvlText w:val="%7."/>
+      <w:lvlJc w:val="left"/>
+      <w:pPr>
+        <w:ind w:left="5040" w:hanging="360"/>
+      </w:pPr>
+    </w:lvl>
+    <w:lvl w:ilvl="7" w:tplc="04090019" w:tentative="1">
+      <w:start w:val="1"/>
+      <w:numFmt w:val="lowerLetter"/>
+      <w:lvlText w:val="%8."/>
+      <w:lvlJc w:val="left"/>
+      <w:pPr>
+        <w:ind w:left="5760" w:hanging="360"/>
+      </w:pPr>
+    </w:lvl>
+    <w:lvl w:ilvl="8" w:tplc="0409001B" w:tentative="1">
+      <w:start w:val="1"/>
+      <w:numFmt w:val="lowerRoman"/>
+      <w:lvlText w:val="%9."/>
+      <w:lvlJc w:val="right"/>
+      <w:pPr>
+        <w:ind w:left="6480" w:hanging="180"/>
+      </w:pPr>
+    </w:lvl>
+  </w:abstractNum>
+  <w:abstractNum w:abstractNumId="9" w15:restartNumberingAfterBreak="0">
     <w:nsid w:val="4FD978D4"/>
     <w:multiLevelType w:val="hybridMultilevel"/>
     <w:tmpl w:val="973AFD52"/>
@@ -3944,7 +6132,7 @@
       </w:pPr>
     </w:lvl>
   </w:abstractNum>
-  <w:abstractNum w:abstractNumId="7" w15:restartNumberingAfterBreak="0">
+  <w:abstractNum w:abstractNumId="10" w15:restartNumberingAfterBreak="0">
     <w:nsid w:val="51C07780"/>
     <w:multiLevelType w:val="hybridMultilevel"/>
     <w:tmpl w:val="7A7ED038"/>
@@ -4033,7 +6221,7 @@
       </w:pPr>
     </w:lvl>
   </w:abstractNum>
-  <w:abstractNum w:abstractNumId="8" w15:restartNumberingAfterBreak="0">
+  <w:abstractNum w:abstractNumId="11" w15:restartNumberingAfterBreak="0">
     <w:nsid w:val="5782644C"/>
     <w:multiLevelType w:val="hybridMultilevel"/>
     <w:tmpl w:val="00FAC5F0"/>
@@ -4146,7 +6334,7 @@
       </w:rPr>
     </w:lvl>
   </w:abstractNum>
-  <w:abstractNum w:abstractNumId="9" w15:restartNumberingAfterBreak="0">
+  <w:abstractNum w:abstractNumId="12" w15:restartNumberingAfterBreak="0">
     <w:nsid w:val="63A21C52"/>
     <w:multiLevelType w:val="hybridMultilevel"/>
     <w:tmpl w:val="E27C38F4"/>
@@ -4235,7 +6423,7 @@
       </w:pPr>
     </w:lvl>
   </w:abstractNum>
-  <w:abstractNum w:abstractNumId="10" w15:restartNumberingAfterBreak="0">
+  <w:abstractNum w:abstractNumId="13" w15:restartNumberingAfterBreak="0">
     <w:nsid w:val="676725A1"/>
     <w:multiLevelType w:val="hybridMultilevel"/>
     <w:tmpl w:val="82DCD1A0"/>
@@ -4348,7 +6536,7 @@
       </w:rPr>
     </w:lvl>
   </w:abstractNum>
-  <w:abstractNum w:abstractNumId="11" w15:restartNumberingAfterBreak="0">
+  <w:abstractNum w:abstractNumId="14" w15:restartNumberingAfterBreak="0">
     <w:nsid w:val="71F7552C"/>
     <w:multiLevelType w:val="hybridMultilevel"/>
     <w:tmpl w:val="A060F34E"/>
@@ -4461,7 +6649,7 @@
       </w:rPr>
     </w:lvl>
   </w:abstractNum>
-  <w:abstractNum w:abstractNumId="12" w15:restartNumberingAfterBreak="0">
+  <w:abstractNum w:abstractNumId="15" w15:restartNumberingAfterBreak="0">
     <w:nsid w:val="7B6E0BDB"/>
     <w:multiLevelType w:val="hybridMultilevel"/>
     <w:tmpl w:val="6568E4E4"/>
@@ -4550,7 +6738,7 @@
       </w:pPr>
     </w:lvl>
   </w:abstractNum>
-  <w:abstractNum w:abstractNumId="13" w15:restartNumberingAfterBreak="0">
+  <w:abstractNum w:abstractNumId="16" w15:restartNumberingAfterBreak="0">
     <w:nsid w:val="7F651CF0"/>
     <w:multiLevelType w:val="hybridMultilevel"/>
     <w:tmpl w:val="1998630A"/>
@@ -4640,13 +6828,13 @@
     </w:lvl>
   </w:abstractNum>
   <w:num w:numId="1" w16cid:durableId="216477627">
-    <w:abstractNumId w:val="10"/>
+    <w:abstractNumId w:val="13"/>
   </w:num>
   <w:num w:numId="2" w16cid:durableId="1158113604">
     <w:abstractNumId w:val="3"/>
   </w:num>
   <w:num w:numId="3" w16cid:durableId="2113209843">
-    <w:abstractNumId w:val="6"/>
+    <w:abstractNumId w:val="9"/>
   </w:num>
   <w:num w:numId="4" w16cid:durableId="2144807346">
     <w:abstractNumId w:val="2"/>
@@ -4655,31 +6843,40 @@
     <w:abstractNumId w:val="0"/>
   </w:num>
   <w:num w:numId="6" w16cid:durableId="1080445378">
-    <w:abstractNumId w:val="8"/>
+    <w:abstractNumId w:val="11"/>
   </w:num>
   <w:num w:numId="7" w16cid:durableId="825510747">
+    <w:abstractNumId w:val="15"/>
+  </w:num>
+  <w:num w:numId="8" w16cid:durableId="2054229991">
+    <w:abstractNumId w:val="6"/>
+  </w:num>
+  <w:num w:numId="9" w16cid:durableId="2126264631">
+    <w:abstractNumId w:val="7"/>
+  </w:num>
+  <w:num w:numId="10" w16cid:durableId="666595935">
+    <w:abstractNumId w:val="14"/>
+  </w:num>
+  <w:num w:numId="11" w16cid:durableId="1406417331">
+    <w:abstractNumId w:val="10"/>
+  </w:num>
+  <w:num w:numId="12" w16cid:durableId="1119953918">
     <w:abstractNumId w:val="12"/>
   </w:num>
-  <w:num w:numId="8" w16cid:durableId="2054229991">
-    <w:abstractNumId w:val="4"/>
-  </w:num>
-  <w:num w:numId="9" w16cid:durableId="2126264631">
-    <w:abstractNumId w:val="5"/>
-  </w:num>
-  <w:num w:numId="10" w16cid:durableId="666595935">
-    <w:abstractNumId w:val="11"/>
-  </w:num>
-  <w:num w:numId="11" w16cid:durableId="1406417331">
-    <w:abstractNumId w:val="7"/>
-  </w:num>
-  <w:num w:numId="12" w16cid:durableId="1119953918">
-    <w:abstractNumId w:val="9"/>
-  </w:num>
   <w:num w:numId="13" w16cid:durableId="515727513">
-    <w:abstractNumId w:val="13"/>
+    <w:abstractNumId w:val="16"/>
   </w:num>
   <w:num w:numId="14" w16cid:durableId="606086884">
     <w:abstractNumId w:val="1"/>
+  </w:num>
+  <w:num w:numId="15" w16cid:durableId="635986938">
+    <w:abstractNumId w:val="4"/>
+  </w:num>
+  <w:num w:numId="16" w16cid:durableId="528029748">
+    <w:abstractNumId w:val="8"/>
+  </w:num>
+  <w:num w:numId="17" w16cid:durableId="55396689">
+    <w:abstractNumId w:val="5"/>
   </w:num>
 </w:numbering>
 </file>

</xml_diff>

<commit_message>
Java 8 few features
</commit_message>
<xml_diff>
--- a/Java Full Stack Notes.docx
+++ b/Java Full Stack Notes.docx
@@ -186,15 +186,7 @@
         <w:ind w:left="0" w:firstLine="0"/>
       </w:pPr>
       <w:r>
-        <w:t xml:space="preserve">It is a platform independent &amp; </w:t>
-      </w:r>
-      <w:proofErr w:type="gramStart"/>
-      <w:r>
-        <w:t>object oriented</w:t>
-      </w:r>
-      <w:proofErr w:type="gramEnd"/>
-      <w:r>
-        <w:t xml:space="preserve"> programming language.</w:t>
+        <w:t>It is a platform independent &amp; object oriented programming language.</w:t>
       </w:r>
     </w:p>
     <w:p>
@@ -213,62 +205,18 @@
         <w:t xml:space="preserve">Object Oriented Language: </w:t>
       </w:r>
       <w:r>
-        <w:t xml:space="preserve">You create real world entities in the application and define the properties &amp; behaviors of these </w:t>
-      </w:r>
-      <w:proofErr w:type="gramStart"/>
-      <w:r>
-        <w:t>real world</w:t>
-      </w:r>
-      <w:proofErr w:type="gramEnd"/>
-      <w:r>
-        <w:t xml:space="preserve"> entities, these </w:t>
-      </w:r>
-      <w:proofErr w:type="gramStart"/>
-      <w:r>
-        <w:t>real world</w:t>
-      </w:r>
-      <w:proofErr w:type="gramEnd"/>
-      <w:r>
-        <w:t xml:space="preserve"> entities are called as objects.</w:t>
-      </w:r>
-    </w:p>
-    <w:p>
-      <w:pPr>
-        <w:ind w:left="0" w:firstLine="0"/>
-      </w:pPr>
-      <w:r>
-        <w:rPr>
-          <w:highlight w:val="yellow"/>
-        </w:rPr>
-        <w:t xml:space="preserve">Two things are must in </w:t>
-      </w:r>
-      <w:proofErr w:type="gramStart"/>
-      <w:r>
-        <w:rPr>
-          <w:highlight w:val="yellow"/>
-        </w:rPr>
-        <w:t>object oriented</w:t>
-      </w:r>
-      <w:proofErr w:type="gramEnd"/>
-      <w:r>
-        <w:rPr>
-          <w:highlight w:val="yellow"/>
-        </w:rPr>
-        <w:t xml:space="preserve"> language which are also called as building blocks of an </w:t>
-      </w:r>
-      <w:proofErr w:type="gramStart"/>
-      <w:r>
-        <w:rPr>
-          <w:highlight w:val="yellow"/>
-        </w:rPr>
-        <w:t>object oriented</w:t>
-      </w:r>
-      <w:proofErr w:type="gramEnd"/>
-      <w:r>
-        <w:rPr>
-          <w:highlight w:val="yellow"/>
-        </w:rPr>
-        <w:t xml:space="preserve"> language</w:t>
+        <w:t>You create real world entities in the application and define the properties &amp; behaviors of these real world entities, these real world entities are called as objects.</w:t>
+      </w:r>
+    </w:p>
+    <w:p>
+      <w:pPr>
+        <w:ind w:left="0" w:firstLine="0"/>
+      </w:pPr>
+      <w:r>
+        <w:rPr>
+          <w:highlight w:val="yellow"/>
+        </w:rPr>
+        <w:t>Two things are must in object oriented language which are also called as building blocks of an object oriented language</w:t>
       </w:r>
     </w:p>
     <w:p>
@@ -309,11 +257,7 @@
       </w:pPr>
       <w:r>
         <w:lastRenderedPageBreak/>
-        <w:t xml:space="preserve">Java: public static void </w:t>
-      </w:r>
-      <w:proofErr w:type="gramStart"/>
-      <w:r>
-        <w:t>main(</w:t>
+        <w:t>Java: public static void main(</w:t>
       </w:r>
       <w:r>
         <w:rPr>
@@ -322,19 +266,7 @@
         <w:t>S</w:t>
       </w:r>
       <w:r>
-        <w:t>tring[</w:t>
-      </w:r>
-      <w:proofErr w:type="gramEnd"/>
-      <w:r>
-        <w:t xml:space="preserve">] args) </w:t>
-      </w:r>
-      <w:proofErr w:type="gramStart"/>
-      <w:r>
-        <w:t>{ }</w:t>
-      </w:r>
-      <w:proofErr w:type="gramEnd"/>
-      <w:r>
-        <w:t xml:space="preserve"> </w:t>
+        <w:t xml:space="preserve">tring[] args) { } </w:t>
       </w:r>
     </w:p>
     <w:p>
@@ -346,11 +278,7 @@
       </w:r>
       <w:r>
         <w:br/>
-        <w:t xml:space="preserve">   public static void </w:t>
-      </w:r>
-      <w:proofErr w:type="gramStart"/>
-      <w:r>
-        <w:t>main(</w:t>
+        <w:t xml:space="preserve">   public static void main(</w:t>
       </w:r>
       <w:r>
         <w:rPr>
@@ -359,11 +287,7 @@
         <w:t>S</w:t>
       </w:r>
       <w:r>
-        <w:t>tring[</w:t>
-      </w:r>
-      <w:proofErr w:type="gramEnd"/>
-      <w:r>
-        <w:t xml:space="preserve">] args) { </w:t>
+        <w:t xml:space="preserve">tring[] args) { </w:t>
       </w:r>
       <w:r>
         <w:br/>
@@ -393,13 +317,8 @@
       <w:pPr>
         <w:ind w:left="0" w:firstLine="0"/>
       </w:pPr>
-      <w:proofErr w:type="gramStart"/>
-      <w:r>
-        <w:t>String[</w:t>
-      </w:r>
-      <w:proofErr w:type="gramEnd"/>
-      <w:r>
-        <w:t>] - it is a command line argument which accepts the input from the user before launching the main</w:t>
+      <w:r>
+        <w:t>String[] - it is a command line argument which accepts the input from the user before launching the main</w:t>
       </w:r>
     </w:p>
     <w:p>
@@ -422,19 +341,11 @@
       <w:pPr>
         <w:ind w:left="0" w:firstLine="0"/>
       </w:pPr>
-      <w:proofErr w:type="spellStart"/>
-      <w:r>
-        <w:rPr>
-          <w:highlight w:val="yellow"/>
-        </w:rPr>
-        <w:t>Softwares</w:t>
-      </w:r>
-      <w:proofErr w:type="spellEnd"/>
-      <w:r>
-        <w:rPr>
-          <w:highlight w:val="yellow"/>
-        </w:rPr>
-        <w:t xml:space="preserve"> required</w:t>
+      <w:r>
+        <w:rPr>
+          <w:highlight w:val="yellow"/>
+        </w:rPr>
+        <w:t>Softwares required</w:t>
       </w:r>
     </w:p>
     <w:p>
@@ -446,15 +357,7 @@
         </w:numPr>
       </w:pPr>
       <w:r>
-        <w:t xml:space="preserve">JDK - </w:t>
-      </w:r>
-      <w:proofErr w:type="spellStart"/>
-      <w:r>
-        <w:t>javac</w:t>
-      </w:r>
-      <w:proofErr w:type="spellEnd"/>
-      <w:r>
-        <w:t>, java commands</w:t>
+        <w:t>JDK - javac, java commands</w:t>
       </w:r>
     </w:p>
     <w:p>
@@ -466,15 +369,7 @@
         </w:numPr>
       </w:pPr>
       <w:r>
-        <w:t xml:space="preserve">Editor - notepad, </w:t>
-      </w:r>
-      <w:proofErr w:type="spellStart"/>
-      <w:r>
-        <w:t>vscode</w:t>
-      </w:r>
-      <w:proofErr w:type="spellEnd"/>
-      <w:r>
-        <w:t xml:space="preserve"> or IDE like Eclipse</w:t>
+        <w:t>Editor - notepad, vscode or IDE like Eclipse</w:t>
       </w:r>
     </w:p>
     <w:p>
@@ -534,15 +429,7 @@
         </w:numPr>
       </w:pPr>
       <w:r>
-        <w:t>Operators - *, -, +, /, ++, --, &lt;=, &gt;=, ==, &gt;, &lt;, %</w:t>
-      </w:r>
-      <w:proofErr w:type="gramStart"/>
-      <w:r>
-        <w:t>, !</w:t>
-      </w:r>
-      <w:proofErr w:type="gramEnd"/>
-      <w:r>
-        <w:t>=, &amp;&amp;, ||</w:t>
+        <w:t>Operators - *, -, +, /, ++, --, &lt;=, &gt;=, ==, &gt;, &lt;, %, !=, &amp;&amp;, ||</w:t>
       </w:r>
     </w:p>
     <w:p>
@@ -554,23 +441,7 @@
         </w:numPr>
       </w:pPr>
       <w:r>
-        <w:t>Conditional statements - if else</w:t>
-      </w:r>
-      <w:proofErr w:type="gramStart"/>
-      <w:r>
-        <w:t xml:space="preserve"> ..</w:t>
-      </w:r>
-      <w:proofErr w:type="gramEnd"/>
-      <w:r>
-        <w:t xml:space="preserve"> if else if</w:t>
-      </w:r>
-      <w:proofErr w:type="gramStart"/>
-      <w:r>
-        <w:t xml:space="preserve"> ..</w:t>
-      </w:r>
-      <w:proofErr w:type="gramEnd"/>
-      <w:r>
-        <w:t xml:space="preserve"> else, switch</w:t>
+        <w:t>Conditional statements - if else .. if else if .. else, switch</w:t>
       </w:r>
     </w:p>
     <w:p>
@@ -613,15 +484,7 @@
         <w:ind w:left="0" w:firstLine="0"/>
       </w:pPr>
       <w:r>
-        <w:t xml:space="preserve">avoid using variable names like a, b, c, i, j, k, x, y, z as they don’t explain themselves what they are instead use variable names like name, age, </w:t>
-      </w:r>
-      <w:proofErr w:type="spellStart"/>
-      <w:r>
-        <w:t>phoneNumber</w:t>
-      </w:r>
-      <w:proofErr w:type="spellEnd"/>
-      <w:r>
-        <w:t>, gender and so on</w:t>
+        <w:t>avoid using variable names like a, b, c, i, j, k, x, y, z as they don’t explain themselves what they are instead use variable names like name, age, phoneNumber, gender and so on</w:t>
       </w:r>
     </w:p>
     <w:p>
@@ -637,84 +500,8 @@
       <w:pPr>
         <w:ind w:left="0" w:firstLine="0"/>
       </w:pPr>
-      <w:proofErr w:type="gramStart"/>
-      <w:r>
-        <w:t>display(</w:t>
-      </w:r>
-      <w:proofErr w:type="gramEnd"/>
-      <w:r>
-        <w:t xml:space="preserve">), </w:t>
-      </w:r>
-      <w:proofErr w:type="gramStart"/>
-      <w:r>
-        <w:t>update(</w:t>
-      </w:r>
-      <w:proofErr w:type="gramEnd"/>
-      <w:r>
-        <w:t xml:space="preserve">), </w:t>
-      </w:r>
-      <w:proofErr w:type="gramStart"/>
-      <w:r>
-        <w:t>getDetails(</w:t>
-      </w:r>
-      <w:proofErr w:type="gramEnd"/>
-      <w:r>
-        <w:t xml:space="preserve">), </w:t>
-      </w:r>
-      <w:proofErr w:type="spellStart"/>
-      <w:proofErr w:type="gramStart"/>
-      <w:r>
-        <w:t>searchEmployee</w:t>
-      </w:r>
-      <w:proofErr w:type="spellEnd"/>
-      <w:r>
-        <w:t>(</w:t>
-      </w:r>
-      <w:proofErr w:type="gramEnd"/>
-      <w:r>
-        <w:t xml:space="preserve">), </w:t>
-      </w:r>
-      <w:proofErr w:type="spellStart"/>
-      <w:proofErr w:type="gramStart"/>
-      <w:r>
-        <w:t>searchCustomer</w:t>
-      </w:r>
-      <w:proofErr w:type="spellEnd"/>
-      <w:r>
-        <w:t>(</w:t>
-      </w:r>
-      <w:proofErr w:type="gramEnd"/>
-      <w:r>
-        <w:t xml:space="preserve">) and so on, avoid using </w:t>
-      </w:r>
-      <w:proofErr w:type="gramStart"/>
-      <w:r>
-        <w:t>test(</w:t>
-      </w:r>
-      <w:proofErr w:type="gramEnd"/>
-      <w:r>
-        <w:t xml:space="preserve">), </w:t>
-      </w:r>
-      <w:proofErr w:type="gramStart"/>
-      <w:r>
-        <w:t>demo(</w:t>
-      </w:r>
-      <w:proofErr w:type="gramEnd"/>
-      <w:r>
-        <w:t xml:space="preserve">), </w:t>
-      </w:r>
-      <w:proofErr w:type="spellStart"/>
-      <w:proofErr w:type="gramStart"/>
-      <w:r>
-        <w:t>abc</w:t>
-      </w:r>
-      <w:proofErr w:type="spellEnd"/>
-      <w:r>
-        <w:t>(</w:t>
-      </w:r>
-      <w:proofErr w:type="gramEnd"/>
-      <w:r>
-        <w:t>) and so on.</w:t>
+      <w:r>
+        <w:t>display(), update(), getDetails(), searchEmployee(), searchCustomer() and so on, avoid using test(), demo(), abc() and so on.</w:t>
       </w:r>
     </w:p>
     <w:p>
@@ -769,15 +556,7 @@
       </w:r>
       <w:r>
         <w:br/>
-        <w:t xml:space="preserve">ex: Max: 6, Min: -5, </w:t>
-      </w:r>
-      <w:proofErr w:type="gramStart"/>
-      <w:r>
-        <w:t>Sum :</w:t>
-      </w:r>
-      <w:proofErr w:type="gramEnd"/>
-      <w:r>
-        <w:t xml:space="preserve"> 16</w:t>
+        <w:t>ex: Max: 6, Min: -5, Sum : 16</w:t>
       </w:r>
     </w:p>
     <w:p>
@@ -816,19 +595,11 @@
       <w:r>
         <w:t xml:space="preserve">, the </w:t>
       </w:r>
-      <w:proofErr w:type="gramStart"/>
-      <w:r>
-        <w:rPr>
-          <w:highlight w:val="yellow"/>
-        </w:rPr>
-        <w:t>String[</w:t>
-      </w:r>
-      <w:proofErr w:type="gramEnd"/>
-      <w:r>
-        <w:rPr>
-          <w:highlight w:val="yellow"/>
-        </w:rPr>
-        <w:t>]</w:t>
+      <w:r>
+        <w:rPr>
+          <w:highlight w:val="yellow"/>
+        </w:rPr>
+        <w:t>String[]</w:t>
       </w:r>
       <w:r>
         <w:t xml:space="preserve"> in the main is a command line argument</w:t>
@@ -850,27 +621,11 @@
         <w:ind w:left="0" w:firstLine="0"/>
       </w:pPr>
       <w:r>
-        <w:t xml:space="preserve">java </w:t>
-      </w:r>
-      <w:proofErr w:type="spellStart"/>
-      <w:r>
-        <w:t>TestApp</w:t>
-      </w:r>
-      <w:proofErr w:type="spellEnd"/>
-      <w:r>
-        <w:t xml:space="preserve"> 20 30 40 </w:t>
-      </w:r>
-      <w:r>
-        <w:br/>
-        <w:t xml:space="preserve">java </w:t>
-      </w:r>
-      <w:proofErr w:type="spellStart"/>
-      <w:r>
-        <w:t>TestApp</w:t>
-      </w:r>
-      <w:proofErr w:type="spellEnd"/>
-      <w:r>
-        <w:t xml:space="preserve"> Hello Everyone</w:t>
+        <w:t xml:space="preserve">java TestApp 20 30 40 </w:t>
+      </w:r>
+      <w:r>
+        <w:br/>
+        <w:t>java TestApp Hello Everyone</w:t>
       </w:r>
     </w:p>
     <w:p>
@@ -992,15 +747,7 @@
       </w:r>
       <w:r>
         <w:br/>
-        <w:t xml:space="preserve">void </w:t>
-      </w:r>
-      <w:proofErr w:type="gramStart"/>
-      <w:r>
-        <w:t>add(</w:t>
-      </w:r>
-      <w:proofErr w:type="gramEnd"/>
-      <w:r>
-        <w:t xml:space="preserve">byte x, byte y) { </w:t>
+        <w:t xml:space="preserve">void add(byte x, byte y) { </w:t>
       </w:r>
       <w:r>
         <w:br/>
@@ -1113,15 +860,7 @@
       </w:pPr>
       <w:r>
         <w:lastRenderedPageBreak/>
-        <w:t xml:space="preserve">User user1 = new </w:t>
-      </w:r>
-      <w:proofErr w:type="gramStart"/>
-      <w:r>
-        <w:t>User(</w:t>
-      </w:r>
-      <w:proofErr w:type="gramEnd"/>
-      <w:r>
-        <w:t>);</w:t>
+        <w:t>User user1 = new User();</w:t>
       </w:r>
     </w:p>
     <w:p>
@@ -1260,15 +999,8 @@
             <w:pPr>
               <w:ind w:left="0" w:firstLine="0"/>
             </w:pPr>
-            <w:proofErr w:type="spellStart"/>
-            <w:proofErr w:type="gramStart"/>
             <w:r>
-              <w:t>It’s</w:t>
-            </w:r>
-            <w:proofErr w:type="spellEnd"/>
-            <w:proofErr w:type="gramEnd"/>
-            <w:r>
-              <w:t xml:space="preserve"> name need not to be same as the class name, however you can give class name but they are invoked only when you call them explicitly</w:t>
+              <w:t>It’s name need not to be same as the class name, however you can give class name but they are invoked only when you call them explicitly</w:t>
             </w:r>
           </w:p>
         </w:tc>
@@ -1375,26 +1107,11 @@
       </w:r>
       <w:r>
         <w:br/>
-      </w:r>
-      <w:proofErr w:type="spellStart"/>
-      <w:r>
-        <w:t>User.counter</w:t>
-      </w:r>
-      <w:proofErr w:type="spellEnd"/>
-      <w:r>
-        <w:t xml:space="preserve"> = 7; // valid</w:t>
-      </w:r>
-      <w:r>
-        <w:br/>
-        <w:t xml:space="preserve">User.id = 33; // invalid, because </w:t>
-      </w:r>
-      <w:proofErr w:type="spellStart"/>
-      <w:r>
-        <w:t>id</w:t>
-      </w:r>
-      <w:proofErr w:type="spellEnd"/>
-      <w:r>
-        <w:t xml:space="preserve"> is instance variable </w:t>
+        <w:t>User.counter = 7; // valid</w:t>
+      </w:r>
+      <w:r>
+        <w:br/>
+        <w:t xml:space="preserve">User.id = 33; // invalid, because id is instance variable </w:t>
       </w:r>
     </w:p>
     <w:p>
@@ -1511,18 +1228,10 @@
         <w:ind w:left="720" w:firstLine="0"/>
       </w:pPr>
       <w:r>
-        <w:t>System.out.println(y</w:t>
-      </w:r>
-      <w:proofErr w:type="gramStart"/>
-      <w:r>
-        <w:t xml:space="preserve">); </w:t>
-      </w:r>
-      <w:r>
-        <w:t xml:space="preserve"> /</w:t>
-      </w:r>
-      <w:proofErr w:type="gramEnd"/>
-      <w:r>
-        <w:t>/2</w:t>
+        <w:t xml:space="preserve">System.out.println(y); </w:t>
+      </w:r>
+      <w:r>
+        <w:t xml:space="preserve"> //2</w:t>
       </w:r>
       <w:r>
         <w:t>1</w:t>
@@ -1545,60 +1254,18 @@
       </w:r>
       <w:r>
         <w:br/>
-        <w:t xml:space="preserve">   static void </w:t>
-      </w:r>
-      <w:proofErr w:type="gramStart"/>
-      <w:r>
-        <w:t>demo(</w:t>
-      </w:r>
-      <w:proofErr w:type="gramEnd"/>
-      <w:r>
-        <w:t xml:space="preserve">) </w:t>
-      </w:r>
-      <w:proofErr w:type="gramStart"/>
-      <w:r>
-        <w:t>{ test</w:t>
-      </w:r>
-      <w:proofErr w:type="gramEnd"/>
-      <w:r>
-        <w:t>()</w:t>
-      </w:r>
-      <w:proofErr w:type="gramStart"/>
-      <w:r>
-        <w:t>; }</w:t>
-      </w:r>
-      <w:proofErr w:type="gramEnd"/>
+        <w:t xml:space="preserve">   static void demo() { test(); }</w:t>
+      </w:r>
       <w:r>
         <w:t xml:space="preserve"> // error</w:t>
       </w:r>
       <w:r>
         <w:br/>
-        <w:t xml:space="preserve">   void </w:t>
-      </w:r>
-      <w:proofErr w:type="gramStart"/>
-      <w:r>
-        <w:t>test(</w:t>
-      </w:r>
-      <w:proofErr w:type="gramEnd"/>
-      <w:r>
-        <w:t xml:space="preserve">) </w:t>
-      </w:r>
-      <w:proofErr w:type="gramStart"/>
-      <w:r>
-        <w:t>{ System.out.println</w:t>
-      </w:r>
-      <w:proofErr w:type="gramEnd"/>
-      <w:r>
-        <w:t>(“hello”</w:t>
-      </w:r>
-      <w:proofErr w:type="gramStart"/>
-      <w:r>
-        <w:t xml:space="preserve">); </w:t>
+        <w:t xml:space="preserve">   void test() { System.out.println(“hello”); </w:t>
       </w:r>
       <w:r>
         <w:t xml:space="preserve"> }</w:t>
       </w:r>
-      <w:proofErr w:type="gramEnd"/>
       <w:r>
         <w:br/>
         <w:t>}</w:t>
@@ -1617,89 +1284,12 @@
       </w:r>
       <w:r>
         <w:br/>
-        <w:t xml:space="preserve">   static void </w:t>
-      </w:r>
-      <w:proofErr w:type="gramStart"/>
-      <w:r>
-        <w:t>demo(</w:t>
-      </w:r>
-      <w:proofErr w:type="gramEnd"/>
-      <w:r>
-        <w:t xml:space="preserve">) </w:t>
-      </w:r>
-      <w:proofErr w:type="gramStart"/>
-      <w:r>
-        <w:t>{  A</w:t>
-      </w:r>
-      <w:proofErr w:type="gramEnd"/>
-      <w:r>
-        <w:t xml:space="preserve"> </w:t>
-      </w:r>
-      <w:proofErr w:type="spellStart"/>
-      <w:r>
-        <w:t>a</w:t>
-      </w:r>
-      <w:proofErr w:type="spellEnd"/>
-      <w:r>
-        <w:t xml:space="preserve"> = new </w:t>
-      </w:r>
-      <w:proofErr w:type="gramStart"/>
-      <w:r>
-        <w:t>A(</w:t>
-      </w:r>
-      <w:proofErr w:type="gramEnd"/>
-      <w:r>
-        <w:t xml:space="preserve">); </w:t>
-      </w:r>
-      <w:proofErr w:type="spellStart"/>
-      <w:r>
-        <w:t>a.</w:t>
-      </w:r>
-      <w:proofErr w:type="gramStart"/>
-      <w:r>
-        <w:t>test</w:t>
-      </w:r>
-      <w:proofErr w:type="spellEnd"/>
-      <w:r>
-        <w:t>(</w:t>
-      </w:r>
-      <w:proofErr w:type="gramEnd"/>
-      <w:r>
-        <w:t>)</w:t>
-      </w:r>
-      <w:proofErr w:type="gramStart"/>
-      <w:r>
-        <w:t>; }</w:t>
-      </w:r>
-      <w:proofErr w:type="gramEnd"/>
-      <w:r>
-        <w:t xml:space="preserve"> // ok</w:t>
-      </w:r>
-      <w:r>
-        <w:br/>
-        <w:t xml:space="preserve">   void </w:t>
-      </w:r>
-      <w:proofErr w:type="gramStart"/>
-      <w:r>
-        <w:t>test(</w:t>
-      </w:r>
-      <w:proofErr w:type="gramEnd"/>
-      <w:r>
-        <w:t xml:space="preserve">) </w:t>
-      </w:r>
-      <w:proofErr w:type="gramStart"/>
-      <w:r>
-        <w:t>{ System.out.println</w:t>
-      </w:r>
-      <w:proofErr w:type="gramEnd"/>
-      <w:r>
-        <w:t>(“hello”</w:t>
-      </w:r>
-      <w:proofErr w:type="gramStart"/>
-      <w:r>
-        <w:t>);  }</w:t>
-      </w:r>
-      <w:proofErr w:type="gramEnd"/>
+        <w:t xml:space="preserve">   static void demo() {  A a = new A(); a.test(); } // ok</w:t>
+      </w:r>
+      <w:r>
+        <w:br/>
+        <w:t xml:space="preserve">   void test() { System.out.println(“hello”);  }</w:t>
+      </w:r>
       <w:r>
         <w:br/>
         <w:t>}</w:t>
@@ -1740,24 +1330,12 @@
       </w:r>
       <w:r>
         <w:br/>
-        <w:t xml:space="preserve">   </w:t>
-      </w:r>
-      <w:proofErr w:type="gramStart"/>
-      <w:r>
-        <w:t>B(</w:t>
-      </w:r>
-      <w:proofErr w:type="gramEnd"/>
-      <w:r>
-        <w:t xml:space="preserve">int x) { </w:t>
-      </w:r>
-      <w:r>
-        <w:br/>
-      </w:r>
-      <w:proofErr w:type="gramStart"/>
-      <w:r>
+        <w:t xml:space="preserve">   B(int x) { </w:t>
+      </w:r>
+      <w:r>
+        <w:br/>
         <w:t xml:space="preserve">  }</w:t>
       </w:r>
-      <w:proofErr w:type="gramEnd"/>
       <w:r>
         <w:br/>
         <w:t xml:space="preserve">   // only one constructor will be created which takes int parameter</w:t>
@@ -1858,23 +1436,7 @@
       </w:r>
       <w:r>
         <w:br/>
-        <w:t xml:space="preserve">    </w:t>
-      </w:r>
-      <w:proofErr w:type="gramStart"/>
-      <w:r>
-        <w:t>display(</w:t>
-      </w:r>
-      <w:proofErr w:type="gramEnd"/>
-      <w:r>
-        <w:t xml:space="preserve">) </w:t>
-      </w:r>
-      <w:proofErr w:type="gramStart"/>
-      <w:r>
-        <w:t>{ }</w:t>
-      </w:r>
-      <w:proofErr w:type="gramEnd"/>
-      <w:r>
-        <w:t xml:space="preserve"> // display data </w:t>
+        <w:t xml:space="preserve">    display() { } // display data </w:t>
       </w:r>
       <w:r>
         <w:br/>
@@ -1886,15 +1448,7 @@
       </w:r>
       <w:r>
         <w:br/>
-        <w:t xml:space="preserve"> </w:t>
-      </w:r>
-      <w:proofErr w:type="spellStart"/>
-      <w:r>
-        <w:t>employeeId</w:t>
-      </w:r>
-      <w:proofErr w:type="spellEnd"/>
-      <w:r>
-        <w:t xml:space="preserve">, salary </w:t>
+        <w:t xml:space="preserve"> employeeId, salary </w:t>
       </w:r>
       <w:r>
         <w:br/>
@@ -1936,15 +1490,7 @@
         </w:numPr>
       </w:pPr>
       <w:r>
-        <w:t xml:space="preserve">In Java you can achieve various types of inheritance like single level, multi-level, hierarchical, </w:t>
-      </w:r>
-      <w:proofErr w:type="gramStart"/>
-      <w:r>
-        <w:t>multiple(</w:t>
-      </w:r>
-      <w:proofErr w:type="gramEnd"/>
-      <w:r>
-        <w:t>supported only through interface) &amp; hybrid</w:t>
+        <w:t>In Java you can achieve various types of inheritance like single level, multi-level, hierarchical, multiple(supported only through interface) &amp; hybrid</w:t>
       </w:r>
       <w:r>
         <w:t xml:space="preserve"> (supported only through interface)</w:t>
@@ -1959,15 +1505,7 @@
         </w:numPr>
       </w:pPr>
       <w:r>
-        <w:t xml:space="preserve">If a class doesn’t extend any </w:t>
-      </w:r>
-      <w:proofErr w:type="gramStart"/>
-      <w:r>
-        <w:t>class</w:t>
-      </w:r>
-      <w:proofErr w:type="gramEnd"/>
-      <w:r>
-        <w:t xml:space="preserve"> it automatically extends Object class</w:t>
+        <w:t>If a class doesn’t extend any class it automatically extends Object class</w:t>
       </w:r>
     </w:p>
     <w:p>
@@ -1979,23 +1517,7 @@
         </w:numPr>
       </w:pPr>
       <w:r>
-        <w:t xml:space="preserve">Subclass constructors </w:t>
-      </w:r>
-      <w:proofErr w:type="gramStart"/>
-      <w:r>
-        <w:t>calls</w:t>
-      </w:r>
-      <w:proofErr w:type="gramEnd"/>
-      <w:r>
-        <w:t xml:space="preserve"> the default constructors of the parent class by default, however you can pass parameters to the </w:t>
-      </w:r>
-      <w:proofErr w:type="gramStart"/>
-      <w:r>
-        <w:t>super(</w:t>
-      </w:r>
-      <w:proofErr w:type="gramEnd"/>
-      <w:r>
-        <w:t>) to call the parameterized constructor of the parent class</w:t>
+        <w:t>Subclass constructors calls the default constructors of the parent class by default, however you can pass parameters to the super() to call the parameterized constructor of the parent class</w:t>
       </w:r>
     </w:p>
     <w:p>
@@ -2121,15 +1643,7 @@
         <w:t>Method Overloading:</w:t>
       </w:r>
       <w:r>
-        <w:t xml:space="preserve"> You will create multiple methods with the same name in the same class with different </w:t>
-      </w:r>
-      <w:proofErr w:type="gramStart"/>
-      <w:r>
-        <w:t>signature(</w:t>
-      </w:r>
-      <w:proofErr w:type="gramEnd"/>
-      <w:r>
-        <w:t>parameter type or order or return type)</w:t>
+        <w:t xml:space="preserve"> You will create multiple methods with the same name in the same class with different signature(parameter type or order or return type)</w:t>
       </w:r>
     </w:p>
     <w:p>
@@ -2176,121 +1690,27 @@
       </w:r>
       <w:r>
         <w:br/>
-        <w:t xml:space="preserve">  Employee(int id) </w:t>
-      </w:r>
-      <w:proofErr w:type="gramStart"/>
-      <w:r>
-        <w:t>{ this.id</w:t>
-      </w:r>
-      <w:proofErr w:type="gramEnd"/>
-      <w:r>
-        <w:t xml:space="preserve"> = id</w:t>
-      </w:r>
-      <w:proofErr w:type="gramStart"/>
-      <w:r>
-        <w:t>; }</w:t>
-      </w:r>
-      <w:proofErr w:type="gramEnd"/>
-      <w:r>
-        <w:br/>
-        <w:t xml:space="preserve">  public void </w:t>
-      </w:r>
-      <w:proofErr w:type="gramStart"/>
-      <w:r>
-        <w:t>setAge(</w:t>
-      </w:r>
-      <w:proofErr w:type="gramEnd"/>
-      <w:r>
-        <w:t xml:space="preserve">int age) </w:t>
-      </w:r>
-      <w:proofErr w:type="gramStart"/>
-      <w:r>
-        <w:t>{ this.age</w:t>
-      </w:r>
-      <w:proofErr w:type="gramEnd"/>
-      <w:r>
-        <w:t xml:space="preserve"> = age</w:t>
-      </w:r>
-      <w:proofErr w:type="gramStart"/>
-      <w:r>
-        <w:t>; }</w:t>
-      </w:r>
-      <w:proofErr w:type="gramEnd"/>
-      <w:r>
-        <w:br/>
-        <w:t xml:space="preserve">  public int </w:t>
-      </w:r>
-      <w:proofErr w:type="spellStart"/>
-      <w:proofErr w:type="gramStart"/>
-      <w:r>
-        <w:t>getAge</w:t>
-      </w:r>
-      <w:proofErr w:type="spellEnd"/>
-      <w:r>
-        <w:t>(</w:t>
-      </w:r>
-      <w:proofErr w:type="gramEnd"/>
-      <w:r>
-        <w:t xml:space="preserve">) </w:t>
-      </w:r>
-      <w:proofErr w:type="gramStart"/>
-      <w:r>
-        <w:t>{ return</w:t>
-      </w:r>
-      <w:proofErr w:type="gramEnd"/>
-      <w:r>
-        <w:t xml:space="preserve"> age</w:t>
-      </w:r>
-      <w:proofErr w:type="gramStart"/>
-      <w:r>
-        <w:t>; }</w:t>
-      </w:r>
-      <w:proofErr w:type="gramEnd"/>
-      <w:r>
-        <w:br/>
-        <w:t xml:space="preserve">  public int </w:t>
-      </w:r>
-      <w:proofErr w:type="spellStart"/>
-      <w:proofErr w:type="gramStart"/>
-      <w:r>
-        <w:t>getId</w:t>
-      </w:r>
-      <w:proofErr w:type="spellEnd"/>
-      <w:r>
-        <w:t>(</w:t>
-      </w:r>
-      <w:proofErr w:type="gramEnd"/>
-      <w:r>
-        <w:t xml:space="preserve">) </w:t>
-      </w:r>
-      <w:proofErr w:type="gramStart"/>
-      <w:r>
-        <w:t>{ return</w:t>
-      </w:r>
-      <w:proofErr w:type="gramEnd"/>
-      <w:r>
-        <w:t xml:space="preserve"> id</w:t>
-      </w:r>
-      <w:proofErr w:type="gramStart"/>
-      <w:r>
-        <w:t>; }</w:t>
-      </w:r>
-      <w:proofErr w:type="gramEnd"/>
+        <w:t xml:space="preserve">  Employee(int id) { this.id = id; }</w:t>
+      </w:r>
+      <w:r>
+        <w:br/>
+        <w:t xml:space="preserve">  public void setAge(int age) { this.age = age; }</w:t>
+      </w:r>
+      <w:r>
+        <w:br/>
+        <w:t xml:space="preserve">  public int getAge() { return age; }</w:t>
+      </w:r>
+      <w:r>
+        <w:br/>
+        <w:t xml:space="preserve">  public int getId() { return id; }</w:t>
+      </w:r>
       <w:r>
         <w:br/>
         <w:t>}</w:t>
       </w:r>
       <w:r>
         <w:br/>
-        <w:t xml:space="preserve">Employee emp = new </w:t>
-      </w:r>
-      <w:proofErr w:type="gramStart"/>
-      <w:r>
-        <w:t>Employee(</w:t>
-      </w:r>
-      <w:proofErr w:type="gramEnd"/>
-      <w:r>
-        <w:t>34);</w:t>
+        <w:t>Employee emp = new Employee(34);</w:t>
       </w:r>
       <w:r>
         <w:br/>
@@ -2423,38 +1843,14 @@
       </w:r>
       <w:r>
         <w:br/>
-        <w:t xml:space="preserve">   void </w:t>
-      </w:r>
-      <w:proofErr w:type="gramStart"/>
-      <w:r>
-        <w:t>store(</w:t>
-      </w:r>
-      <w:proofErr w:type="gramEnd"/>
-      <w:r>
-        <w:t>);</w:t>
-      </w:r>
-      <w:r>
-        <w:t xml:space="preserve"> // public abstract void </w:t>
-      </w:r>
-      <w:proofErr w:type="gramStart"/>
-      <w:r>
-        <w:t>store(</w:t>
-      </w:r>
-      <w:proofErr w:type="gramEnd"/>
-      <w:r>
-        <w:t>);</w:t>
-      </w:r>
-      <w:r>
-        <w:br/>
-        <w:t xml:space="preserve">  void </w:t>
-      </w:r>
-      <w:proofErr w:type="gramStart"/>
-      <w:r>
-        <w:t>delete(</w:t>
-      </w:r>
-      <w:proofErr w:type="gramEnd"/>
-      <w:r>
-        <w:t>);</w:t>
+        <w:t xml:space="preserve">   void store();</w:t>
+      </w:r>
+      <w:r>
+        <w:t xml:space="preserve"> // public abstract void store();</w:t>
+      </w:r>
+      <w:r>
+        <w:br/>
+        <w:t xml:space="preserve">  void delete();</w:t>
       </w:r>
       <w:r>
         <w:br/>
@@ -2486,33 +1882,19 @@
         <w:rPr>
           <w:color w:val="FF0000"/>
         </w:rPr>
-        <w:t xml:space="preserve">class </w:t>
-      </w:r>
-      <w:proofErr w:type="spellStart"/>
+        <w:t xml:space="preserve">class UserDBOneImpl implements UserDB { </w:t>
+      </w:r>
       <w:r>
         <w:rPr>
           <w:color w:val="FF0000"/>
         </w:rPr>
-        <w:t>UserDBOneImpl</w:t>
-      </w:r>
-      <w:proofErr w:type="spellEnd"/>
+        <w:br/>
+        <w:t xml:space="preserve">  // mandatorily you must implement all the methods of interface</w:t>
+      </w:r>
       <w:r>
         <w:rPr>
           <w:color w:val="FF0000"/>
         </w:rPr>
-        <w:t xml:space="preserve"> implements UserDB { </w:t>
-      </w:r>
-      <w:r>
-        <w:rPr>
-          <w:color w:val="FF0000"/>
-        </w:rPr>
-        <w:br/>
-        <w:t xml:space="preserve">  // mandatorily you must implement all the methods of interface</w:t>
-      </w:r>
-      <w:r>
-        <w:rPr>
-          <w:color w:val="FF0000"/>
-        </w:rPr>
         <w:br/>
         <w:t>}</w:t>
       </w:r>
@@ -2522,229 +1904,60 @@
         <w:ind w:left="0" w:firstLine="0"/>
       </w:pPr>
       <w:r>
-        <w:t xml:space="preserve">D1       ui1(UserDB db) </w:t>
-      </w:r>
-      <w:proofErr w:type="gramStart"/>
-      <w:r>
-        <w:t xml:space="preserve">{ </w:t>
-      </w:r>
-      <w:proofErr w:type="spellStart"/>
-      <w:r>
-        <w:t>db</w:t>
-      </w:r>
-      <w:proofErr w:type="gramEnd"/>
-      <w:r>
-        <w:t>.</w:t>
-      </w:r>
-      <w:proofErr w:type="gramStart"/>
-      <w:r>
-        <w:t>store</w:t>
-      </w:r>
-      <w:proofErr w:type="spellEnd"/>
-      <w:r>
-        <w:t>(</w:t>
-      </w:r>
-      <w:proofErr w:type="gramEnd"/>
-      <w:r>
-        <w:t>)</w:t>
-      </w:r>
-      <w:proofErr w:type="gramStart"/>
-      <w:r>
-        <w:t>; }</w:t>
-      </w:r>
-      <w:proofErr w:type="gramEnd"/>
-      <w:r>
-        <w:br/>
-        <w:t xml:space="preserve">D2       ui2(UserDB db) </w:t>
-      </w:r>
-      <w:proofErr w:type="gramStart"/>
-      <w:r>
-        <w:t xml:space="preserve">{ </w:t>
-      </w:r>
-      <w:proofErr w:type="spellStart"/>
-      <w:r>
-        <w:t>db</w:t>
-      </w:r>
-      <w:proofErr w:type="gramEnd"/>
-      <w:r>
-        <w:t>.</w:t>
-      </w:r>
-      <w:proofErr w:type="gramStart"/>
-      <w:r>
-        <w:t>delete</w:t>
-      </w:r>
-      <w:proofErr w:type="spellEnd"/>
-      <w:r>
-        <w:t>(</w:t>
-      </w:r>
-      <w:proofErr w:type="gramEnd"/>
-      <w:r>
-        <w:t>)</w:t>
-      </w:r>
-      <w:proofErr w:type="gramStart"/>
-      <w:r>
-        <w:t>: }</w:t>
-      </w:r>
-      <w:proofErr w:type="gramEnd"/>
-      <w:r>
-        <w:br/>
-        <w:t xml:space="preserve">D3      ui3(UserDB db) </w:t>
-      </w:r>
-      <w:proofErr w:type="gramStart"/>
-      <w:r>
-        <w:t xml:space="preserve">{ </w:t>
-      </w:r>
-      <w:proofErr w:type="spellStart"/>
-      <w:r>
-        <w:t>db</w:t>
-      </w:r>
-      <w:proofErr w:type="gramEnd"/>
-      <w:r>
-        <w:t>.</w:t>
-      </w:r>
-      <w:proofErr w:type="gramStart"/>
-      <w:r>
-        <w:t>store</w:t>
-      </w:r>
-      <w:proofErr w:type="spellEnd"/>
-      <w:r>
-        <w:t>(</w:t>
-      </w:r>
-      <w:proofErr w:type="gramEnd"/>
-      <w:r>
-        <w:t>)</w:t>
-      </w:r>
-      <w:proofErr w:type="gramStart"/>
-      <w:r>
-        <w:t>; }</w:t>
-      </w:r>
-      <w:proofErr w:type="gramEnd"/>
-    </w:p>
-    <w:p>
-      <w:pPr>
-        <w:ind w:left="0" w:firstLine="0"/>
-      </w:pPr>
-    </w:p>
-    <w:p>
-      <w:pPr>
-        <w:ind w:left="0" w:firstLine="0"/>
-      </w:pPr>
-      <w:r>
-        <w:t xml:space="preserve">D5     ui1(new </w:t>
-      </w:r>
-      <w:proofErr w:type="spellStart"/>
-      <w:proofErr w:type="gramStart"/>
-      <w:r>
-        <w:t>UserDBOneImpl</w:t>
-      </w:r>
-      <w:proofErr w:type="spellEnd"/>
-      <w:r>
-        <w:t>(</w:t>
-      </w:r>
-      <w:proofErr w:type="gramEnd"/>
-      <w:r>
-        <w:t>));</w:t>
-      </w:r>
-    </w:p>
-    <w:p>
-      <w:pPr>
-        <w:ind w:left="0" w:firstLine="0"/>
-      </w:pPr>
-    </w:p>
-    <w:p>
-      <w:pPr>
-        <w:ind w:left="0" w:firstLine="0"/>
-      </w:pPr>
-      <w:r>
-        <w:t xml:space="preserve">Customer -&gt; </w:t>
-      </w:r>
-      <w:proofErr w:type="gramStart"/>
-      <w:r>
-        <w:t>login(</w:t>
-      </w:r>
-      <w:proofErr w:type="gramEnd"/>
-      <w:r>
-        <w:t xml:space="preserve">), </w:t>
-      </w:r>
-      <w:proofErr w:type="gramStart"/>
-      <w:r>
-        <w:t>transfer(</w:t>
-      </w:r>
-      <w:proofErr w:type="gramEnd"/>
-      <w:r>
-        <w:t xml:space="preserve">), </w:t>
-      </w:r>
-      <w:proofErr w:type="gramStart"/>
-      <w:r>
-        <w:t>getDetails(</w:t>
-      </w:r>
-      <w:proofErr w:type="gramEnd"/>
-      <w:r>
-        <w:t xml:space="preserve">), </w:t>
-      </w:r>
-    </w:p>
-    <w:p>
-      <w:pPr>
-        <w:ind w:left="0" w:firstLine="0"/>
-      </w:pPr>
-      <w:r>
-        <w:t xml:space="preserve">Employee -&gt; </w:t>
-      </w:r>
-      <w:proofErr w:type="spellStart"/>
-      <w:proofErr w:type="gramStart"/>
-      <w:r>
-        <w:t>deleteAccount</w:t>
-      </w:r>
-      <w:proofErr w:type="spellEnd"/>
-      <w:r>
-        <w:t>(</w:t>
-      </w:r>
-      <w:proofErr w:type="gramEnd"/>
-      <w:r>
-        <w:t>)</w:t>
-      </w:r>
-      <w:r>
-        <w:br/>
-      </w:r>
-      <w:r>
-        <w:br/>
-        <w:t xml:space="preserve">interface </w:t>
-      </w:r>
-      <w:proofErr w:type="spellStart"/>
-      <w:r>
-        <w:t>CustomerOP</w:t>
-      </w:r>
-      <w:proofErr w:type="spellEnd"/>
-      <w:r>
-        <w:t xml:space="preserve"> { </w:t>
-      </w:r>
-      <w:r>
-        <w:br/>
-        <w:t xml:space="preserve">   </w:t>
-      </w:r>
-      <w:proofErr w:type="gramStart"/>
-      <w:r>
-        <w:t>login(</w:t>
-      </w:r>
-      <w:proofErr w:type="gramEnd"/>
-      <w:r>
-        <w:t xml:space="preserve">); </w:t>
-      </w:r>
-      <w:proofErr w:type="gramStart"/>
-      <w:r>
-        <w:t>transfer(</w:t>
-      </w:r>
-      <w:proofErr w:type="gramEnd"/>
-      <w:r>
-        <w:t xml:space="preserve">); </w:t>
-      </w:r>
-      <w:proofErr w:type="gramStart"/>
-      <w:r>
-        <w:t>getDetails(</w:t>
-      </w:r>
-      <w:proofErr w:type="gramEnd"/>
-      <w:r>
-        <w:t>);</w:t>
+        <w:t>D1       ui1(UserDB db) { db.store(); }</w:t>
+      </w:r>
+      <w:r>
+        <w:br/>
+        <w:t>D2       ui2(UserDB db) { db.delete(): }</w:t>
+      </w:r>
+      <w:r>
+        <w:br/>
+        <w:t>D3      ui3(UserDB db) { db.store(); }</w:t>
+      </w:r>
+    </w:p>
+    <w:p>
+      <w:pPr>
+        <w:ind w:left="0" w:firstLine="0"/>
+      </w:pPr>
+    </w:p>
+    <w:p>
+      <w:pPr>
+        <w:ind w:left="0" w:firstLine="0"/>
+      </w:pPr>
+      <w:r>
+        <w:t>D5     ui1(new UserDBOneImpl());</w:t>
+      </w:r>
+    </w:p>
+    <w:p>
+      <w:pPr>
+        <w:ind w:left="0" w:firstLine="0"/>
+      </w:pPr>
+    </w:p>
+    <w:p>
+      <w:pPr>
+        <w:ind w:left="0" w:firstLine="0"/>
+      </w:pPr>
+      <w:r>
+        <w:t xml:space="preserve">Customer -&gt; login(), transfer(), getDetails(), </w:t>
+      </w:r>
+    </w:p>
+    <w:p>
+      <w:pPr>
+        <w:ind w:left="0" w:firstLine="0"/>
+      </w:pPr>
+      <w:r>
+        <w:t>Employee -&gt; deleteAccount()</w:t>
+      </w:r>
+      <w:r>
+        <w:br/>
+      </w:r>
+      <w:r>
+        <w:br/>
+        <w:t xml:space="preserve">interface CustomerOP { </w:t>
+      </w:r>
+      <w:r>
+        <w:br/>
+        <w:t xml:space="preserve">   login(); transfer(); getDetails();</w:t>
       </w:r>
       <w:r>
         <w:br/>
@@ -2752,32 +1965,11 @@
       </w:r>
       <w:r>
         <w:br/>
-        <w:t xml:space="preserve">interface </w:t>
-      </w:r>
-      <w:proofErr w:type="spellStart"/>
-      <w:r>
-        <w:t>EmployeeOP</w:t>
-      </w:r>
-      <w:proofErr w:type="spellEnd"/>
-      <w:r>
-        <w:t xml:space="preserve"> { </w:t>
-      </w:r>
-      <w:r>
-        <w:br/>
-        <w:t xml:space="preserve">   </w:t>
-      </w:r>
-      <w:proofErr w:type="spellStart"/>
-      <w:proofErr w:type="gramStart"/>
-      <w:r>
-        <w:t>deleteAccount</w:t>
-      </w:r>
-      <w:proofErr w:type="spellEnd"/>
-      <w:r>
-        <w:t>(</w:t>
-      </w:r>
-      <w:proofErr w:type="gramEnd"/>
-      <w:r>
-        <w:t xml:space="preserve">); </w:t>
+        <w:t xml:space="preserve">interface EmployeeOP { </w:t>
+      </w:r>
+      <w:r>
+        <w:br/>
+        <w:t xml:space="preserve">   deleteAccount(); </w:t>
       </w:r>
       <w:r>
         <w:br/>
@@ -2785,321 +1977,106 @@
       </w:r>
       <w:r>
         <w:br/>
-        <w:t xml:space="preserve">class </w:t>
-      </w:r>
-      <w:proofErr w:type="spellStart"/>
-      <w:r>
-        <w:t>BankOp</w:t>
-      </w:r>
-      <w:proofErr w:type="spellEnd"/>
-      <w:r>
-        <w:t xml:space="preserve"> implements </w:t>
-      </w:r>
-      <w:proofErr w:type="spellStart"/>
-      <w:r>
-        <w:t>CustomerOP</w:t>
-      </w:r>
-      <w:proofErr w:type="spellEnd"/>
-      <w:r>
-        <w:t xml:space="preserve">, </w:t>
-      </w:r>
-      <w:proofErr w:type="spellStart"/>
-      <w:r>
-        <w:t>EmployeeOP</w:t>
-      </w:r>
-      <w:proofErr w:type="spellEnd"/>
+        <w:t>class BankOp implements CustomerOP, EmployeeOP { 4 methods  }</w:t>
+      </w:r>
+      <w:r>
+        <w:br/>
+      </w:r>
+      <w:r>
+        <w:lastRenderedPageBreak/>
+        <w:t>Customer -&gt; ui(CustomerOP cop) { cop.login(), cop.getDetails(), cop.transfer() }</w:t>
+      </w:r>
+      <w:r>
+        <w:br/>
+        <w:t>Employee -&gt; ui(EmployeeOP eop) { eop.deleteAccount(); }</w:t>
+      </w:r>
+    </w:p>
+    <w:p>
+      <w:pPr>
+        <w:ind w:left="0" w:firstLine="0"/>
+      </w:pPr>
+      <w:r>
+        <w:rPr>
+          <w:highlight w:val="yellow"/>
+        </w:rPr>
+        <w:t>Abstract class</w:t>
+      </w:r>
+    </w:p>
+    <w:p>
+      <w:pPr>
+        <w:ind w:left="0" w:firstLine="0"/>
+      </w:pPr>
+      <w:r>
+        <w:t>It allows you to have abstract methods and methods with body, go for abstract class when you don’t know the full implementation of the class</w:t>
+      </w:r>
+    </w:p>
+    <w:p>
+      <w:pPr>
+        <w:ind w:left="0" w:firstLine="0"/>
+      </w:pPr>
+      <w:r>
+        <w:rPr>
+          <w:highlight w:val="yellow"/>
+        </w:rPr>
+        <w:t>ex:</w:t>
+      </w:r>
+    </w:p>
+    <w:p>
+      <w:pPr>
+        <w:ind w:left="0" w:firstLine="0"/>
+      </w:pPr>
+      <w:r>
+        <w:t xml:space="preserve">interface DataStructure { </w:t>
+      </w:r>
+      <w:r>
+        <w:br/>
+        <w:t xml:space="preserve">    void add(int x); // LIFO, FIFO, SO, RO, Uniqu</w:t>
+      </w:r>
+      <w:r>
+        <w:br/>
+        <w:t xml:space="preserve">    void delete(); // LIFO, FIFO, SO, </w:t>
+      </w:r>
+      <w:r>
+        <w:br/>
+        <w:t xml:space="preserve">    void findAll();</w:t>
+      </w:r>
+      <w:r>
+        <w:br/>
+        <w:t>}</w:t>
+      </w:r>
+      <w:r>
+        <w:br/>
+        <w:t xml:space="preserve">abstract class AbstractDS implements DataStructure { </w:t>
+      </w:r>
+      <w:r>
+        <w:br/>
+        <w:t xml:space="preserve">   void findAll() { … }</w:t>
+      </w:r>
+      <w:r>
+        <w:br/>
+        <w:t>}</w:t>
+      </w:r>
       <w:r>
         <w:t xml:space="preserve"> </w:t>
       </w:r>
-      <w:proofErr w:type="gramStart"/>
-      <w:r>
-        <w:t>{ 4</w:t>
-      </w:r>
-      <w:proofErr w:type="gramEnd"/>
+      <w:r>
+        <w:br/>
+        <w:t xml:space="preserve">class StackDS extends AbstractDS { </w:t>
+      </w:r>
+      <w:r>
+        <w:br/>
+        <w:t xml:space="preserve"> // mandatorily implement all the abstract methods like add, delete</w:t>
+      </w:r>
+      <w:r>
+        <w:br/>
+        <w:t>}</w:t>
+      </w:r>
       <w:r>
         <w:t xml:space="preserve"> </w:t>
       </w:r>
-      <w:proofErr w:type="gramStart"/>
-      <w:r>
-        <w:t>methods  }</w:t>
-      </w:r>
-      <w:proofErr w:type="gramEnd"/>
-      <w:r>
-        <w:br/>
-      </w:r>
-      <w:r>
-        <w:lastRenderedPageBreak/>
-        <w:t xml:space="preserve">Customer -&gt; </w:t>
-      </w:r>
-      <w:proofErr w:type="spellStart"/>
-      <w:proofErr w:type="gramStart"/>
-      <w:r>
-        <w:t>ui</w:t>
-      </w:r>
-      <w:proofErr w:type="spellEnd"/>
-      <w:r>
-        <w:t>(</w:t>
-      </w:r>
-      <w:proofErr w:type="spellStart"/>
-      <w:proofErr w:type="gramEnd"/>
-      <w:r>
-        <w:t>CustomerOP</w:t>
-      </w:r>
-      <w:proofErr w:type="spellEnd"/>
-      <w:r>
-        <w:t xml:space="preserve"> cop) </w:t>
-      </w:r>
-      <w:proofErr w:type="gramStart"/>
-      <w:r>
-        <w:t xml:space="preserve">{ </w:t>
-      </w:r>
-      <w:proofErr w:type="spellStart"/>
-      <w:r>
-        <w:t>cop</w:t>
-      </w:r>
-      <w:proofErr w:type="gramEnd"/>
-      <w:r>
-        <w:t>.</w:t>
-      </w:r>
-      <w:proofErr w:type="gramStart"/>
-      <w:r>
-        <w:t>login</w:t>
-      </w:r>
-      <w:proofErr w:type="spellEnd"/>
-      <w:r>
-        <w:t>(</w:t>
-      </w:r>
-      <w:proofErr w:type="gramEnd"/>
-      <w:r>
-        <w:t xml:space="preserve">), </w:t>
-      </w:r>
-      <w:proofErr w:type="spellStart"/>
-      <w:proofErr w:type="gramStart"/>
-      <w:r>
-        <w:t>cop.getDetails</w:t>
-      </w:r>
-      <w:proofErr w:type="spellEnd"/>
-      <w:proofErr w:type="gramEnd"/>
-      <w:r>
-        <w:t xml:space="preserve">(), </w:t>
-      </w:r>
-      <w:proofErr w:type="spellStart"/>
-      <w:proofErr w:type="gramStart"/>
-      <w:r>
-        <w:t>cop.transfer</w:t>
-      </w:r>
-      <w:proofErr w:type="spellEnd"/>
-      <w:proofErr w:type="gramEnd"/>
-      <w:r>
-        <w:t>(</w:t>
-      </w:r>
-      <w:proofErr w:type="gramStart"/>
-      <w:r>
-        <w:t>) }</w:t>
-      </w:r>
-      <w:proofErr w:type="gramEnd"/>
-      <w:r>
-        <w:br/>
-        <w:t xml:space="preserve">Employee -&gt; </w:t>
-      </w:r>
-      <w:proofErr w:type="spellStart"/>
-      <w:proofErr w:type="gramStart"/>
-      <w:r>
-        <w:t>ui</w:t>
-      </w:r>
-      <w:proofErr w:type="spellEnd"/>
-      <w:r>
-        <w:t>(</w:t>
-      </w:r>
-      <w:proofErr w:type="spellStart"/>
-      <w:proofErr w:type="gramEnd"/>
-      <w:r>
-        <w:t>EmployeeOP</w:t>
-      </w:r>
-      <w:proofErr w:type="spellEnd"/>
-      <w:r>
-        <w:t xml:space="preserve"> </w:t>
-      </w:r>
-      <w:proofErr w:type="spellStart"/>
-      <w:r>
-        <w:t>eop</w:t>
-      </w:r>
-      <w:proofErr w:type="spellEnd"/>
-      <w:r>
-        <w:t xml:space="preserve">) </w:t>
-      </w:r>
-      <w:proofErr w:type="gramStart"/>
-      <w:r>
-        <w:t xml:space="preserve">{ </w:t>
-      </w:r>
-      <w:proofErr w:type="spellStart"/>
-      <w:r>
-        <w:t>eop</w:t>
-      </w:r>
-      <w:proofErr w:type="gramEnd"/>
-      <w:r>
-        <w:t>.</w:t>
-      </w:r>
-      <w:proofErr w:type="gramStart"/>
-      <w:r>
-        <w:t>deleteAccount</w:t>
-      </w:r>
-      <w:proofErr w:type="spellEnd"/>
-      <w:r>
-        <w:t>(</w:t>
-      </w:r>
-      <w:proofErr w:type="gramEnd"/>
-      <w:r>
-        <w:t>)</w:t>
-      </w:r>
-      <w:proofErr w:type="gramStart"/>
-      <w:r>
-        <w:t>; }</w:t>
-      </w:r>
-      <w:proofErr w:type="gramEnd"/>
-    </w:p>
-    <w:p>
-      <w:pPr>
-        <w:ind w:left="0" w:firstLine="0"/>
-      </w:pPr>
-      <w:r>
-        <w:rPr>
-          <w:highlight w:val="yellow"/>
-        </w:rPr>
-        <w:t>Abstract class</w:t>
-      </w:r>
-    </w:p>
-    <w:p>
-      <w:pPr>
-        <w:ind w:left="0" w:firstLine="0"/>
-      </w:pPr>
-      <w:r>
-        <w:t>It allows you to have abstract methods and methods with body, go for abstract class when you don’t know the full implementation of the class</w:t>
-      </w:r>
-    </w:p>
-    <w:p>
-      <w:pPr>
-        <w:ind w:left="0" w:firstLine="0"/>
-      </w:pPr>
-      <w:r>
-        <w:rPr>
-          <w:highlight w:val="yellow"/>
-        </w:rPr>
-        <w:t>ex:</w:t>
-      </w:r>
-    </w:p>
-    <w:p>
-      <w:pPr>
-        <w:ind w:left="0" w:firstLine="0"/>
-      </w:pPr>
-      <w:r>
-        <w:t xml:space="preserve">interface </w:t>
-      </w:r>
-      <w:proofErr w:type="spellStart"/>
-      <w:r>
-        <w:t>DataStructure</w:t>
-      </w:r>
-      <w:proofErr w:type="spellEnd"/>
-      <w:r>
-        <w:t xml:space="preserve"> { </w:t>
-      </w:r>
-      <w:r>
-        <w:br/>
-        <w:t xml:space="preserve">    void add(int x); // LIFO, FIFO, SO, RO, Uniqu</w:t>
-      </w:r>
-      <w:r>
-        <w:br/>
-        <w:t xml:space="preserve">    void delete(); // LIFO, FIFO, SO, </w:t>
-      </w:r>
-      <w:r>
-        <w:br/>
-        <w:t xml:space="preserve">    void findAll();</w:t>
-      </w:r>
-      <w:r>
-        <w:br/>
-        <w:t>}</w:t>
-      </w:r>
-      <w:r>
-        <w:br/>
-        <w:t xml:space="preserve">abstract class </w:t>
-      </w:r>
-      <w:proofErr w:type="spellStart"/>
-      <w:r>
-        <w:t>AbstractDS</w:t>
-      </w:r>
-      <w:proofErr w:type="spellEnd"/>
-      <w:r>
-        <w:t xml:space="preserve"> implements </w:t>
-      </w:r>
-      <w:proofErr w:type="spellStart"/>
-      <w:r>
-        <w:t>DataStructure</w:t>
-      </w:r>
-      <w:proofErr w:type="spellEnd"/>
-      <w:r>
-        <w:t xml:space="preserve"> { </w:t>
-      </w:r>
-      <w:r>
-        <w:br/>
-        <w:t xml:space="preserve">   void findAll() { … }</w:t>
-      </w:r>
-      <w:r>
-        <w:br/>
-        <w:t>}</w:t>
-      </w:r>
-      <w:r>
-        <w:t xml:space="preserve"> </w:t>
-      </w:r>
-      <w:r>
-        <w:br/>
-        <w:t xml:space="preserve">class </w:t>
-      </w:r>
-      <w:proofErr w:type="spellStart"/>
-      <w:r>
-        <w:t>StackDS</w:t>
-      </w:r>
-      <w:proofErr w:type="spellEnd"/>
-      <w:r>
-        <w:t xml:space="preserve"> extends </w:t>
-      </w:r>
-      <w:proofErr w:type="spellStart"/>
-      <w:r>
-        <w:t>AbstractDS</w:t>
-      </w:r>
-      <w:proofErr w:type="spellEnd"/>
-      <w:r>
-        <w:t xml:space="preserve"> { </w:t>
-      </w:r>
-      <w:r>
-        <w:br/>
-        <w:t xml:space="preserve"> // mandatorily implement all the abstract methods like add, delete</w:t>
-      </w:r>
-      <w:r>
-        <w:br/>
-        <w:t>}</w:t>
-      </w:r>
-      <w:r>
-        <w:t xml:space="preserve"> </w:t>
-      </w:r>
-      <w:r>
-        <w:br/>
-        <w:t xml:space="preserve">class </w:t>
-      </w:r>
-      <w:proofErr w:type="spellStart"/>
-      <w:r>
-        <w:t>UniqueDS</w:t>
-      </w:r>
-      <w:proofErr w:type="spellEnd"/>
-      <w:r>
-        <w:t xml:space="preserve"> extends </w:t>
-      </w:r>
-      <w:proofErr w:type="spellStart"/>
-      <w:r>
-        <w:t>AbstractDS</w:t>
-      </w:r>
-      <w:proofErr w:type="spellEnd"/>
-      <w:r>
-        <w:t xml:space="preserve"> { </w:t>
+      <w:r>
+        <w:br/>
+        <w:t xml:space="preserve">class UniqueDS extends AbstractDS { </w:t>
       </w:r>
       <w:r>
         <w:br/>
@@ -3529,13 +2506,8 @@
         <w:ind w:left="360" w:firstLine="0"/>
       </w:pPr>
       <w:r>
-        <w:t xml:space="preserve">package </w:t>
-      </w:r>
-      <w:proofErr w:type="spellStart"/>
-      <w:r>
-        <w:t>com.ibm</w:t>
-      </w:r>
-      <w:proofErr w:type="spellEnd"/>
+        <w:t>package com.ibm</w:t>
+      </w:r>
       <w:r>
         <w:tab/>
       </w:r>
@@ -3554,16 +2526,11 @@
       </w:r>
       <w:r>
         <w:br/>
-        <w:t xml:space="preserve">public class A </w:t>
-      </w:r>
-      <w:proofErr w:type="gramStart"/>
-      <w:r>
-        <w:t xml:space="preserve">{ </w:t>
+        <w:t xml:space="preserve">public class A { </w:t>
       </w:r>
       <w:r>
         <w:tab/>
       </w:r>
-      <w:proofErr w:type="gramEnd"/>
       <w:r>
         <w:tab/>
       </w:r>
@@ -3624,15 +2591,7 @@
       </w:r>
       <w:r>
         <w:tab/>
-        <w:t xml:space="preserve">class C extends A </w:t>
-      </w:r>
-      <w:proofErr w:type="gramStart"/>
-      <w:r>
-        <w:t>{ /</w:t>
-      </w:r>
-      <w:proofErr w:type="gramEnd"/>
-      <w:r>
-        <w:t>/ z will be inherited</w:t>
+        <w:t>class C extends A { // z will be inherited</w:t>
       </w:r>
     </w:p>
     <w:p>
@@ -3667,21 +2626,7 @@
         <w:rPr>
           <w:highlight w:val="yellow"/>
         </w:rPr>
-        <w:t xml:space="preserve">try </w:t>
-      </w:r>
-      <w:proofErr w:type="gramStart"/>
-      <w:r>
-        <w:rPr>
-          <w:highlight w:val="yellow"/>
-        </w:rPr>
-        <w:t>{ }</w:t>
-      </w:r>
-      <w:proofErr w:type="gramEnd"/>
-      <w:r>
-        <w:rPr>
-          <w:highlight w:val="yellow"/>
-        </w:rPr>
-        <w:t>:</w:t>
+        <w:t>try { }:</w:t>
       </w:r>
       <w:r>
         <w:t xml:space="preserve"> try block should have code that might generate exception, ex: accessing the DB, accessing the files, working with remote service</w:t>
@@ -3696,21 +2641,7 @@
           <w:highlight w:val="yellow"/>
         </w:rPr>
         <w:lastRenderedPageBreak/>
-        <w:t xml:space="preserve">catch(..) </w:t>
-      </w:r>
-      <w:proofErr w:type="gramStart"/>
-      <w:r>
-        <w:rPr>
-          <w:highlight w:val="yellow"/>
-        </w:rPr>
-        <w:t>{ }</w:t>
-      </w:r>
-      <w:proofErr w:type="gramEnd"/>
-      <w:r>
-        <w:rPr>
-          <w:highlight w:val="yellow"/>
-        </w:rPr>
-        <w:t xml:space="preserve"> :</w:t>
+        <w:t>catch(..) { } :</w:t>
       </w:r>
       <w:r>
         <w:t xml:space="preserve"> catch block will handle the exceptions generated in try block, you can have multiple catch blocks</w:t>
@@ -3724,21 +2655,7 @@
         <w:rPr>
           <w:highlight w:val="yellow"/>
         </w:rPr>
-        <w:t xml:space="preserve">finally </w:t>
-      </w:r>
-      <w:proofErr w:type="gramStart"/>
-      <w:r>
-        <w:rPr>
-          <w:highlight w:val="yellow"/>
-        </w:rPr>
-        <w:t>{ }</w:t>
-      </w:r>
-      <w:proofErr w:type="gramEnd"/>
-      <w:r>
-        <w:rPr>
-          <w:highlight w:val="yellow"/>
-        </w:rPr>
-        <w:t xml:space="preserve"> :</w:t>
+        <w:t>finally { } :</w:t>
       </w:r>
       <w:r>
         <w:t xml:space="preserve"> This is absolutely executed whether or not exception handled, some mandatory statements that needs to be called like closing the files, db connections</w:t>
@@ -3758,23 +2675,7 @@
         <w:t xml:space="preserve"> It is to manually generate an exception or user defined exception</w:t>
       </w:r>
       <w:r>
-        <w:t xml:space="preserve">, ex: </w:t>
-      </w:r>
-      <w:proofErr w:type="spellStart"/>
-      <w:r>
-        <w:t>UserNotFoundException</w:t>
-      </w:r>
-      <w:proofErr w:type="spellEnd"/>
-      <w:r>
-        <w:t xml:space="preserve">, </w:t>
-      </w:r>
-      <w:proofErr w:type="spellStart"/>
-      <w:r>
-        <w:t>AgeInvalidException</w:t>
-      </w:r>
-      <w:proofErr w:type="spellEnd"/>
-      <w:r>
-        <w:t>, AccountNotFoundException, InsufficientBalanceException</w:t>
+        <w:t>, ex: UserNotFoundException, AgeInvalidException, AccountNotFoundException, InsufficientBalanceException</w:t>
       </w:r>
     </w:p>
     <w:p>
@@ -3896,23 +2797,7 @@
         <w:t>Unchecked exceptions</w:t>
       </w:r>
       <w:r>
-        <w:t xml:space="preserve"> are subclasses of </w:t>
-      </w:r>
-      <w:proofErr w:type="spellStart"/>
-      <w:r>
-        <w:t>RuntimeException</w:t>
-      </w:r>
-      <w:proofErr w:type="spellEnd"/>
-      <w:r>
-        <w:t xml:space="preserve"> which are not forced to handle at the compilation time, because these exceptions are </w:t>
-      </w:r>
-      <w:proofErr w:type="gramStart"/>
-      <w:r>
-        <w:t>programmers</w:t>
-      </w:r>
-      <w:proofErr w:type="gramEnd"/>
-      <w:r>
-        <w:t xml:space="preserve"> mistakes that can be resolved with the proper logic</w:t>
+        <w:t xml:space="preserve"> are subclasses of RuntimeException which are not forced to handle at the compilation time, because these exceptions are programmers mistakes that can be resolved with the proper logic</w:t>
       </w:r>
     </w:p>
     <w:p>
@@ -3935,15 +2820,7 @@
         <w:t>It is introduced in Java 7, to automatically close the resources like Files, Databases, Scanner to reduce too much try catch finally</w:t>
       </w:r>
       <w:r>
-        <w:t xml:space="preserve">, this syntax you can use only on the classes that implement </w:t>
-      </w:r>
-      <w:proofErr w:type="spellStart"/>
-      <w:r>
-        <w:t>AutoCloseable</w:t>
-      </w:r>
-      <w:proofErr w:type="spellEnd"/>
-      <w:r>
-        <w:t xml:space="preserve"> or Closeable </w:t>
+        <w:t xml:space="preserve">, this syntax you can use only on the classes that implement AutoCloseable or Closeable </w:t>
       </w:r>
     </w:p>
     <w:p>
@@ -3953,7 +2830,6 @@
       <w:r>
         <w:t xml:space="preserve">try </w:t>
       </w:r>
-      <w:proofErr w:type="gramStart"/>
       <w:r>
         <w:rPr>
           <w:color w:val="FF0000"/>
@@ -3964,67 +2840,27 @@
         <w:rPr>
           <w:color w:val="FF0000"/>
         </w:rPr>
-        <w:t>Scanner</w:t>
-      </w:r>
-      <w:proofErr w:type="gramEnd"/>
+        <w:t xml:space="preserve">Scanner scan = new Scanner(System.in); </w:t>
+      </w:r>
       <w:r>
         <w:rPr>
           <w:color w:val="FF0000"/>
         </w:rPr>
-        <w:t xml:space="preserve"> scan = new </w:t>
-      </w:r>
-      <w:proofErr w:type="gramStart"/>
+        <w:br/>
+      </w:r>
+      <w:r>
+        <w:t xml:space="preserve">FileReader reader = new FileReader(scan.next()); BufferedReader buffer = new BufferedReader(reader) </w:t>
+      </w:r>
       <w:r>
         <w:rPr>
           <w:color w:val="FF0000"/>
         </w:rPr>
-        <w:t>Scanner(</w:t>
-      </w:r>
-      <w:proofErr w:type="gramEnd"/>
-      <w:r>
-        <w:rPr>
-          <w:color w:val="FF0000"/>
-        </w:rPr>
-        <w:t xml:space="preserve">System.in); </w:t>
-      </w:r>
-      <w:r>
-        <w:rPr>
-          <w:color w:val="FF0000"/>
-        </w:rPr>
-        <w:br/>
-      </w:r>
-      <w:r>
-        <w:t>FileReader reader = new FileReader(</w:t>
-      </w:r>
-      <w:proofErr w:type="gramStart"/>
-      <w:r>
-        <w:t>scan.next</w:t>
-      </w:r>
-      <w:proofErr w:type="gramEnd"/>
-      <w:r>
-        <w:t>()); BufferedReader buffer = new BufferedReader(reader</w:t>
-      </w:r>
-      <w:proofErr w:type="gramStart"/>
-      <w:r>
         <w:t xml:space="preserve">) </w:t>
       </w:r>
       <w:r>
-        <w:rPr>
-          <w:color w:val="FF0000"/>
-        </w:rPr>
-        <w:t>)</w:t>
-      </w:r>
-      <w:proofErr w:type="gramEnd"/>
-      <w:r>
-        <w:rPr>
-          <w:color w:val="FF0000"/>
-        </w:rPr>
         <w:t xml:space="preserve"> </w:t>
       </w:r>
       <w:r>
-        <w:t xml:space="preserve"> </w:t>
-      </w:r>
-      <w:r>
         <w:br/>
         <w:t>{</w:t>
       </w:r>
@@ -4040,29 +2876,8 @@
       <w:pPr>
         <w:ind w:left="0" w:firstLine="0"/>
       </w:pPr>
-      <w:proofErr w:type="gramStart"/>
-      <w:r>
-        <w:t>try( String</w:t>
-      </w:r>
-      <w:proofErr w:type="gramEnd"/>
-      <w:r>
-        <w:t xml:space="preserve"> str = “hello”</w:t>
-      </w:r>
-      <w:proofErr w:type="gramStart"/>
-      <w:r>
-        <w:t>; )</w:t>
-      </w:r>
-      <w:proofErr w:type="gramEnd"/>
-      <w:r>
-        <w:t xml:space="preserve"> </w:t>
-      </w:r>
-      <w:proofErr w:type="gramStart"/>
-      <w:r>
-        <w:t>{ }</w:t>
-      </w:r>
-      <w:proofErr w:type="gramEnd"/>
-      <w:r>
-        <w:t>// this gives comp</w:t>
+      <w:r>
+        <w:t>try( String str = “hello”; ) { }// this gives comp</w:t>
       </w:r>
       <w:r>
         <w:t>i</w:t>
@@ -4092,79 +2907,15 @@
         <w:ind w:left="0" w:firstLine="0"/>
       </w:pPr>
       <w:r>
-        <w:t xml:space="preserve">Creating exceptions of our own based on the project requirement by extending any one of the Exception </w:t>
-      </w:r>
-      <w:proofErr w:type="gramStart"/>
-      <w:r>
-        <w:t>class</w:t>
-      </w:r>
-      <w:proofErr w:type="gramEnd"/>
-      <w:r>
-        <w:t xml:space="preserve">, you can extend any one of the exception </w:t>
-      </w:r>
-      <w:proofErr w:type="gramStart"/>
-      <w:r>
-        <w:t>class</w:t>
-      </w:r>
-      <w:proofErr w:type="gramEnd"/>
-      <w:r>
-        <w:t xml:space="preserve"> like Exception or </w:t>
-      </w:r>
-      <w:proofErr w:type="spellStart"/>
-      <w:r>
-        <w:t>RuntimeException</w:t>
-      </w:r>
-      <w:proofErr w:type="spellEnd"/>
-      <w:r>
-        <w:t xml:space="preserve">, to create checked exception you can </w:t>
-      </w:r>
-      <w:proofErr w:type="gramStart"/>
-      <w:r>
-        <w:t>extend  Exception</w:t>
-      </w:r>
-      <w:proofErr w:type="gramEnd"/>
-      <w:r>
-        <w:t xml:space="preserve"> or sub class of Exception except </w:t>
-      </w:r>
-      <w:proofErr w:type="spellStart"/>
-      <w:r>
-        <w:t>RuntimeException</w:t>
-      </w:r>
-      <w:proofErr w:type="spellEnd"/>
-      <w:r>
-        <w:t xml:space="preserve">, if you extend </w:t>
-      </w:r>
-      <w:proofErr w:type="spellStart"/>
-      <w:r>
-        <w:t>RuntimeException</w:t>
-      </w:r>
-      <w:proofErr w:type="spellEnd"/>
-      <w:r>
-        <w:t xml:space="preserve"> it becomes unchecked.</w:t>
-      </w:r>
-    </w:p>
-    <w:p>
-      <w:pPr>
-        <w:ind w:left="0" w:firstLine="0"/>
-      </w:pPr>
-      <w:r>
-        <w:t xml:space="preserve">ex: InsufficientBalanceException, </w:t>
-      </w:r>
-      <w:proofErr w:type="spellStart"/>
-      <w:r>
-        <w:t>AgeInvalidException</w:t>
-      </w:r>
-      <w:proofErr w:type="spellEnd"/>
-      <w:r>
-        <w:t xml:space="preserve">, </w:t>
-      </w:r>
-      <w:proofErr w:type="spellStart"/>
-      <w:r>
-        <w:t>LimitExceedException</w:t>
-      </w:r>
-      <w:proofErr w:type="spellEnd"/>
-      <w:r>
-        <w:t xml:space="preserve"> and so on.</w:t>
+        <w:t>Creating exceptions of our own based on the project requirement by extending any one of the Exception class, you can extend any one of the exception class like Exception or RuntimeException, to create checked exception you can extend  Exception or sub class of Exception except RuntimeException, if you extend RuntimeException it becomes unchecked.</w:t>
+      </w:r>
+    </w:p>
+    <w:p>
+      <w:pPr>
+        <w:ind w:left="0" w:firstLine="0"/>
+      </w:pPr>
+      <w:r>
+        <w:t>ex: InsufficientBalanceException, AgeInvalidException, LimitExceedException and so on.</w:t>
       </w:r>
     </w:p>
     <w:p>
@@ -4193,49 +2944,12 @@
         <w:ind w:left="0" w:firstLine="0"/>
       </w:pPr>
       <w:r>
-        <w:t xml:space="preserve">Employee </w:t>
-      </w:r>
-      <w:proofErr w:type="gramStart"/>
-      <w:r>
-        <w:t>find(</w:t>
-      </w:r>
-      <w:proofErr w:type="gramEnd"/>
-      <w:r>
-        <w:t xml:space="preserve">int id) throws EmployeeNotFoundException { </w:t>
-      </w:r>
-      <w:r>
-        <w:br/>
-        <w:t xml:space="preserve">   </w:t>
-      </w:r>
-      <w:proofErr w:type="gramStart"/>
-      <w:r>
-        <w:t>if(</w:t>
-      </w:r>
-      <w:proofErr w:type="gramEnd"/>
-      <w:r>
-        <w:t xml:space="preserve">…) </w:t>
-      </w:r>
-      <w:proofErr w:type="gramStart"/>
-      <w:r>
-        <w:t>{ throw</w:t>
-      </w:r>
-      <w:proofErr w:type="gramEnd"/>
-      <w:r>
-        <w:t xml:space="preserve"> new </w:t>
-      </w:r>
-      <w:proofErr w:type="gramStart"/>
-      <w:r>
-        <w:t>EmployeeNotFoundException(</w:t>
-      </w:r>
-      <w:proofErr w:type="gramEnd"/>
-      <w:r>
-        <w:t>…)</w:t>
-      </w:r>
-      <w:proofErr w:type="gramStart"/>
-      <w:r>
-        <w:t>; }</w:t>
-      </w:r>
-      <w:proofErr w:type="gramEnd"/>
+        <w:t xml:space="preserve">Employee find(int id) throws EmployeeNotFoundException { </w:t>
+      </w:r>
+      <w:r>
+        <w:br/>
+        <w:t xml:space="preserve">   if(…) { throw new EmployeeNotFoundException(…); }</w:t>
+      </w:r>
       <w:r>
         <w:br/>
         <w:t>}</w:t>
@@ -4261,174 +2975,108 @@
         <w:t xml:space="preserve"> These are used to test some results in your code, if the result is not </w:t>
       </w:r>
       <w:r>
-        <w:t xml:space="preserve">as per the </w:t>
-      </w:r>
-      <w:proofErr w:type="gramStart"/>
-      <w:r>
-        <w:t>expectation</w:t>
-      </w:r>
-      <w:proofErr w:type="gramEnd"/>
+        <w:t xml:space="preserve">as per the expectation </w:t>
+      </w:r>
+      <w:r>
+        <w:rPr>
+          <w:color w:val="FF0000"/>
+        </w:rPr>
+        <w:t xml:space="preserve">then you can make assert false </w:t>
+      </w:r>
+      <w:r>
+        <w:t xml:space="preserve">that </w:t>
+      </w:r>
+      <w:r>
+        <w:t xml:space="preserve">can throw an assertion error, it is used only at the time of development / testing </w:t>
+      </w:r>
+    </w:p>
+    <w:p>
+      <w:pPr>
+        <w:ind w:left="0" w:firstLine="0"/>
+      </w:pPr>
+      <w:r>
+        <w:t>int age = scan.nextInt();</w:t>
+      </w:r>
+    </w:p>
+    <w:p>
+      <w:pPr>
+        <w:ind w:left="0" w:firstLine="0"/>
+      </w:pPr>
+      <w:r>
+        <w:t xml:space="preserve">assert (age </w:t>
+      </w:r>
+      <w:r>
+        <w:t>&gt;=</w:t>
+      </w:r>
+      <w:r>
+        <w:t xml:space="preserve"> 18) : “Age is less than 18”</w:t>
+      </w:r>
+      <w:r>
+        <w:t>;</w:t>
+      </w:r>
+    </w:p>
+    <w:p>
+      <w:pPr>
+        <w:ind w:left="0" w:firstLine="0"/>
+      </w:pPr>
+      <w:r>
+        <w:t>This works only if you enable the assertion</w:t>
+      </w:r>
+      <w:r>
+        <w:t>, you get an assertion error if the assert condition is false.</w:t>
+      </w:r>
+    </w:p>
+    <w:p>
+      <w:pPr>
+        <w:ind w:left="0" w:firstLine="0"/>
+      </w:pPr>
+      <w:r>
+        <w:t xml:space="preserve">By default assertions are disabled, to enable you must use </w:t>
+      </w:r>
+      <w:r>
+        <w:rPr>
+          <w:highlight w:val="yellow"/>
+        </w:rPr>
+        <w:t>-ea</w:t>
+      </w:r>
+      <w:r>
+        <w:t xml:space="preserve"> option in the vm argument i.e., java -ea in case you are using command prompt, else in Eclipse you need to use configuration in Run As option</w:t>
+      </w:r>
+    </w:p>
+    <w:p>
+      <w:pPr>
+        <w:ind w:left="0" w:firstLine="0"/>
+      </w:pPr>
+      <w:r>
+        <w:rPr>
+          <w:highlight w:val="yellow"/>
+        </w:rPr>
+        <w:t>Multithreading</w:t>
+      </w:r>
+    </w:p>
+    <w:p>
+      <w:pPr>
+        <w:ind w:left="0" w:firstLine="0"/>
+      </w:pPr>
+      <w:r>
+        <w:t>Running more than one task at the same time</w:t>
+      </w:r>
+      <w:r>
+        <w:t>, means at the same time multiple threads can run the methods</w:t>
+      </w:r>
+      <w:r>
+        <w:t xml:space="preserve"> by sharing the CPU time</w:t>
+      </w:r>
       <w:r>
         <w:t xml:space="preserve"> </w:t>
       </w:r>
-      <w:r>
-        <w:rPr>
-          <w:color w:val="FF0000"/>
-        </w:rPr>
-        <w:t xml:space="preserve">then you can make assert false </w:t>
-      </w:r>
-      <w:r>
-        <w:t xml:space="preserve">that </w:t>
-      </w:r>
-      <w:r>
-        <w:t xml:space="preserve">can throw an assertion error, it is used only at the time of development / testing </w:t>
-      </w:r>
-    </w:p>
-    <w:p>
-      <w:pPr>
-        <w:ind w:left="0" w:firstLine="0"/>
-      </w:pPr>
-      <w:r>
-        <w:t xml:space="preserve">int age = </w:t>
-      </w:r>
-      <w:proofErr w:type="spellStart"/>
-      <w:proofErr w:type="gramStart"/>
-      <w:r>
-        <w:t>scan.nextInt</w:t>
-      </w:r>
-      <w:proofErr w:type="spellEnd"/>
-      <w:proofErr w:type="gramEnd"/>
-      <w:r>
-        <w:t>();</w:t>
-      </w:r>
-    </w:p>
-    <w:p>
-      <w:pPr>
-        <w:ind w:left="0" w:firstLine="0"/>
-      </w:pPr>
-      <w:r>
-        <w:t xml:space="preserve">assert (age </w:t>
-      </w:r>
-      <w:r>
-        <w:t>&gt;=</w:t>
-      </w:r>
-      <w:r>
-        <w:t xml:space="preserve"> 18</w:t>
-      </w:r>
-      <w:proofErr w:type="gramStart"/>
-      <w:r>
-        <w:t>) :</w:t>
-      </w:r>
-      <w:proofErr w:type="gramEnd"/>
-      <w:r>
-        <w:t xml:space="preserve"> “Age is less than 18”</w:t>
-      </w:r>
-      <w:r>
-        <w:t>;</w:t>
-      </w:r>
-    </w:p>
-    <w:p>
-      <w:pPr>
-        <w:ind w:left="0" w:firstLine="0"/>
-      </w:pPr>
-      <w:r>
-        <w:t>This works only if you enable the assertion</w:t>
-      </w:r>
-      <w:r>
-        <w:t>, you get an assertion error if the assert condition is false.</w:t>
-      </w:r>
-    </w:p>
-    <w:p>
-      <w:pPr>
-        <w:ind w:left="0" w:firstLine="0"/>
-      </w:pPr>
-      <w:r>
-        <w:t xml:space="preserve">By </w:t>
-      </w:r>
-      <w:proofErr w:type="gramStart"/>
-      <w:r>
-        <w:t>default</w:t>
-      </w:r>
-      <w:proofErr w:type="gramEnd"/>
-      <w:r>
-        <w:t xml:space="preserve"> assertions are disabled, to enable you must use </w:t>
-      </w:r>
-      <w:r>
-        <w:rPr>
-          <w:highlight w:val="yellow"/>
-        </w:rPr>
-        <w:t>-</w:t>
-      </w:r>
-      <w:proofErr w:type="spellStart"/>
-      <w:r>
-        <w:rPr>
-          <w:highlight w:val="yellow"/>
-        </w:rPr>
-        <w:t>ea</w:t>
-      </w:r>
-      <w:proofErr w:type="spellEnd"/>
-      <w:r>
-        <w:t xml:space="preserve"> option in the </w:t>
-      </w:r>
-      <w:proofErr w:type="spellStart"/>
-      <w:r>
-        <w:t>vm</w:t>
-      </w:r>
-      <w:proofErr w:type="spellEnd"/>
-      <w:r>
-        <w:t xml:space="preserve"> argument i.e., java -</w:t>
-      </w:r>
-      <w:proofErr w:type="spellStart"/>
-      <w:r>
-        <w:t>ea</w:t>
-      </w:r>
-      <w:proofErr w:type="spellEnd"/>
-      <w:r>
-        <w:t xml:space="preserve"> in case you are using command prompt, else in Eclipse you need to use configuration in Run As option</w:t>
-      </w:r>
-    </w:p>
-    <w:p>
-      <w:pPr>
-        <w:ind w:left="0" w:firstLine="0"/>
-      </w:pPr>
-      <w:r>
-        <w:rPr>
-          <w:highlight w:val="yellow"/>
-        </w:rPr>
-        <w:t>Multithreading</w:t>
-      </w:r>
-    </w:p>
-    <w:p>
-      <w:pPr>
-        <w:ind w:left="0" w:firstLine="0"/>
-      </w:pPr>
-      <w:r>
-        <w:t>Running more than one task at the same time</w:t>
-      </w:r>
-      <w:r>
-        <w:t>, means at the same time multiple threads can run the methods</w:t>
-      </w:r>
-      <w:r>
-        <w:t xml:space="preserve"> by sharing the CPU time</w:t>
-      </w:r>
-      <w:r>
-        <w:t xml:space="preserve"> </w:t>
-      </w:r>
-    </w:p>
-    <w:p>
-      <w:pPr>
-        <w:ind w:left="0" w:firstLine="0"/>
-      </w:pPr>
-      <w:r>
-        <w:t xml:space="preserve">There are mainly two ways to write </w:t>
-      </w:r>
-      <w:proofErr w:type="spellStart"/>
-      <w:r>
-        <w:t>multi threaded</w:t>
-      </w:r>
-      <w:proofErr w:type="spellEnd"/>
-      <w:r>
-        <w:t xml:space="preserve"> applications in Java</w:t>
+    </w:p>
+    <w:p>
+      <w:pPr>
+        <w:ind w:left="0" w:firstLine="0"/>
+      </w:pPr>
+      <w:r>
+        <w:t>There are mainly two ways to write multi threaded applications in Java</w:t>
       </w:r>
     </w:p>
     <w:p>
@@ -4452,15 +3100,7 @@
         </w:numPr>
       </w:pPr>
       <w:r>
-        <w:t xml:space="preserve">Another is by implementing a Runnable interface, it has </w:t>
-      </w:r>
-      <w:proofErr w:type="gramStart"/>
-      <w:r>
-        <w:t>run(</w:t>
-      </w:r>
-      <w:proofErr w:type="gramEnd"/>
-      <w:r>
-        <w:t>) method that is an entry point for the threads</w:t>
+        <w:t>Another is by implementing a Runnable interface, it has run() method that is an entry point for the threads</w:t>
       </w:r>
     </w:p>
     <w:p>
@@ -4482,43 +3122,19 @@
         <w:ind w:left="0" w:firstLine="0"/>
       </w:pPr>
       <w:r>
-        <w:t xml:space="preserve">To create </w:t>
-      </w:r>
-      <w:proofErr w:type="gramStart"/>
-      <w:r>
-        <w:t>threads</w:t>
-      </w:r>
-      <w:proofErr w:type="gramEnd"/>
-      <w:r>
-        <w:t xml:space="preserve"> you must use Thread class that provides various methods to manage threads</w:t>
-      </w:r>
-    </w:p>
-    <w:p>
-      <w:pPr>
-        <w:ind w:left="0" w:firstLine="0"/>
-      </w:pPr>
-      <w:r>
-        <w:t>Thread thread1 = new Thread(</w:t>
-      </w:r>
-      <w:proofErr w:type="spellStart"/>
-      <w:r>
-        <w:t>runnableTypeObject</w:t>
-      </w:r>
-      <w:proofErr w:type="spellEnd"/>
-      <w:r>
-        <w:t>);</w:t>
-      </w:r>
-      <w:r>
-        <w:br/>
-        <w:t>Thread thread2 = new Thread(</w:t>
-      </w:r>
-      <w:proofErr w:type="spellStart"/>
-      <w:r>
-        <w:t>runnableTypeObject</w:t>
-      </w:r>
-      <w:proofErr w:type="spellEnd"/>
-      <w:r>
-        <w:t>)</w:t>
+        <w:t>To create threads you must use Thread class that provides various methods to manage threads</w:t>
+      </w:r>
+    </w:p>
+    <w:p>
+      <w:pPr>
+        <w:ind w:left="0" w:firstLine="0"/>
+      </w:pPr>
+      <w:r>
+        <w:t>Thread thread1 = new Thread(runnableTypeObject);</w:t>
+      </w:r>
+      <w:r>
+        <w:br/>
+        <w:t>Thread thread2 = new Thread(runnableTypeObject)</w:t>
       </w:r>
     </w:p>
     <w:p>
@@ -4551,15 +3167,7 @@
         <w:ind w:left="0" w:firstLine="0"/>
       </w:pPr>
       <w:r>
-        <w:t xml:space="preserve">Once the threads are registered </w:t>
-      </w:r>
-      <w:proofErr w:type="gramStart"/>
-      <w:r>
-        <w:t>run(</w:t>
-      </w:r>
-      <w:proofErr w:type="gramEnd"/>
-      <w:r>
-        <w:t>) method logics will be executed</w:t>
+        <w:t>Once the threads are registered run() method logics will be executed</w:t>
       </w:r>
     </w:p>
     <w:p>
@@ -4572,40 +3180,23 @@
       </w:r>
       <w:r>
         <w:br/>
-      </w:r>
-      <w:proofErr w:type="spellStart"/>
-      <w:r>
-        <w:t>Thread.sleep</w:t>
-      </w:r>
-      <w:proofErr w:type="spellEnd"/>
-      <w:r>
-        <w:t>(long): thread goes to sleep state</w:t>
-      </w:r>
-    </w:p>
-    <w:p>
-      <w:pPr>
-        <w:ind w:left="0" w:firstLine="0"/>
-      </w:pPr>
-      <w:proofErr w:type="gramStart"/>
-      <w:r>
-        <w:t>getName(</w:t>
-      </w:r>
-      <w:proofErr w:type="gramEnd"/>
-      <w:r>
-        <w:t>): returns the name of the thread</w:t>
-      </w:r>
-    </w:p>
-    <w:p>
-      <w:pPr>
-        <w:ind w:left="0" w:firstLine="0"/>
-      </w:pPr>
-      <w:proofErr w:type="gramStart"/>
-      <w:r>
-        <w:t>setName(</w:t>
-      </w:r>
-      <w:proofErr w:type="gramEnd"/>
-      <w:r>
-        <w:t>String): to provide the name for the thread</w:t>
+        <w:t>Thread.sleep(long): thread goes to sleep state</w:t>
+      </w:r>
+    </w:p>
+    <w:p>
+      <w:pPr>
+        <w:ind w:left="0" w:firstLine="0"/>
+      </w:pPr>
+      <w:r>
+        <w:t>getName(): returns the name of the thread</w:t>
+      </w:r>
+    </w:p>
+    <w:p>
+      <w:pPr>
+        <w:ind w:left="0" w:firstLine="0"/>
+      </w:pPr>
+      <w:r>
+        <w:t>setName(String): to provide the name for the thread</w:t>
       </w:r>
     </w:p>
     <w:p>
@@ -4645,49 +3236,21 @@
         <w:ind w:left="0" w:firstLine="0"/>
       </w:pPr>
       <w:r>
-        <w:t xml:space="preserve">Executor </w:t>
-      </w:r>
-      <w:proofErr w:type="spellStart"/>
-      <w:r>
-        <w:t>executor</w:t>
-      </w:r>
-      <w:proofErr w:type="spellEnd"/>
-      <w:r>
-        <w:t xml:space="preserve"> = </w:t>
-      </w:r>
-      <w:proofErr w:type="spellStart"/>
-      <w:r>
-        <w:t>Executors.newFixedThreadPool</w:t>
-      </w:r>
-      <w:proofErr w:type="spellEnd"/>
-      <w:r>
-        <w:t>(3);</w:t>
-      </w:r>
-    </w:p>
-    <w:p>
-      <w:pPr>
-        <w:ind w:left="0" w:firstLine="0"/>
-      </w:pPr>
-      <w:proofErr w:type="spellStart"/>
-      <w:proofErr w:type="gramStart"/>
+        <w:t>Executor executor = Executors.newFixedThreadPool(3);</w:t>
+      </w:r>
+    </w:p>
+    <w:p>
+      <w:pPr>
+        <w:ind w:left="0" w:firstLine="0"/>
+      </w:pPr>
       <w:r>
         <w:t>executor.</w:t>
       </w:r>
       <w:r>
         <w:t>execute</w:t>
       </w:r>
-      <w:proofErr w:type="spellEnd"/>
-      <w:proofErr w:type="gramEnd"/>
-      <w:r>
-        <w:t>(</w:t>
-      </w:r>
-      <w:proofErr w:type="spellStart"/>
-      <w:r>
-        <w:t>runnableType</w:t>
-      </w:r>
-      <w:proofErr w:type="spellEnd"/>
-      <w:r>
-        <w:t>);</w:t>
+      <w:r>
+        <w:t>(runnableType);</w:t>
       </w:r>
     </w:p>
     <w:p>
@@ -4777,25 +3340,12 @@
       <w:pPr>
         <w:ind w:left="0" w:firstLine="0"/>
       </w:pPr>
-      <w:proofErr w:type="gramStart"/>
-      <w:r>
-        <w:t>main(</w:t>
-      </w:r>
-      <w:proofErr w:type="gramEnd"/>
-      <w:r>
-        <w:t xml:space="preserve">) { </w:t>
-      </w:r>
-      <w:r>
-        <w:br/>
-        <w:t xml:space="preserve">   </w:t>
-      </w:r>
-      <w:proofErr w:type="gramStart"/>
-      <w:r>
-        <w:t>test(</w:t>
-      </w:r>
-      <w:proofErr w:type="gramEnd"/>
-      <w:r>
-        <w:t>);</w:t>
+      <w:r>
+        <w:t xml:space="preserve">main() { </w:t>
+      </w:r>
+      <w:r>
+        <w:br/>
+        <w:t xml:space="preserve">   test();</w:t>
       </w:r>
       <w:r>
         <w:br/>
@@ -4807,46 +3357,15 @@
       </w:r>
       <w:r>
         <w:br/>
-      </w:r>
-      <w:proofErr w:type="gramStart"/>
-      <w:r>
-        <w:t>test(</w:t>
-      </w:r>
-      <w:proofErr w:type="gramEnd"/>
-      <w:r>
-        <w:t xml:space="preserve">) { </w:t>
-      </w:r>
-      <w:r>
-        <w:br/>
-        <w:t xml:space="preserve">  A </w:t>
-      </w:r>
-      <w:proofErr w:type="spellStart"/>
-      <w:r>
-        <w:t>a</w:t>
-      </w:r>
-      <w:proofErr w:type="spellEnd"/>
-      <w:r>
-        <w:t xml:space="preserve"> = new </w:t>
-      </w:r>
-      <w:proofErr w:type="gramStart"/>
-      <w:r>
-        <w:t>A(</w:t>
-      </w:r>
-      <w:proofErr w:type="gramEnd"/>
-      <w:r>
-        <w:t>);</w:t>
-      </w:r>
-      <w:r>
-        <w:br/>
-        <w:t xml:space="preserve">  B </w:t>
-      </w:r>
-      <w:proofErr w:type="spellStart"/>
-      <w:r>
-        <w:t>b</w:t>
-      </w:r>
-      <w:proofErr w:type="spellEnd"/>
-      <w:r>
-        <w:t xml:space="preserve"> = new B();</w:t>
+        <w:t xml:space="preserve">test() { </w:t>
+      </w:r>
+      <w:r>
+        <w:br/>
+        <w:t xml:space="preserve">  A a = new A();</w:t>
+      </w:r>
+      <w:r>
+        <w:br/>
+        <w:t xml:space="preserve">  B b = new B();</w:t>
       </w:r>
       <w:r>
         <w:br/>
@@ -4854,34 +3373,11 @@
       </w:r>
       <w:r>
         <w:br/>
-      </w:r>
-      <w:proofErr w:type="gramStart"/>
-      <w:r>
-        <w:t>demo(</w:t>
-      </w:r>
-      <w:proofErr w:type="gramEnd"/>
-      <w:r>
-        <w:t xml:space="preserve">) { </w:t>
-      </w:r>
-      <w:r>
-        <w:br/>
-        <w:t xml:space="preserve"> X </w:t>
-      </w:r>
-      <w:proofErr w:type="spellStart"/>
-      <w:r>
-        <w:t>x</w:t>
-      </w:r>
-      <w:proofErr w:type="spellEnd"/>
-      <w:r>
-        <w:t xml:space="preserve"> = new </w:t>
-      </w:r>
-      <w:proofErr w:type="gramStart"/>
-      <w:r>
-        <w:t>X(</w:t>
-      </w:r>
-      <w:proofErr w:type="gramEnd"/>
-      <w:r>
-        <w:t>);</w:t>
+        <w:t xml:space="preserve">demo() { </w:t>
+      </w:r>
+      <w:r>
+        <w:br/>
+        <w:t xml:space="preserve"> X x = new X();</w:t>
       </w:r>
       <w:r>
         <w:br/>
@@ -4893,26 +3389,10 @@
         <w:ind w:left="0" w:firstLine="0"/>
       </w:pPr>
       <w:r>
-        <w:t xml:space="preserve">Here once the </w:t>
-      </w:r>
-      <w:proofErr w:type="gramStart"/>
-      <w:r>
-        <w:t>test(</w:t>
-      </w:r>
-      <w:proofErr w:type="gramEnd"/>
-      <w:r>
-        <w:t>) method is completed its execution, a &amp; b references will be removed whose objects are eligible for garbage collection</w:t>
-      </w:r>
-      <w:r>
-        <w:t xml:space="preserve">, when garbage collector marks the </w:t>
-      </w:r>
-      <w:proofErr w:type="gramStart"/>
-      <w:r>
-        <w:t>object</w:t>
-      </w:r>
-      <w:proofErr w:type="gramEnd"/>
-      <w:r>
-        <w:t xml:space="preserve"> it will find two types of objects</w:t>
+        <w:t>Here once the test() method is completed its execution, a &amp; b references will be removed whose objects are eligible for garbage collection</w:t>
+      </w:r>
+      <w:r>
+        <w:t>, when garbage collector marks the object it will find two types of objects</w:t>
       </w:r>
       <w:r>
         <w:t>.</w:t>
@@ -4982,124 +3462,11 @@
       <w:pPr>
         <w:ind w:left="0" w:firstLine="0"/>
       </w:pPr>
-      <w:proofErr w:type="spellStart"/>
-      <w:proofErr w:type="gramStart"/>
-      <w:r>
-        <w:t>concat</w:t>
-      </w:r>
-      <w:proofErr w:type="spellEnd"/>
-      <w:r>
-        <w:t>(</w:t>
-      </w:r>
-      <w:proofErr w:type="gramEnd"/>
-      <w:r>
-        <w:t xml:space="preserve">), </w:t>
-      </w:r>
-      <w:proofErr w:type="gramStart"/>
-      <w:r>
-        <w:t>toUpperCase(</w:t>
-      </w:r>
-      <w:proofErr w:type="gramEnd"/>
-      <w:r>
-        <w:t xml:space="preserve">), </w:t>
-      </w:r>
-      <w:proofErr w:type="gramStart"/>
-      <w:r>
-        <w:t>toLowerCase(</w:t>
-      </w:r>
-      <w:proofErr w:type="gramEnd"/>
-      <w:r>
-        <w:t xml:space="preserve">), </w:t>
-      </w:r>
-      <w:proofErr w:type="spellStart"/>
-      <w:proofErr w:type="gramStart"/>
-      <w:r>
-        <w:t>charAt</w:t>
-      </w:r>
-      <w:proofErr w:type="spellEnd"/>
-      <w:r>
-        <w:t>(</w:t>
-      </w:r>
-      <w:proofErr w:type="gramEnd"/>
-      <w:r>
-        <w:t xml:space="preserve">), </w:t>
-      </w:r>
-      <w:proofErr w:type="gramStart"/>
-      <w:r>
-        <w:t>length(</w:t>
-      </w:r>
-      <w:proofErr w:type="gramEnd"/>
-      <w:r>
-        <w:t xml:space="preserve">), </w:t>
-      </w:r>
-      <w:proofErr w:type="gramStart"/>
-      <w:r>
-        <w:t>equals(</w:t>
-      </w:r>
-      <w:proofErr w:type="gramEnd"/>
-      <w:r>
-        <w:t xml:space="preserve">), </w:t>
-      </w:r>
-      <w:proofErr w:type="spellStart"/>
-      <w:proofErr w:type="gramStart"/>
-      <w:r>
-        <w:t>equalsIgnoreCase</w:t>
-      </w:r>
-      <w:proofErr w:type="spellEnd"/>
-      <w:r>
-        <w:t>(</w:t>
-      </w:r>
-      <w:proofErr w:type="gramEnd"/>
-      <w:r>
-        <w:t xml:space="preserve">), </w:t>
-      </w:r>
-      <w:proofErr w:type="gramStart"/>
-      <w:r>
-        <w:t>substring(</w:t>
-      </w:r>
-      <w:proofErr w:type="gramEnd"/>
-      <w:r>
-        <w:t xml:space="preserve">), </w:t>
-      </w:r>
-      <w:proofErr w:type="spellStart"/>
-      <w:proofErr w:type="gramStart"/>
-      <w:r>
-        <w:t>indexOf</w:t>
-      </w:r>
-      <w:proofErr w:type="spellEnd"/>
-      <w:r>
-        <w:t>(</w:t>
-      </w:r>
-      <w:proofErr w:type="gramEnd"/>
-      <w:r>
-        <w:t>)</w:t>
-      </w:r>
-      <w:r>
-        <w:t xml:space="preserve">, </w:t>
-      </w:r>
-      <w:proofErr w:type="gramStart"/>
-      <w:r>
-        <w:t>split(</w:t>
-      </w:r>
-      <w:proofErr w:type="gramEnd"/>
-      <w:r>
-        <w:t xml:space="preserve">), </w:t>
-      </w:r>
-      <w:proofErr w:type="gramStart"/>
-      <w:r>
-        <w:t>strip(</w:t>
-      </w:r>
-      <w:proofErr w:type="gramEnd"/>
-      <w:r>
-        <w:t xml:space="preserve">), </w:t>
-      </w:r>
-      <w:proofErr w:type="gramStart"/>
-      <w:r>
-        <w:t>isBlank(</w:t>
-      </w:r>
-      <w:proofErr w:type="gramEnd"/>
-      <w:r>
-        <w:t>)</w:t>
+      <w:r>
+        <w:t>concat(), toUpperCase(), toLowerCase(), charAt(), length(), equals(), equalsIgnoreCase(), substring(), indexOf()</w:t>
+      </w:r>
+      <w:r>
+        <w:t>, split(), strip(), isBlank()</w:t>
       </w:r>
       <w:r>
         <w:t xml:space="preserve"> and so on.</w:t>
@@ -5118,18 +3485,10 @@
       </w:r>
       <w:r>
         <w:br/>
-        <w:t>s2 = “hello</w:t>
-      </w:r>
-      <w:proofErr w:type="gramStart"/>
-      <w:r>
-        <w:t>”;</w:t>
-      </w:r>
-      <w:r>
-        <w:t xml:space="preserve">  /</w:t>
-      </w:r>
-      <w:proofErr w:type="gramEnd"/>
-      <w:r>
-        <w:t xml:space="preserve">/ s1 == s2 &gt;&gt; true </w:t>
+        <w:t>s2 = “hello”;</w:t>
+      </w:r>
+      <w:r>
+        <w:t xml:space="preserve">  // s1 == s2 &gt;&gt; true </w:t>
       </w:r>
       <w:r>
         <w:br/>
@@ -5154,15 +3513,7 @@
         <w:ind w:left="0" w:firstLine="0"/>
       </w:pPr>
       <w:r>
-        <w:t>s</w:t>
-      </w:r>
-      <w:proofErr w:type="gramStart"/>
-      <w:r>
-        <w:t>1.equals</w:t>
-      </w:r>
-      <w:proofErr w:type="gramEnd"/>
-      <w:r>
-        <w:t>(s3); // compares content instead of address</w:t>
+        <w:t>s1.equals(s3); // compares content instead of address</w:t>
       </w:r>
       <w:r>
         <w:br/>
@@ -5174,15 +3525,7 @@
       </w:r>
       <w:r>
         <w:br/>
-        <w:t>s1 = s</w:t>
-      </w:r>
-      <w:proofErr w:type="gramStart"/>
-      <w:r>
-        <w:t>1.concat</w:t>
-      </w:r>
-      <w:proofErr w:type="gramEnd"/>
-      <w:r>
-        <w:t>(“12345”);</w:t>
+        <w:t>s1 = s1.concat(“12345”);</w:t>
       </w:r>
       <w:r>
         <w:br/>
@@ -5222,23 +3565,7 @@
         <w:t>ex:</w:t>
       </w:r>
       <w:r>
-        <w:t xml:space="preserve"> Thread class is having a nested </w:t>
-      </w:r>
-      <w:proofErr w:type="spellStart"/>
-      <w:r>
-        <w:t>enum</w:t>
-      </w:r>
-      <w:proofErr w:type="spellEnd"/>
-      <w:r>
-        <w:t xml:space="preserve"> called State, </w:t>
-      </w:r>
-      <w:proofErr w:type="spellStart"/>
-      <w:r>
-        <w:t>enum</w:t>
-      </w:r>
-      <w:proofErr w:type="spellEnd"/>
-      <w:r>
-        <w:t xml:space="preserve"> is also a type of class but will have fixed set of constants.</w:t>
+        <w:t xml:space="preserve"> Thread class is having a nested enum called State, enum is also a type of class but will have fixed set of constants.</w:t>
       </w:r>
     </w:p>
     <w:p>
@@ -5301,19 +3628,11 @@
       <w:pPr>
         <w:ind w:left="0" w:firstLine="0"/>
       </w:pPr>
-      <w:proofErr w:type="spellStart"/>
-      <w:r>
-        <w:rPr>
-          <w:highlight w:val="yellow"/>
-        </w:rPr>
-        <w:t>enum</w:t>
-      </w:r>
-      <w:proofErr w:type="spellEnd"/>
-      <w:r>
-        <w:rPr>
-          <w:highlight w:val="yellow"/>
-        </w:rPr>
-        <w:t>:</w:t>
+      <w:r>
+        <w:rPr>
+          <w:highlight w:val="yellow"/>
+        </w:rPr>
+        <w:t>enum:</w:t>
       </w:r>
       <w:r>
         <w:t xml:space="preserve"> it is a type of class which helps you to create fixed set of named constants</w:t>
@@ -5323,13 +3642,8 @@
       <w:pPr>
         <w:ind w:left="0" w:firstLine="0"/>
       </w:pPr>
-      <w:proofErr w:type="spellStart"/>
-      <w:r>
-        <w:t>enum</w:t>
-      </w:r>
-      <w:proofErr w:type="spellEnd"/>
-      <w:r>
-        <w:t xml:space="preserve"> Gender { </w:t>
+      <w:r>
+        <w:t xml:space="preserve">enum Gender { </w:t>
       </w:r>
       <w:r>
         <w:br/>
@@ -5341,48 +3655,19 @@
       </w:r>
       <w:r>
         <w:br/>
-        <w:t xml:space="preserve">You can create a variable of Gender which can accept either MALE or FEMALE value </w:t>
-      </w:r>
-      <w:proofErr w:type="spellStart"/>
-      <w:r>
-        <w:t>onlye</w:t>
-      </w:r>
-      <w:proofErr w:type="spellEnd"/>
-      <w:r>
-        <w:br/>
-        <w:t xml:space="preserve">Gender gen1 = </w:t>
-      </w:r>
-      <w:proofErr w:type="spellStart"/>
-      <w:r>
-        <w:t>Gender.MALE</w:t>
-      </w:r>
-      <w:proofErr w:type="spellEnd"/>
-      <w:r>
-        <w:t>;</w:t>
-      </w:r>
-      <w:r>
-        <w:br/>
-        <w:t xml:space="preserve">Gender gen2 = </w:t>
-      </w:r>
-      <w:proofErr w:type="spellStart"/>
-      <w:r>
-        <w:t>Gender.FEMALE</w:t>
-      </w:r>
-      <w:proofErr w:type="spellEnd"/>
-      <w:r>
-        <w:t>;</w:t>
-      </w:r>
-      <w:r>
-        <w:br/>
-        <w:t xml:space="preserve">gen1 = </w:t>
-      </w:r>
-      <w:proofErr w:type="spellStart"/>
-      <w:r>
-        <w:t>Gender.XYZ</w:t>
-      </w:r>
-      <w:proofErr w:type="spellEnd"/>
-      <w:r>
-        <w:t>; // error</w:t>
+        <w:t>You can create a variable of Gender which can accept either MALE or FEMALE value onlye</w:t>
+      </w:r>
+      <w:r>
+        <w:br/>
+        <w:t>Gender gen1 = Gender.MALE;</w:t>
+      </w:r>
+      <w:r>
+        <w:br/>
+        <w:t>Gender gen2 = Gender.FEMALE;</w:t>
+      </w:r>
+      <w:r>
+        <w:br/>
+        <w:t>gen1 = Gender.XYZ; // error</w:t>
       </w:r>
     </w:p>
     <w:p>
@@ -5401,19 +3686,11 @@
       <w:r>
         <w:t xml:space="preserve">you can create an </w:t>
       </w:r>
-      <w:proofErr w:type="spellStart"/>
       <w:r>
         <w:rPr>
           <w:color w:val="FF0000"/>
         </w:rPr>
-        <w:t>enum</w:t>
-      </w:r>
-      <w:proofErr w:type="spellEnd"/>
-      <w:r>
-        <w:rPr>
-          <w:color w:val="FF0000"/>
-        </w:rPr>
-        <w:t xml:space="preserve"> Gender</w:t>
+        <w:t>enum Gender</w:t>
       </w:r>
       <w:r>
         <w:rPr>
@@ -5448,101 +3725,19 @@
       </w:r>
       <w:r>
         <w:br/>
-        <w:t xml:space="preserve">   id, name, time, location, </w:t>
-      </w:r>
-      <w:proofErr w:type="spellStart"/>
-      <w:r>
-        <w:t>organizerNames</w:t>
-      </w:r>
-      <w:proofErr w:type="spellEnd"/>
-      <w:r>
-        <w:t xml:space="preserve">, </w:t>
-      </w:r>
-      <w:proofErr w:type="spellStart"/>
-      <w:r>
-        <w:t>startDate</w:t>
-      </w:r>
-      <w:proofErr w:type="spellEnd"/>
-      <w:r>
-        <w:t xml:space="preserve">, </w:t>
-      </w:r>
-      <w:proofErr w:type="spellStart"/>
-      <w:r>
-        <w:t>endDate</w:t>
-      </w:r>
-      <w:proofErr w:type="spellEnd"/>
-      <w:r>
-        <w:t>; // properties</w:t>
-      </w:r>
-      <w:r>
-        <w:br/>
-        <w:t xml:space="preserve">   </w:t>
-      </w:r>
-      <w:proofErr w:type="spellStart"/>
-      <w:proofErr w:type="gramStart"/>
-      <w:r>
-        <w:t>updateEvent</w:t>
-      </w:r>
-      <w:proofErr w:type="spellEnd"/>
-      <w:r>
-        <w:t>(</w:t>
-      </w:r>
-      <w:proofErr w:type="spellStart"/>
-      <w:proofErr w:type="gramEnd"/>
-      <w:r>
-        <w:t>startDate</w:t>
-      </w:r>
-      <w:proofErr w:type="spellEnd"/>
-      <w:r>
-        <w:t xml:space="preserve">, </w:t>
-      </w:r>
-      <w:proofErr w:type="spellStart"/>
-      <w:r>
-        <w:t>endDate</w:t>
-      </w:r>
-      <w:proofErr w:type="spellEnd"/>
-      <w:r>
-        <w:t xml:space="preserve">) </w:t>
-      </w:r>
-      <w:proofErr w:type="gramStart"/>
-      <w:r>
-        <w:t>{ }</w:t>
-      </w:r>
-      <w:proofErr w:type="gramEnd"/>
-      <w:r>
-        <w:t xml:space="preserve"> </w:t>
-      </w:r>
-      <w:r>
-        <w:br/>
-        <w:t xml:space="preserve">    </w:t>
-      </w:r>
-      <w:proofErr w:type="spellStart"/>
-      <w:r>
-        <w:t>updateEventTime</w:t>
-      </w:r>
-      <w:proofErr w:type="spellEnd"/>
-      <w:r>
-        <w:t xml:space="preserve">(time) </w:t>
-      </w:r>
-      <w:proofErr w:type="gramStart"/>
-      <w:r>
-        <w:t>{ }</w:t>
-      </w:r>
-      <w:proofErr w:type="gramEnd"/>
-      <w:r>
-        <w:t xml:space="preserve"> </w:t>
-      </w:r>
-      <w:r>
-        <w:br/>
-        <w:t xml:space="preserve">    display(id) </w:t>
-      </w:r>
-      <w:proofErr w:type="gramStart"/>
-      <w:r>
-        <w:t>{ …</w:t>
-      </w:r>
-      <w:proofErr w:type="gramEnd"/>
-      <w:r>
-        <w:t xml:space="preserve"> } // display the event details based on the id</w:t>
+        <w:t xml:space="preserve">   id, name, time, location, organizerNames, startDate, endDate; // properties</w:t>
+      </w:r>
+      <w:r>
+        <w:br/>
+        <w:t xml:space="preserve">   updateEvent(startDate, endDate) { } </w:t>
+      </w:r>
+      <w:r>
+        <w:br/>
+        <w:t xml:space="preserve">    updateEventTime(time) { } </w:t>
+      </w:r>
+      <w:r>
+        <w:br/>
+        <w:t xml:space="preserve">    display(id) { … } // display the event details based on the id</w:t>
       </w:r>
       <w:r>
         <w:br/>
@@ -5550,26 +3745,8 @@
       </w:r>
       <w:r>
         <w:br/>
-        <w:t xml:space="preserve">main method -&gt; you can create 3 to 4 event objects -&gt; display all the events -&gt; </w:t>
-      </w:r>
-      <w:proofErr w:type="spellStart"/>
-      <w:proofErr w:type="gramStart"/>
-      <w:r>
-        <w:t>updateEvent</w:t>
-      </w:r>
-      <w:proofErr w:type="spellEnd"/>
-      <w:r>
-        <w:t>(</w:t>
-      </w:r>
-      <w:proofErr w:type="gramEnd"/>
-      <w:r>
-        <w:t xml:space="preserve">) &amp; display the </w:t>
-      </w:r>
-      <w:proofErr w:type="spellStart"/>
-      <w:r>
-        <w:t>updatedEvent</w:t>
-      </w:r>
-      <w:proofErr w:type="spellEnd"/>
+        <w:t>main method -&gt; you can create 3 to 4 event objects -&gt; display all the events -&gt; updateEvent() &amp; display the updatedEvent</w:t>
+      </w:r>
     </w:p>
     <w:p>
       <w:pPr>
@@ -5759,18 +3936,10 @@
         <w:ind w:left="0" w:firstLine="0"/>
       </w:pPr>
       <w:r>
-        <w:t xml:space="preserve">Collection can maintain multiple objects and it is dynamic in </w:t>
-      </w:r>
-      <w:proofErr w:type="gramStart"/>
-      <w:r>
-        <w:t>nature</w:t>
-      </w:r>
-      <w:r>
-        <w:t>,</w:t>
-      </w:r>
-      <w:proofErr w:type="gramEnd"/>
-      <w:r>
-        <w:t xml:space="preserve"> it has predefined classes &amp; interfaces that can maintain the objects in various forms</w:t>
+        <w:t>Collection can maintain multiple objects and it is dynamic in nature</w:t>
+      </w:r>
+      <w:r>
+        <w:t>, it has predefined classes &amp; interfaces that can maintain the objects in various forms</w:t>
       </w:r>
     </w:p>
     <w:p>
@@ -5786,45 +3955,16 @@
       <w:pPr>
         <w:ind w:left="0" w:firstLine="0"/>
       </w:pPr>
-      <w:proofErr w:type="gramStart"/>
-      <w:r>
-        <w:t>Employee[</w:t>
-      </w:r>
-      <w:proofErr w:type="gramEnd"/>
-      <w:r>
-        <w:t xml:space="preserve">] employees = new </w:t>
-      </w:r>
-      <w:proofErr w:type="gramStart"/>
-      <w:r>
-        <w:t>Employee[</w:t>
-      </w:r>
-      <w:proofErr w:type="gramEnd"/>
-      <w:r>
-        <w:t>5]; // object array</w:t>
-      </w:r>
-    </w:p>
-    <w:p>
-      <w:pPr>
-        <w:ind w:left="0" w:firstLine="0"/>
-      </w:pPr>
-      <w:r>
-        <w:t xml:space="preserve">// employees can store maximum 5 employee objects, from </w:t>
-      </w:r>
-      <w:proofErr w:type="gramStart"/>
-      <w:r>
-        <w:t>employees[</w:t>
-      </w:r>
-      <w:proofErr w:type="gramEnd"/>
-      <w:r>
-        <w:t xml:space="preserve">0] to </w:t>
-      </w:r>
-      <w:proofErr w:type="gramStart"/>
-      <w:r>
-        <w:t>employees[</w:t>
-      </w:r>
-      <w:proofErr w:type="gramEnd"/>
-      <w:r>
-        <w:t>4]</w:t>
+      <w:r>
+        <w:t>Employee[] employees = new Employee[5]; // object array</w:t>
+      </w:r>
+    </w:p>
+    <w:p>
+      <w:pPr>
+        <w:ind w:left="0" w:firstLine="0"/>
+      </w:pPr>
+      <w:r>
+        <w:t>// employees can store maximum 5 employee objects, from employees[0] to employees[4]</w:t>
       </w:r>
     </w:p>
     <w:p>
@@ -5936,15 +4076,7 @@
               <w:ind w:left="0" w:firstLine="0"/>
             </w:pPr>
             <w:r>
-              <w:t xml:space="preserve">You get inbuilt methods to add, </w:t>
-            </w:r>
-            <w:proofErr w:type="gramStart"/>
-            <w:r>
-              <w:t>remove,  iterate</w:t>
-            </w:r>
-            <w:proofErr w:type="gramEnd"/>
-            <w:r>
-              <w:t xml:space="preserve"> the elements</w:t>
+              <w:t>You get inbuilt methods to add, remove,  iterate the elements</w:t>
             </w:r>
           </w:p>
         </w:tc>
@@ -6019,15 +4151,7 @@
         <w:t>Note:</w:t>
       </w:r>
       <w:r>
-        <w:t xml:space="preserve"> You don’t need to know how </w:t>
-      </w:r>
-      <w:proofErr w:type="gramStart"/>
-      <w:r>
-        <w:t>these algorithm</w:t>
-      </w:r>
-      <w:proofErr w:type="gramEnd"/>
-      <w:r>
-        <w:t xml:space="preserve"> is internally implemented, instead you must know how they maintain the data</w:t>
+        <w:t xml:space="preserve"> You don’t need to know how these algorithm is internally implemented, instead you must know how they maintain the data</w:t>
       </w:r>
     </w:p>
     <w:p>
@@ -6071,15 +4195,7 @@
         <w:t xml:space="preserve"> Maintains the elements in Sequential order</w:t>
       </w:r>
       <w:r>
-        <w:t xml:space="preserve">, ex: online </w:t>
-      </w:r>
-      <w:proofErr w:type="gramStart"/>
-      <w:r>
-        <w:t>token based</w:t>
-      </w:r>
-      <w:proofErr w:type="gramEnd"/>
-      <w:r>
-        <w:t xml:space="preserve"> processing</w:t>
+        <w:t>, ex: online token based processing</w:t>
       </w:r>
     </w:p>
     <w:p>
@@ -6094,15 +4210,7 @@
         <w:t>HashSet:</w:t>
       </w:r>
       <w:r>
-        <w:t xml:space="preserve"> Maintains the elements in Random order, but it is faster in retrieving the data, because it uses </w:t>
-      </w:r>
-      <w:proofErr w:type="gramStart"/>
-      <w:r>
-        <w:t>hash based</w:t>
-      </w:r>
-      <w:proofErr w:type="gramEnd"/>
-      <w:r>
-        <w:t xml:space="preserve"> algorithm</w:t>
+        <w:t xml:space="preserve"> Maintains the elements in Random order, but it is faster in retrieving the data, because it uses hash based algorithm</w:t>
       </w:r>
     </w:p>
     <w:p>
@@ -6118,7 +4226,6 @@
       <w:r>
         <w:t xml:space="preserve"> It is used to process the data after removing, it provides methods like </w:t>
       </w:r>
-      <w:proofErr w:type="gramStart"/>
       <w:r>
         <w:rPr>
           <w:highlight w:val="yellow"/>
@@ -6126,30 +4233,18 @@
         <w:t>poll</w:t>
       </w:r>
       <w:r>
-        <w:t>(</w:t>
-      </w:r>
-      <w:proofErr w:type="gramEnd"/>
-      <w:r>
-        <w:t>) to remove the element</w:t>
-      </w:r>
-    </w:p>
-    <w:p>
-      <w:pPr>
-        <w:ind w:left="0" w:firstLine="0"/>
-      </w:pPr>
-      <w:proofErr w:type="spellStart"/>
-      <w:r>
-        <w:rPr>
-          <w:highlight w:val="yellow"/>
-        </w:rPr>
-        <w:t>PriorityQueue</w:t>
-      </w:r>
-      <w:proofErr w:type="spellEnd"/>
-      <w:r>
-        <w:rPr>
-          <w:highlight w:val="yellow"/>
-        </w:rPr>
-        <w:t>:</w:t>
+        <w:t>() to remove the element</w:t>
+      </w:r>
+    </w:p>
+    <w:p>
+      <w:pPr>
+        <w:ind w:left="0" w:firstLine="0"/>
+      </w:pPr>
+      <w:r>
+        <w:rPr>
+          <w:highlight w:val="yellow"/>
+        </w:rPr>
+        <w:t>PriorityQueue:</w:t>
       </w:r>
       <w:r>
         <w:t xml:space="preserve"> It removes the element based on the priority i.e., sorted order</w:t>
@@ -6168,13 +4263,8 @@
         <w:ind w:left="0" w:firstLine="0"/>
       </w:pPr>
       <w:r>
-        <w:t>stock market [ order1(1000), order2(1005), order3(990</w:t>
-      </w:r>
-      <w:proofErr w:type="gramStart"/>
-      <w:r>
-        <w:t>) ]</w:t>
-      </w:r>
-      <w:proofErr w:type="gramEnd"/>
+        <w:t>stock market [ order1(1000), order2(1005), order3(990) ]</w:t>
+      </w:r>
     </w:p>
     <w:p>
       <w:pPr>
@@ -6205,15 +4295,7 @@
         <w:t>poll in Queue vs remove in Collection:</w:t>
       </w:r>
       <w:r>
-        <w:t xml:space="preserve"> </w:t>
-      </w:r>
-      <w:proofErr w:type="gramStart"/>
-      <w:r>
-        <w:t>poll(</w:t>
-      </w:r>
-      <w:proofErr w:type="gramEnd"/>
-      <w:r>
-        <w:t>) is part of Queue that can remove the element either in sorted order or FIFO order, however remove in Collection removes the particular element</w:t>
+        <w:t xml:space="preserve"> poll() is part of Queue that can remove the element either in sorted order or FIFO order, however remove in Collection removes the particular element</w:t>
       </w:r>
     </w:p>
     <w:p>
@@ -6320,15 +4402,7 @@
         <w:ind w:left="0" w:firstLine="0"/>
       </w:pPr>
       <w:r>
-        <w:t xml:space="preserve">List al = new </w:t>
-      </w:r>
-      <w:proofErr w:type="gramStart"/>
-      <w:r>
-        <w:t>ArrayList(</w:t>
-      </w:r>
-      <w:proofErr w:type="gramEnd"/>
-      <w:r>
-        <w:t xml:space="preserve">); </w:t>
+        <w:t xml:space="preserve">List al = new ArrayList(); </w:t>
       </w:r>
       <w:r>
         <w:br/>
@@ -6336,14 +4410,7 @@
       </w:r>
       <w:r>
         <w:br/>
-      </w:r>
-      <w:proofErr w:type="gramStart"/>
-      <w:r>
-        <w:t>al.add(</w:t>
-      </w:r>
-      <w:proofErr w:type="gramEnd"/>
-      <w:r>
-        <w:t>88.5);</w:t>
+        <w:t>al.add(88.5);</w:t>
       </w:r>
       <w:r>
         <w:br/>
@@ -6351,22 +4418,7 @@
       </w:r>
       <w:r>
         <w:br/>
-      </w:r>
-      <w:proofErr w:type="gramStart"/>
-      <w:r>
-        <w:t>al.add(</w:t>
-      </w:r>
-      <w:proofErr w:type="gramEnd"/>
-      <w:r>
-        <w:t xml:space="preserve">new </w:t>
-      </w:r>
-      <w:proofErr w:type="gramStart"/>
-      <w:r>
-        <w:t>Employee(</w:t>
-      </w:r>
-      <w:proofErr w:type="gramEnd"/>
-      <w:r>
-        <w:t>…));</w:t>
+        <w:t>al.add(new Employee(…));</w:t>
       </w:r>
       <w:r>
         <w:br/>
@@ -6423,14 +4475,7 @@
       </w:r>
       <w:r>
         <w:br/>
-      </w:r>
-      <w:proofErr w:type="gramStart"/>
-      <w:r>
-        <w:t>al.add(</w:t>
-      </w:r>
-      <w:proofErr w:type="gramEnd"/>
-      <w:r>
-        <w:t>44.5); // compilation error</w:t>
+        <w:t>al.add(44.5); // compilation error</w:t>
       </w:r>
     </w:p>
     <w:p>
@@ -6446,39 +4491,15 @@
         <w:ind w:left="0" w:firstLine="0"/>
       </w:pPr>
       <w:r>
-        <w:t>List&lt;int&gt; al = new ArrayList&lt;int</w:t>
-      </w:r>
-      <w:proofErr w:type="gramStart"/>
-      <w:r>
-        <w:t>&gt;(</w:t>
-      </w:r>
-      <w:proofErr w:type="gramEnd"/>
-      <w:r>
-        <w:t>); // wrong</w:t>
-      </w:r>
-      <w:r>
-        <w:br/>
-        <w:t>List&lt;Double&gt; al = new ArrayList&lt;Double</w:t>
-      </w:r>
-      <w:proofErr w:type="gramStart"/>
-      <w:r>
-        <w:t>&gt;(</w:t>
-      </w:r>
-      <w:proofErr w:type="gramEnd"/>
-      <w:r>
-        <w:t>); // correct</w:t>
-      </w:r>
-      <w:r>
-        <w:br/>
-        <w:t>List&lt;Employee&gt; al = new ArrayList&lt;Employee</w:t>
-      </w:r>
-      <w:proofErr w:type="gramStart"/>
-      <w:r>
-        <w:t>&gt;(</w:t>
-      </w:r>
-      <w:proofErr w:type="gramEnd"/>
-      <w:r>
-        <w:t>); // correct</w:t>
+        <w:t>List&lt;int&gt; al = new ArrayList&lt;int&gt;(); // wrong</w:t>
+      </w:r>
+      <w:r>
+        <w:br/>
+        <w:t>List&lt;Double&gt; al = new ArrayList&lt;Double&gt;(); // correct</w:t>
+      </w:r>
+      <w:r>
+        <w:br/>
+        <w:t>List&lt;Employee&gt; al = new ArrayList&lt;Employee&gt;(); // correct</w:t>
       </w:r>
     </w:p>
     <w:p>
@@ -6561,19 +4582,11 @@
       <w:r>
         <w:t xml:space="preserve">Collection has </w:t>
       </w:r>
-      <w:proofErr w:type="gramStart"/>
-      <w:r>
-        <w:rPr>
-          <w:highlight w:val="yellow"/>
-        </w:rPr>
-        <w:t>iterator(</w:t>
-      </w:r>
-      <w:proofErr w:type="gramEnd"/>
-      <w:r>
-        <w:rPr>
-          <w:highlight w:val="yellow"/>
-        </w:rPr>
-        <w:t>)</w:t>
+      <w:r>
+        <w:rPr>
+          <w:highlight w:val="yellow"/>
+        </w:rPr>
+        <w:t>iterator()</w:t>
       </w:r>
       <w:r>
         <w:t xml:space="preserve"> method which you must call to get the Iterator reference</w:t>
@@ -6585,300 +4598,469 @@
         <w:rPr>
           <w:color w:val="FF0000"/>
         </w:rPr>
-        <w:t xml:space="preserve">Iterator&lt;Integer&gt; itr = </w:t>
-      </w:r>
-      <w:proofErr w:type="gramStart"/>
+        <w:t>Iterator&lt;Integer&gt; itr = al.iterator();</w:t>
+      </w:r>
       <w:r>
         <w:rPr>
           <w:color w:val="FF0000"/>
         </w:rPr>
-        <w:t>al.iterator</w:t>
-      </w:r>
-      <w:proofErr w:type="gramEnd"/>
+        <w:br/>
+      </w:r>
+      <w:r>
+        <w:t xml:space="preserve">while(itr.hasNext()) { </w:t>
+      </w:r>
+      <w:r>
+        <w:br/>
+      </w:r>
+      <w:r>
+        <w:lastRenderedPageBreak/>
+        <w:t xml:space="preserve">   int ele = itr.next();</w:t>
+      </w:r>
+      <w:r>
+        <w:br/>
+        <w:t xml:space="preserve">   if(ele == 5) { itr.remove(); // removes the element 5 }</w:t>
+      </w:r>
+      <w:r>
+        <w:br/>
+        <w:t>}</w:t>
+      </w:r>
+    </w:p>
+    <w:p>
+      <w:pPr>
+        <w:ind w:left="0" w:firstLine="0"/>
+      </w:pPr>
+      <w:r>
+        <w:rPr>
+          <w:highlight w:val="yellow"/>
+        </w:rPr>
+        <w:t>Example</w:t>
+      </w:r>
+      <w:r>
+        <w:br/>
+      </w:r>
+      <w:r>
+        <w:t>List&lt;Integer&gt; al = new ArrayList&lt;Integer&gt;();</w:t>
+      </w:r>
+    </w:p>
+    <w:p>
+      <w:pPr>
+        <w:ind w:left="0" w:firstLine="0"/>
+      </w:pPr>
+      <w:r>
+        <w:t>al.add(50); al.add(20); al.add(30); al.add(5); al.add(40); al.add(5);   al.add(20);   al.add(5);</w:t>
+      </w:r>
+    </w:p>
+    <w:p>
+      <w:pPr>
+        <w:ind w:left="0" w:firstLine="0"/>
+      </w:pPr>
+      <w:r>
+        <w:t>al [50, 20, 30, 5, 40, 5, 20, 5]</w:t>
+      </w:r>
+    </w:p>
+    <w:p>
+      <w:pPr>
+        <w:ind w:left="0" w:firstLine="0"/>
+      </w:pPr>
       <w:r>
         <w:rPr>
           <w:color w:val="FF0000"/>
         </w:rPr>
-        <w:t>();</w:t>
-      </w:r>
+        <w:t xml:space="preserve">al.remove(5); </w:t>
+      </w:r>
+      <w:r>
+        <w:t>// remove the element present in 5th index</w:t>
+      </w:r>
+    </w:p>
+    <w:p>
+      <w:pPr>
+        <w:ind w:left="0" w:firstLine="0"/>
+      </w:pPr>
       <w:r>
         <w:rPr>
           <w:color w:val="FF0000"/>
         </w:rPr>
-        <w:br/>
-      </w:r>
-      <w:r>
-        <w:t>while(</w:t>
-      </w:r>
-      <w:proofErr w:type="gramStart"/>
-      <w:r>
-        <w:t>itr.hasNext</w:t>
-      </w:r>
-      <w:proofErr w:type="gramEnd"/>
-      <w:r>
-        <w:t xml:space="preserve">()) { </w:t>
-      </w:r>
-      <w:r>
-        <w:br/>
-      </w:r>
-      <w:r>
+        <w:t xml:space="preserve">al.remove(Integer.valueOf(5)); </w:t>
+      </w:r>
+      <w:r>
+        <w:t>// removes the value 5</w:t>
+      </w:r>
+    </w:p>
+    <w:p>
+      <w:pPr>
+        <w:ind w:left="0" w:firstLine="0"/>
+      </w:pPr>
+      <w:r>
+        <w:t>Iterator&lt;Integer&gt; itr = al.iterator();</w:t>
+      </w:r>
+    </w:p>
+    <w:p>
+      <w:pPr>
+        <w:ind w:left="0" w:firstLine="0"/>
+      </w:pPr>
+      <w:r>
+        <w:t>v = 5</w:t>
+      </w:r>
+    </w:p>
+    <w:p>
+      <w:pPr>
+        <w:ind w:left="0" w:firstLine="0"/>
+        <w:rPr>
+          <w:color w:val="FF0000"/>
+        </w:rPr>
+      </w:pPr>
+      <w:r>
+        <w:t xml:space="preserve">itr.hasNext() -&gt; it.next() == 5 -&gt; </w:t>
+      </w:r>
+      <w:r>
+        <w:rPr>
+          <w:color w:val="FF0000"/>
+        </w:rPr>
+        <w:t>itr.remove()</w:t>
+      </w:r>
+    </w:p>
+    <w:p>
+      <w:pPr>
+        <w:ind w:left="0" w:firstLine="0"/>
+        <w:rPr>
+          <w:highlight w:val="yellow"/>
+        </w:rPr>
+      </w:pPr>
+    </w:p>
+    <w:p>
+      <w:pPr>
+        <w:ind w:left="0" w:firstLine="0"/>
+        <w:rPr>
+          <w:highlight w:val="yellow"/>
+        </w:rPr>
+      </w:pPr>
+    </w:p>
+    <w:p>
+      <w:pPr>
+        <w:ind w:left="0" w:firstLine="0"/>
+        <w:rPr>
+          <w:highlight w:val="yellow"/>
+        </w:rPr>
+      </w:pPr>
+    </w:p>
+    <w:p>
+      <w:pPr>
+        <w:ind w:left="0" w:firstLine="0"/>
+        <w:rPr>
+          <w:highlight w:val="yellow"/>
+        </w:rPr>
+      </w:pPr>
+    </w:p>
+    <w:p>
+      <w:pPr>
+        <w:ind w:left="0" w:firstLine="0"/>
+        <w:rPr>
+          <w:highlight w:val="yellow"/>
+        </w:rPr>
+      </w:pPr>
+    </w:p>
+    <w:p>
+      <w:pPr>
+        <w:ind w:left="0" w:firstLine="0"/>
+        <w:rPr>
+          <w:highlight w:val="yellow"/>
+        </w:rPr>
+      </w:pPr>
+    </w:p>
+    <w:p>
+      <w:pPr>
+        <w:ind w:left="0" w:firstLine="0"/>
+        <w:rPr>
+          <w:highlight w:val="yellow"/>
+        </w:rPr>
+      </w:pPr>
+    </w:p>
+    <w:p>
+      <w:pPr>
+        <w:ind w:left="0" w:firstLine="0"/>
+        <w:rPr>
+          <w:highlight w:val="yellow"/>
+        </w:rPr>
+      </w:pPr>
+    </w:p>
+    <w:p>
+      <w:pPr>
+        <w:ind w:left="0" w:firstLine="0"/>
+        <w:rPr>
+          <w:highlight w:val="yellow"/>
+        </w:rPr>
+      </w:pPr>
+    </w:p>
+    <w:p>
+      <w:pPr>
+        <w:ind w:left="0" w:firstLine="0"/>
+        <w:rPr>
+          <w:highlight w:val="yellow"/>
+        </w:rPr>
+      </w:pPr>
+    </w:p>
+    <w:p>
+      <w:pPr>
+        <w:ind w:left="0" w:firstLine="0"/>
+      </w:pPr>
+      <w:r>
+        <w:rPr>
+          <w:highlight w:val="yellow"/>
+        </w:rPr>
         <w:lastRenderedPageBreak/>
-        <w:t xml:space="preserve">   int ele = </w:t>
-      </w:r>
-      <w:proofErr w:type="gramStart"/>
-      <w:r>
-        <w:t>itr.next</w:t>
-      </w:r>
-      <w:proofErr w:type="gramEnd"/>
-      <w:r>
-        <w:t>();</w:t>
-      </w:r>
-      <w:r>
-        <w:br/>
-        <w:t xml:space="preserve">   </w:t>
-      </w:r>
-      <w:proofErr w:type="gramStart"/>
-      <w:r>
-        <w:t>if(</w:t>
-      </w:r>
-      <w:proofErr w:type="gramEnd"/>
-      <w:r>
-        <w:t xml:space="preserve">ele == 5) </w:t>
-      </w:r>
-      <w:proofErr w:type="gramStart"/>
-      <w:r>
-        <w:t>{ itr</w:t>
-      </w:r>
-      <w:proofErr w:type="gramEnd"/>
-      <w:r>
-        <w:t>.</w:t>
-      </w:r>
-      <w:proofErr w:type="gramStart"/>
-      <w:r>
-        <w:t>remove(</w:t>
-      </w:r>
-      <w:proofErr w:type="gramEnd"/>
-      <w:r>
-        <w:t xml:space="preserve">); // removes the element </w:t>
-      </w:r>
-      <w:proofErr w:type="gramStart"/>
-      <w:r>
-        <w:t>5 }</w:t>
-      </w:r>
-      <w:proofErr w:type="gramEnd"/>
-      <w:r>
-        <w:br/>
-        <w:t>}</w:t>
-      </w:r>
-    </w:p>
-    <w:p>
-      <w:pPr>
-        <w:ind w:left="0" w:firstLine="0"/>
-      </w:pPr>
-      <w:r>
-        <w:rPr>
-          <w:highlight w:val="yellow"/>
-        </w:rPr>
-        <w:t>Example</w:t>
-      </w:r>
-      <w:r>
-        <w:br/>
-      </w:r>
-      <w:r>
-        <w:t>List&lt;Integer&gt; al = new ArrayList&lt;Integer</w:t>
-      </w:r>
-      <w:proofErr w:type="gramStart"/>
-      <w:r>
-        <w:t>&gt;(</w:t>
-      </w:r>
-      <w:proofErr w:type="gramEnd"/>
-      <w:r>
-        <w:t>);</w:t>
-      </w:r>
-    </w:p>
-    <w:p>
-      <w:pPr>
-        <w:ind w:left="0" w:firstLine="0"/>
-      </w:pPr>
-      <w:proofErr w:type="gramStart"/>
-      <w:r>
-        <w:t>al.add(</w:t>
-      </w:r>
-      <w:proofErr w:type="gramEnd"/>
-      <w:r>
-        <w:t xml:space="preserve">50); </w:t>
-      </w:r>
-      <w:proofErr w:type="gramStart"/>
-      <w:r>
-        <w:t>al.add(</w:t>
-      </w:r>
-      <w:proofErr w:type="gramEnd"/>
-      <w:r>
-        <w:t xml:space="preserve">20); </w:t>
-      </w:r>
-      <w:proofErr w:type="gramStart"/>
-      <w:r>
-        <w:t>al.add(</w:t>
-      </w:r>
-      <w:proofErr w:type="gramEnd"/>
-      <w:r>
-        <w:t xml:space="preserve">30); </w:t>
-      </w:r>
-      <w:proofErr w:type="gramStart"/>
-      <w:r>
-        <w:t>al.add(</w:t>
-      </w:r>
-      <w:proofErr w:type="gramEnd"/>
-      <w:r>
-        <w:t xml:space="preserve">5); </w:t>
-      </w:r>
-      <w:proofErr w:type="gramStart"/>
-      <w:r>
-        <w:t>al.add(</w:t>
-      </w:r>
-      <w:proofErr w:type="gramEnd"/>
-      <w:r>
-        <w:t xml:space="preserve">40); </w:t>
-      </w:r>
-      <w:proofErr w:type="gramStart"/>
-      <w:r>
-        <w:t>al.add(</w:t>
-      </w:r>
-      <w:proofErr w:type="gramEnd"/>
-      <w:r>
-        <w:t>5</w:t>
-      </w:r>
-      <w:proofErr w:type="gramStart"/>
-      <w:r>
-        <w:t>);   al.add(</w:t>
-      </w:r>
-      <w:proofErr w:type="gramEnd"/>
-      <w:r>
-        <w:t>20</w:t>
-      </w:r>
-      <w:proofErr w:type="gramStart"/>
-      <w:r>
-        <w:t>);   al.add(</w:t>
-      </w:r>
-      <w:proofErr w:type="gramEnd"/>
-      <w:r>
-        <w:t>5);</w:t>
-      </w:r>
-    </w:p>
-    <w:p>
-      <w:pPr>
-        <w:ind w:left="0" w:firstLine="0"/>
-      </w:pPr>
-      <w:r>
-        <w:t>al [50, 20, 30, 5, 40, 5, 20, 5]</w:t>
-      </w:r>
-    </w:p>
-    <w:p>
-      <w:pPr>
-        <w:ind w:left="0" w:firstLine="0"/>
-      </w:pPr>
-      <w:proofErr w:type="gramStart"/>
-      <w:r>
-        <w:rPr>
-          <w:color w:val="FF0000"/>
-        </w:rPr>
-        <w:t>al.remove</w:t>
-      </w:r>
-      <w:proofErr w:type="gramEnd"/>
-      <w:r>
-        <w:rPr>
-          <w:color w:val="FF0000"/>
-        </w:rPr>
-        <w:t xml:space="preserve">(5); </w:t>
-      </w:r>
-      <w:r>
-        <w:t>// remove the element present in 5th index</w:t>
-      </w:r>
-    </w:p>
-    <w:p>
-      <w:pPr>
-        <w:ind w:left="0" w:firstLine="0"/>
-      </w:pPr>
-      <w:proofErr w:type="gramStart"/>
-      <w:r>
-        <w:rPr>
-          <w:color w:val="FF0000"/>
-        </w:rPr>
-        <w:t>al.remove</w:t>
-      </w:r>
-      <w:proofErr w:type="gramEnd"/>
-      <w:r>
-        <w:rPr>
-          <w:color w:val="FF0000"/>
-        </w:rPr>
-        <w:t xml:space="preserve">(Integer.valueOf(5)); </w:t>
-      </w:r>
-      <w:r>
-        <w:t>// removes the value 5</w:t>
-      </w:r>
-    </w:p>
-    <w:p>
-      <w:pPr>
-        <w:ind w:left="0" w:firstLine="0"/>
-      </w:pPr>
-      <w:r>
-        <w:t xml:space="preserve">Iterator&lt;Integer&gt; itr = </w:t>
-      </w:r>
-      <w:proofErr w:type="gramStart"/>
-      <w:r>
-        <w:t>al.iterator</w:t>
-      </w:r>
-      <w:proofErr w:type="gramEnd"/>
-      <w:r>
-        <w:t>();</w:t>
-      </w:r>
-    </w:p>
-    <w:p>
-      <w:pPr>
-        <w:ind w:left="0" w:firstLine="0"/>
-      </w:pPr>
-      <w:r>
-        <w:t>v = 5</w:t>
-      </w:r>
-    </w:p>
-    <w:p>
-      <w:pPr>
-        <w:ind w:left="0" w:firstLine="0"/>
-        <w:rPr>
-          <w:color w:val="FF0000"/>
-        </w:rPr>
-      </w:pPr>
-      <w:proofErr w:type="gramStart"/>
-      <w:r>
-        <w:t>itr.hasNext</w:t>
-      </w:r>
-      <w:proofErr w:type="gramEnd"/>
-      <w:r>
-        <w:t xml:space="preserve">() -&gt; </w:t>
-      </w:r>
-      <w:proofErr w:type="spellStart"/>
-      <w:proofErr w:type="gramStart"/>
-      <w:r>
-        <w:t>it.next</w:t>
-      </w:r>
-      <w:proofErr w:type="spellEnd"/>
-      <w:proofErr w:type="gramEnd"/>
-      <w:r>
-        <w:t xml:space="preserve">() == 5 -&gt; </w:t>
-      </w:r>
-      <w:proofErr w:type="gramStart"/>
-      <w:r>
-        <w:rPr>
-          <w:color w:val="FF0000"/>
-        </w:rPr>
-        <w:t>itr.remove</w:t>
-      </w:r>
-      <w:proofErr w:type="gramEnd"/>
-      <w:r>
-        <w:rPr>
-          <w:color w:val="FF0000"/>
-        </w:rPr>
-        <w:t>()</w:t>
+        <w:t>Map</w:t>
+      </w:r>
+      <w:r>
+        <w:t>: It is also a datastructure where it maintains the data in key &amp; value pairs, it is not part of collection hierarchy but it is also dynamic in nature.</w:t>
+      </w:r>
+    </w:p>
+    <w:p>
+      <w:pPr>
+        <w:ind w:left="0" w:firstLine="0"/>
+      </w:pPr>
+      <w:r>
+        <w:drawing>
+          <wp:inline distT="0" distB="0" distL="0" distR="0" wp14:anchorId="70AF589A" wp14:editId="0A618EFC">
+            <wp:extent cx="6143851" cy="2508739"/>
+            <wp:effectExtent l="0" t="0" r="0" b="6350"/>
+            <wp:docPr id="229030979" name="Picture 1"/>
+            <wp:cNvGraphicFramePr>
+              <a:graphicFrameLocks xmlns:a="http://schemas.openxmlformats.org/drawingml/2006/main" noChangeAspect="1"/>
+            </wp:cNvGraphicFramePr>
+            <a:graphic xmlns:a="http://schemas.openxmlformats.org/drawingml/2006/main">
+              <a:graphicData uri="http://schemas.openxmlformats.org/drawingml/2006/picture">
+                <pic:pic xmlns:pic="http://schemas.openxmlformats.org/drawingml/2006/picture">
+                  <pic:nvPicPr>
+                    <pic:cNvPr id="229030979" name=""/>
+                    <pic:cNvPicPr/>
+                  </pic:nvPicPr>
+                  <pic:blipFill>
+                    <a:blip r:embed="rId9"/>
+                    <a:stretch>
+                      <a:fillRect/>
+                    </a:stretch>
+                  </pic:blipFill>
+                  <pic:spPr>
+                    <a:xfrm>
+                      <a:off x="0" y="0"/>
+                      <a:ext cx="6147964" cy="2510418"/>
+                    </a:xfrm>
+                    <a:prstGeom prst="rect">
+                      <a:avLst/>
+                    </a:prstGeom>
+                  </pic:spPr>
+                </pic:pic>
+              </a:graphicData>
+            </a:graphic>
+          </wp:inline>
+        </w:drawing>
+      </w:r>
+      <w:r>
+        <w:rPr>
+          <w:highlight w:val="yellow"/>
+        </w:rPr>
+        <w:t>Map&lt;Key, Value&gt;:</w:t>
+      </w:r>
+      <w:r>
+        <w:t xml:space="preserve"> it doesn’t support duplicates, key must be unique, value can have duplicate, it has methods like </w:t>
+      </w:r>
+    </w:p>
+    <w:p>
+      <w:pPr>
+        <w:pStyle w:val="ListParagraph"/>
+        <w:numPr>
+          <w:ilvl w:val="0"/>
+          <w:numId w:val="6"/>
+        </w:numPr>
+      </w:pPr>
+      <w:r>
+        <w:t>put: stores the data</w:t>
+      </w:r>
+    </w:p>
+    <w:p>
+      <w:pPr>
+        <w:pStyle w:val="ListParagraph"/>
+        <w:numPr>
+          <w:ilvl w:val="0"/>
+          <w:numId w:val="6"/>
+        </w:numPr>
+      </w:pPr>
+      <w:r>
+        <w:t>get: to read the data based on key</w:t>
+      </w:r>
+    </w:p>
+    <w:p>
+      <w:pPr>
+        <w:pStyle w:val="ListParagraph"/>
+        <w:numPr>
+          <w:ilvl w:val="0"/>
+          <w:numId w:val="6"/>
+        </w:numPr>
+      </w:pPr>
+      <w:r>
+        <w:t>remove: to remove the data based on key</w:t>
+      </w:r>
+    </w:p>
+    <w:p>
+      <w:pPr>
+        <w:ind w:left="0" w:firstLine="0"/>
+      </w:pPr>
+      <w:r>
+        <w:t>HashMap: maintains random order</w:t>
+      </w:r>
+    </w:p>
+    <w:p>
+      <w:pPr>
+        <w:ind w:left="0" w:firstLine="0"/>
+      </w:pPr>
+      <w:r>
+        <w:t>LinkedHasMap: maintains sequential order</w:t>
+      </w:r>
+    </w:p>
+    <w:p>
+      <w:pPr>
+        <w:ind w:left="0" w:firstLine="0"/>
+      </w:pPr>
+      <w:r>
+        <w:t>TreeMap: maintains the key in sorted order</w:t>
+      </w:r>
+    </w:p>
+    <w:p>
+      <w:pPr>
+        <w:ind w:left="0" w:firstLine="0"/>
+      </w:pPr>
+      <w:r>
+        <w:rPr>
+          <w:highlight w:val="yellow"/>
+        </w:rPr>
+        <w:t>Note:</w:t>
+      </w:r>
+      <w:r>
+        <w:t xml:space="preserve"> Map &amp; their implementations are present in java.util package.</w:t>
+      </w:r>
+    </w:p>
+    <w:p>
+      <w:pPr>
+        <w:ind w:left="0" w:firstLine="0"/>
+      </w:pPr>
+      <w:r>
+        <w:t>Map&lt;Integer, String&gt; map = new HashMap&lt;Integer, String&gt;();</w:t>
+      </w:r>
+      <w:r>
+        <w:br/>
+        <w:t>map.put(123, “Raj”);    map.put(456, “Vijay”); map.put(345, “Arun”);</w:t>
+      </w:r>
+      <w:r>
+        <w:br/>
+        <w:t>S.o.p(map.get(123));</w:t>
+      </w:r>
+      <w:r>
+        <w:br/>
+        <w:t>S.o.p(map)</w:t>
+      </w:r>
+      <w:r>
+        <w:br/>
+        <w:t>map.remove(123);</w:t>
+      </w:r>
+      <w:r>
+        <w:br/>
+        <w:t xml:space="preserve">S.o.p(map); </w:t>
+      </w:r>
+      <w:r>
+        <w:br/>
+        <w:t>change HashMap to TreeMap &amp; LinkedHashMap &amp; observe the output</w:t>
+      </w:r>
+    </w:p>
+    <w:p>
+      <w:pPr>
+        <w:ind w:left="0" w:firstLine="0"/>
+      </w:pPr>
+      <w:r>
+        <w:lastRenderedPageBreak/>
+        <w:t>You can maintains database credentials or server informations in the map in key &amp; value structure</w:t>
+      </w:r>
+    </w:p>
+    <w:p>
+      <w:pPr>
+        <w:ind w:left="0" w:firstLine="0"/>
+      </w:pPr>
+      <w:r>
+        <w:t>map.put(“dbuser”, “admin”);</w:t>
+      </w:r>
+      <w:r>
+        <w:br/>
+        <w:t>map.put(“dbpwd”, “Welcome@123”);</w:t>
+      </w:r>
+      <w:r>
+        <w:br/>
+      </w:r>
+    </w:p>
+    <w:p>
+      <w:pPr>
+        <w:ind w:left="0" w:firstLine="0"/>
+      </w:pPr>
+      <w:r>
+        <w:rPr>
+          <w:highlight w:val="yellow"/>
+        </w:rPr>
+        <w:t>Java 8 features</w:t>
+      </w:r>
+    </w:p>
+    <w:p>
+      <w:pPr>
+        <w:pStyle w:val="ListParagraph"/>
+        <w:numPr>
+          <w:ilvl w:val="0"/>
+          <w:numId w:val="21"/>
+        </w:numPr>
+      </w:pPr>
+      <w:r>
+        <w:t>Functional interface</w:t>
+      </w:r>
+      <w:r>
+        <w:t xml:space="preserve"> or </w:t>
+      </w:r>
+      <w:r>
+        <w:t>F</w:t>
+      </w:r>
+      <w:r>
+        <w:t>unctional programming</w:t>
+      </w:r>
+    </w:p>
+    <w:p>
+      <w:pPr>
+        <w:pStyle w:val="ListParagraph"/>
+        <w:numPr>
+          <w:ilvl w:val="0"/>
+          <w:numId w:val="21"/>
+        </w:numPr>
+      </w:pPr>
+      <w:r>
+        <w:t>Lambda expression</w:t>
+      </w:r>
+    </w:p>
+    <w:p>
+      <w:pPr>
+        <w:pStyle w:val="ListParagraph"/>
+        <w:numPr>
+          <w:ilvl w:val="0"/>
+          <w:numId w:val="21"/>
+        </w:numPr>
+      </w:pPr>
+      <w:r>
+        <w:t>New Date &amp; Time classes</w:t>
+      </w:r>
+    </w:p>
+    <w:p>
+      <w:pPr>
+        <w:pStyle w:val="ListParagraph"/>
+        <w:numPr>
+          <w:ilvl w:val="0"/>
+          <w:numId w:val="21"/>
+        </w:numPr>
+      </w:pPr>
+      <w:r>
+        <w:t>Default &amp; Static methods in interface</w:t>
       </w:r>
     </w:p>
     <w:sectPr>
@@ -8188,6 +6370,95 @@
     </w:lvl>
   </w:abstractNum>
   <w:abstractNum w:abstractNumId="14" w15:restartNumberingAfterBreak="0">
+    <w:nsid w:val="616A7160"/>
+    <w:multiLevelType w:val="hybridMultilevel"/>
+    <w:tmpl w:val="6896D278"/>
+    <w:lvl w:ilvl="0" w:tplc="04090011">
+      <w:start w:val="1"/>
+      <w:numFmt w:val="decimal"/>
+      <w:lvlText w:val="%1)"/>
+      <w:lvlJc w:val="left"/>
+      <w:pPr>
+        <w:ind w:left="720" w:hanging="360"/>
+      </w:pPr>
+      <w:rPr>
+        <w:rFonts w:hint="default"/>
+      </w:rPr>
+    </w:lvl>
+    <w:lvl w:ilvl="1" w:tplc="04090019" w:tentative="1">
+      <w:start w:val="1"/>
+      <w:numFmt w:val="lowerLetter"/>
+      <w:lvlText w:val="%2."/>
+      <w:lvlJc w:val="left"/>
+      <w:pPr>
+        <w:ind w:left="1440" w:hanging="360"/>
+      </w:pPr>
+    </w:lvl>
+    <w:lvl w:ilvl="2" w:tplc="0409001B" w:tentative="1">
+      <w:start w:val="1"/>
+      <w:numFmt w:val="lowerRoman"/>
+      <w:lvlText w:val="%3."/>
+      <w:lvlJc w:val="right"/>
+      <w:pPr>
+        <w:ind w:left="2160" w:hanging="180"/>
+      </w:pPr>
+    </w:lvl>
+    <w:lvl w:ilvl="3" w:tplc="0409000F" w:tentative="1">
+      <w:start w:val="1"/>
+      <w:numFmt w:val="decimal"/>
+      <w:lvlText w:val="%4."/>
+      <w:lvlJc w:val="left"/>
+      <w:pPr>
+        <w:ind w:left="2880" w:hanging="360"/>
+      </w:pPr>
+    </w:lvl>
+    <w:lvl w:ilvl="4" w:tplc="04090019" w:tentative="1">
+      <w:start w:val="1"/>
+      <w:numFmt w:val="lowerLetter"/>
+      <w:lvlText w:val="%5."/>
+      <w:lvlJc w:val="left"/>
+      <w:pPr>
+        <w:ind w:left="3600" w:hanging="360"/>
+      </w:pPr>
+    </w:lvl>
+    <w:lvl w:ilvl="5" w:tplc="0409001B" w:tentative="1">
+      <w:start w:val="1"/>
+      <w:numFmt w:val="lowerRoman"/>
+      <w:lvlText w:val="%6."/>
+      <w:lvlJc w:val="right"/>
+      <w:pPr>
+        <w:ind w:left="4320" w:hanging="180"/>
+      </w:pPr>
+    </w:lvl>
+    <w:lvl w:ilvl="6" w:tplc="0409000F" w:tentative="1">
+      <w:start w:val="1"/>
+      <w:numFmt w:val="decimal"/>
+      <w:lvlText w:val="%7."/>
+      <w:lvlJc w:val="left"/>
+      <w:pPr>
+        <w:ind w:left="5040" w:hanging="360"/>
+      </w:pPr>
+    </w:lvl>
+    <w:lvl w:ilvl="7" w:tplc="04090019" w:tentative="1">
+      <w:start w:val="1"/>
+      <w:numFmt w:val="lowerLetter"/>
+      <w:lvlText w:val="%8."/>
+      <w:lvlJc w:val="left"/>
+      <w:pPr>
+        <w:ind w:left="5760" w:hanging="360"/>
+      </w:pPr>
+    </w:lvl>
+    <w:lvl w:ilvl="8" w:tplc="0409001B" w:tentative="1">
+      <w:start w:val="1"/>
+      <w:numFmt w:val="lowerRoman"/>
+      <w:lvlText w:val="%9."/>
+      <w:lvlJc w:val="right"/>
+      <w:pPr>
+        <w:ind w:left="6480" w:hanging="180"/>
+      </w:pPr>
+    </w:lvl>
+  </w:abstractNum>
+  <w:abstractNum w:abstractNumId="15" w15:restartNumberingAfterBreak="0">
     <w:nsid w:val="63A21C52"/>
     <w:multiLevelType w:val="hybridMultilevel"/>
     <w:tmpl w:val="E27C38F4"/>
@@ -8276,7 +6547,7 @@
       </w:pPr>
     </w:lvl>
   </w:abstractNum>
-  <w:abstractNum w:abstractNumId="15" w15:restartNumberingAfterBreak="0">
+  <w:abstractNum w:abstractNumId="16" w15:restartNumberingAfterBreak="0">
     <w:nsid w:val="676725A1"/>
     <w:multiLevelType w:val="hybridMultilevel"/>
     <w:tmpl w:val="82DCD1A0"/>
@@ -8389,7 +6660,7 @@
       </w:rPr>
     </w:lvl>
   </w:abstractNum>
-  <w:abstractNum w:abstractNumId="16" w15:restartNumberingAfterBreak="0">
+  <w:abstractNum w:abstractNumId="17" w15:restartNumberingAfterBreak="0">
     <w:nsid w:val="69D5523E"/>
     <w:multiLevelType w:val="hybridMultilevel"/>
     <w:tmpl w:val="A9943AB6"/>
@@ -8478,7 +6749,7 @@
       </w:pPr>
     </w:lvl>
   </w:abstractNum>
-  <w:abstractNum w:abstractNumId="17" w15:restartNumberingAfterBreak="0">
+  <w:abstractNum w:abstractNumId="18" w15:restartNumberingAfterBreak="0">
     <w:nsid w:val="71F7552C"/>
     <w:multiLevelType w:val="hybridMultilevel"/>
     <w:tmpl w:val="A060F34E"/>
@@ -8591,7 +6862,7 @@
       </w:rPr>
     </w:lvl>
   </w:abstractNum>
-  <w:abstractNum w:abstractNumId="18" w15:restartNumberingAfterBreak="0">
+  <w:abstractNum w:abstractNumId="19" w15:restartNumberingAfterBreak="0">
     <w:nsid w:val="7B6E0BDB"/>
     <w:multiLevelType w:val="hybridMultilevel"/>
     <w:tmpl w:val="6568E4E4"/>
@@ -8680,7 +6951,7 @@
       </w:pPr>
     </w:lvl>
   </w:abstractNum>
-  <w:abstractNum w:abstractNumId="19" w15:restartNumberingAfterBreak="0">
+  <w:abstractNum w:abstractNumId="20" w15:restartNumberingAfterBreak="0">
     <w:nsid w:val="7F651CF0"/>
     <w:multiLevelType w:val="hybridMultilevel"/>
     <w:tmpl w:val="1998630A"/>
@@ -8770,7 +7041,7 @@
     </w:lvl>
   </w:abstractNum>
   <w:num w:numId="1" w16cid:durableId="216477627">
-    <w:abstractNumId w:val="15"/>
+    <w:abstractNumId w:val="16"/>
   </w:num>
   <w:num w:numId="2" w16cid:durableId="1158113604">
     <w:abstractNumId w:val="4"/>
@@ -8788,7 +7059,7 @@
     <w:abstractNumId w:val="13"/>
   </w:num>
   <w:num w:numId="7" w16cid:durableId="825510747">
-    <w:abstractNumId w:val="18"/>
+    <w:abstractNumId w:val="19"/>
   </w:num>
   <w:num w:numId="8" w16cid:durableId="2054229991">
     <w:abstractNumId w:val="8"/>
@@ -8797,16 +7068,16 @@
     <w:abstractNumId w:val="9"/>
   </w:num>
   <w:num w:numId="10" w16cid:durableId="666595935">
-    <w:abstractNumId w:val="17"/>
+    <w:abstractNumId w:val="18"/>
   </w:num>
   <w:num w:numId="11" w16cid:durableId="1406417331">
     <w:abstractNumId w:val="12"/>
   </w:num>
   <w:num w:numId="12" w16cid:durableId="1119953918">
-    <w:abstractNumId w:val="14"/>
+    <w:abstractNumId w:val="15"/>
   </w:num>
   <w:num w:numId="13" w16cid:durableId="515727513">
-    <w:abstractNumId w:val="19"/>
+    <w:abstractNumId w:val="20"/>
   </w:num>
   <w:num w:numId="14" w16cid:durableId="606086884">
     <w:abstractNumId w:val="2"/>
@@ -8821,13 +7092,16 @@
     <w:abstractNumId w:val="7"/>
   </w:num>
   <w:num w:numId="18" w16cid:durableId="1341272652">
-    <w:abstractNumId w:val="16"/>
+    <w:abstractNumId w:val="17"/>
   </w:num>
   <w:num w:numId="19" w16cid:durableId="1556696444">
     <w:abstractNumId w:val="1"/>
   </w:num>
   <w:num w:numId="20" w16cid:durableId="797723016">
     <w:abstractNumId w:val="6"/>
+  </w:num>
+  <w:num w:numId="21" w16cid:durableId="1360859521">
+    <w:abstractNumId w:val="14"/>
   </w:num>
 </w:numbering>
 </file>

</xml_diff>

<commit_message>
react forms and states
</commit_message>
<xml_diff>
--- a/Java Full Stack Notes.docx
+++ b/Java Full Stack Notes.docx
@@ -14540,6 +14540,168 @@
                     <a:xfrm>
                       <a:off x="0" y="0"/>
                       <a:ext cx="5943600" cy="948690"/>
+                    </a:xfrm>
+                    <a:prstGeom prst="rect">
+                      <a:avLst/>
+                    </a:prstGeom>
+                  </pic:spPr>
+                </pic:pic>
+              </a:graphicData>
+            </a:graphic>
+          </wp:inline>
+        </w:drawing>
+      </w:r>
+    </w:p>
+    <w:p>
+      <w:pPr>
+        <w:ind w:left="0" w:firstLine="0"/>
+      </w:pPr>
+      <w:r>
+        <w:rPr>
+          <w:highlight w:val="yellow"/>
+        </w:rPr>
+        <w:t>Create state with useState</w:t>
+      </w:r>
+    </w:p>
+    <w:p>
+      <w:pPr>
+        <w:ind w:left="0" w:firstLine="0"/>
+      </w:pPr>
+      <w:r>
+        <w:drawing>
+          <wp:inline distT="0" distB="0" distL="0" distR="0" wp14:anchorId="13D0EC46" wp14:editId="5D15208D">
+            <wp:extent cx="5943600" cy="3044825"/>
+            <wp:effectExtent l="0" t="0" r="0" b="3175"/>
+            <wp:docPr id="1516796950" name="Picture 1"/>
+            <wp:cNvGraphicFramePr>
+              <a:graphicFrameLocks xmlns:a="http://schemas.openxmlformats.org/drawingml/2006/main" noChangeAspect="1"/>
+            </wp:cNvGraphicFramePr>
+            <a:graphic xmlns:a="http://schemas.openxmlformats.org/drawingml/2006/main">
+              <a:graphicData uri="http://schemas.openxmlformats.org/drawingml/2006/picture">
+                <pic:pic xmlns:pic="http://schemas.openxmlformats.org/drawingml/2006/picture">
+                  <pic:nvPicPr>
+                    <pic:cNvPr id="1516796950" name=""/>
+                    <pic:cNvPicPr/>
+                  </pic:nvPicPr>
+                  <pic:blipFill>
+                    <a:blip r:embed="rId46"/>
+                    <a:stretch>
+                      <a:fillRect/>
+                    </a:stretch>
+                  </pic:blipFill>
+                  <pic:spPr>
+                    <a:xfrm>
+                      <a:off x="0" y="0"/>
+                      <a:ext cx="5943600" cy="3044825"/>
+                    </a:xfrm>
+                    <a:prstGeom prst="rect">
+                      <a:avLst/>
+                    </a:prstGeom>
+                  </pic:spPr>
+                </pic:pic>
+              </a:graphicData>
+            </a:graphic>
+          </wp:inline>
+        </w:drawing>
+      </w:r>
+    </w:p>
+    <w:p>
+      <w:pPr>
+        <w:ind w:left="0" w:firstLine="0"/>
+      </w:pPr>
+      <w:r>
+        <w:rPr>
+          <w:highlight w:val="yellow"/>
+        </w:rPr>
+        <w:t>How to read form data and store in the state variable</w:t>
+      </w:r>
+    </w:p>
+    <w:p>
+      <w:pPr>
+        <w:ind w:left="0" w:firstLine="0"/>
+      </w:pPr>
+      <w:r>
+        <w:t>An event object will be supplied to the handler</w:t>
+      </w:r>
+      <w:r>
+        <w:t xml:space="preserve"> which can use event.target.value to read the value of the element that generate the event</w:t>
+      </w:r>
+    </w:p>
+    <w:p>
+      <w:pPr>
+        <w:ind w:left="0" w:firstLine="0"/>
+      </w:pPr>
+      <w:r>
+        <w:t>let [name, setName] = useState(“”);</w:t>
+      </w:r>
+      <w:r>
+        <w:br/>
+        <w:t>let [age, setAge] = useState(“”);</w:t>
+      </w:r>
+    </w:p>
+    <w:p>
+      <w:pPr>
+        <w:ind w:left="0" w:firstLine="0"/>
+      </w:pPr>
+      <w:r>
+        <w:t xml:space="preserve">&lt;input type = “text” onChange={e=&gt;setName(e.target.value)} /&gt; </w:t>
+      </w:r>
+    </w:p>
+    <w:p>
+      <w:pPr>
+        <w:ind w:left="0" w:firstLine="0"/>
+      </w:pPr>
+    </w:p>
+    <w:p>
+      <w:pPr>
+        <w:ind w:left="0" w:firstLine="0"/>
+      </w:pPr>
+      <w:r>
+        <w:t>&lt;input type = “</w:t>
+      </w:r>
+      <w:r>
+        <w:t>number</w:t>
+      </w:r>
+      <w:r>
+        <w:t>” onChange={e=&gt;set</w:t>
+      </w:r>
+      <w:r>
+        <w:t>Age</w:t>
+      </w:r>
+      <w:r>
+        <w:t xml:space="preserve">(e.target.value)} /&gt; </w:t>
+      </w:r>
+    </w:p>
+    <w:p>
+      <w:pPr>
+        <w:ind w:left="0" w:firstLine="0"/>
+      </w:pPr>
+      <w:r>
+        <w:drawing>
+          <wp:inline distT="0" distB="0" distL="0" distR="0" wp14:anchorId="6A892AC6" wp14:editId="49B49F4A">
+            <wp:extent cx="5943600" cy="3592195"/>
+            <wp:effectExtent l="0" t="0" r="0" b="8255"/>
+            <wp:docPr id="1155841046" name="Picture 1"/>
+            <wp:cNvGraphicFramePr>
+              <a:graphicFrameLocks xmlns:a="http://schemas.openxmlformats.org/drawingml/2006/main" noChangeAspect="1"/>
+            </wp:cNvGraphicFramePr>
+            <a:graphic xmlns:a="http://schemas.openxmlformats.org/drawingml/2006/main">
+              <a:graphicData uri="http://schemas.openxmlformats.org/drawingml/2006/picture">
+                <pic:pic xmlns:pic="http://schemas.openxmlformats.org/drawingml/2006/picture">
+                  <pic:nvPicPr>
+                    <pic:cNvPr id="1155841046" name=""/>
+                    <pic:cNvPicPr/>
+                  </pic:nvPicPr>
+                  <pic:blipFill>
+                    <a:blip r:embed="rId47"/>
+                    <a:stretch>
+                      <a:fillRect/>
+                    </a:stretch>
+                  </pic:blipFill>
+                  <pic:spPr>
+                    <a:xfrm>
+                      <a:off x="0" y="0"/>
+                      <a:ext cx="5943600" cy="3592195"/>
                     </a:xfrm>
                     <a:prstGeom prst="rect">
                       <a:avLst/>

</xml_diff>